<commit_message>
atualização da documentação, upload dos documentos de ferramentas de banco de dados, canvas e analise de mercado
</commit_message>
<xml_diff>
--- a/documentos/sistema_de_credenciamento_14-05.docx
+++ b/documentos/sistema_de_credenciamento_14-05.docx
@@ -1,6 +1,6 @@
 
 <file path=word/document.xml><?xml version="1.0" encoding="utf-8"?>
-<w:document xmlns:wpc="http://schemas.microsoft.com/office/word/2010/wordprocessingCanvas" xmlns:cx="http://schemas.microsoft.com/office/drawing/2014/chartex" xmlns:cx1="http://schemas.microsoft.com/office/drawing/2015/9/8/chartex" xmlns:mc="http://schemas.openxmlformats.org/markup-compatibility/2006" xmlns:o="urn:schemas-microsoft-com:office:office" xmlns:r="http://schemas.openxmlformats.org/officeDocument/2006/relationships" xmlns:m="http://schemas.openxmlformats.org/officeDocument/2006/math" xmlns:v="urn:schemas-microsoft-com:vml" xmlns:wp14="http://schemas.microsoft.com/office/word/2010/wordprocessingDrawing" xmlns:wp="http://schemas.openxmlformats.org/drawingml/2006/wordprocessingDrawing" xmlns:w10="urn:schemas-microsoft-com:office:word" xmlns:w="http://schemas.openxmlformats.org/wordprocessingml/2006/main" xmlns:w14="http://schemas.microsoft.com/office/word/2010/wordml" xmlns:w15="http://schemas.microsoft.com/office/word/2012/wordml" xmlns:w16se="http://schemas.microsoft.com/office/word/2015/wordml/symex" xmlns:wpg="http://schemas.microsoft.com/office/word/2010/wordprocessingGroup" xmlns:wpi="http://schemas.microsoft.com/office/word/2010/wordprocessingInk" xmlns:wne="http://schemas.microsoft.com/office/word/2006/wordml" xmlns:wps="http://schemas.microsoft.com/office/word/2010/wordprocessingShape" mc:Ignorable="w14 w15 w16se wp14">
+<w:document xmlns:wpc="http://schemas.microsoft.com/office/word/2010/wordprocessingCanvas" xmlns:cx="http://schemas.microsoft.com/office/drawing/2014/chartex" xmlns:cx1="http://schemas.microsoft.com/office/drawing/2015/9/8/chartex" xmlns:cx2="http://schemas.microsoft.com/office/drawing/2015/10/21/chartex" xmlns:cx3="http://schemas.microsoft.com/office/drawing/2016/5/9/chartex" xmlns:cx4="http://schemas.microsoft.com/office/drawing/2016/5/10/chartex" xmlns:cx5="http://schemas.microsoft.com/office/drawing/2016/5/11/chartex" xmlns:cx6="http://schemas.microsoft.com/office/drawing/2016/5/12/chartex" xmlns:cx7="http://schemas.microsoft.com/office/drawing/2016/5/13/chartex" xmlns:cx8="http://schemas.microsoft.com/office/drawing/2016/5/14/chartex" xmlns:mc="http://schemas.openxmlformats.org/markup-compatibility/2006" xmlns:aink="http://schemas.microsoft.com/office/drawing/2016/ink" xmlns:am3d="http://schemas.microsoft.com/office/drawing/2017/model3d" xmlns:o="urn:schemas-microsoft-com:office:office" xmlns:r="http://schemas.openxmlformats.org/officeDocument/2006/relationships" xmlns:m="http://schemas.openxmlformats.org/officeDocument/2006/math" xmlns:v="urn:schemas-microsoft-com:vml" xmlns:wp14="http://schemas.microsoft.com/office/word/2010/wordprocessingDrawing" xmlns:wp="http://schemas.openxmlformats.org/drawingml/2006/wordprocessingDrawing" xmlns:w10="urn:schemas-microsoft-com:office:word" xmlns:w="http://schemas.openxmlformats.org/wordprocessingml/2006/main" xmlns:w14="http://schemas.microsoft.com/office/word/2010/wordml" xmlns:w15="http://schemas.microsoft.com/office/word/2012/wordml" xmlns:w16cid="http://schemas.microsoft.com/office/word/2016/wordml/cid" xmlns:w16se="http://schemas.microsoft.com/office/word/2015/wordml/symex" xmlns:wpg="http://schemas.microsoft.com/office/word/2010/wordprocessingGroup" xmlns:wpi="http://schemas.microsoft.com/office/word/2010/wordprocessingInk" xmlns:wne="http://schemas.microsoft.com/office/word/2006/wordml" xmlns:wps="http://schemas.microsoft.com/office/word/2010/wordprocessingShape" mc:Ignorable="w14 w15 w16se w16cid wp14">
   <w:body>
     <w:p>
       <w:pPr>
@@ -1260,6 +1260,127 @@
     <w:p>
       <w:pPr>
         <w:pStyle w:val="PargrafodaLista"/>
+        <w:ind w:left="1080"/>
+        <w:jc w:val="both"/>
+        <w:rPr>
+          <w:rFonts w:ascii="Arial" w:hAnsi="Arial" w:cs="Arial"/>
+          <w:b/>
+          <w:szCs w:val="28"/>
+        </w:rPr>
+      </w:pPr>
+    </w:p>
+    <w:p>
+      <w:pPr>
+        <w:ind w:left="360"/>
+        <w:jc w:val="both"/>
+        <w:rPr>
+          <w:rFonts w:ascii="Arial" w:eastAsia="Times New Roman" w:hAnsi="Arial" w:cs="Arial"/>
+        </w:rPr>
+      </w:pPr>
+      <w:r>
+        <w:rPr>
+          <w:rFonts w:ascii="Arial" w:eastAsia="Times New Roman" w:hAnsi="Arial" w:cs="Arial"/>
+        </w:rPr>
+        <w:t>O software de credenciamento de funcionários é projetado para automatizar e simplificar tarefas relacionadas à integração e gestão de colaboradores. Visando não somente o controle do funcionário no evento, mas também a proteção de vazamento de seus dados pessoais.</w:t>
+      </w:r>
+    </w:p>
+    <w:p>
+      <w:pPr>
+        <w:ind w:left="360"/>
+        <w:jc w:val="both"/>
+        <w:rPr>
+          <w:rFonts w:ascii="Arial" w:hAnsi="Arial" w:cs="Arial"/>
+        </w:rPr>
+      </w:pPr>
+      <w:r>
+        <w:rPr>
+          <w:rFonts w:ascii="Arial" w:eastAsia="Times New Roman" w:hAnsi="Arial" w:cs="Arial"/>
+        </w:rPr>
+        <w:t xml:space="preserve">Com base nesses aspectos a automação de tarefas simples tornaram-se cada vez mais comum entre empresas. Em uma pesquisa realizada pela revista </w:t>
+      </w:r>
+      <w:proofErr w:type="spellStart"/>
+      <w:r>
+        <w:rPr>
+          <w:rFonts w:ascii="Arial" w:eastAsia="Times New Roman" w:hAnsi="Arial" w:cs="Arial"/>
+          <w:i/>
+          <w:iCs/>
+        </w:rPr>
+        <w:t>Computerworld</w:t>
+      </w:r>
+      <w:proofErr w:type="spellEnd"/>
+      <w:r>
+        <w:rPr>
+          <w:rFonts w:ascii="Arial" w:eastAsia="Times New Roman" w:hAnsi="Arial" w:cs="Arial"/>
+          <w:i/>
+          <w:iCs/>
+        </w:rPr>
+        <w:t xml:space="preserve"> </w:t>
+      </w:r>
+      <w:r>
+        <w:rPr>
+          <w:rFonts w:ascii="Arial" w:eastAsia="Times New Roman" w:hAnsi="Arial" w:cs="Arial"/>
+        </w:rPr>
+        <w:t>foi constatado que 35% das empresas buscam automatizarem seus processos para se manterem a frente no mercado. (Carlos, 2019, p.1)</w:t>
+      </w:r>
+    </w:p>
+    <w:p>
+      <w:pPr>
+        <w:ind w:left="360"/>
+        <w:jc w:val="both"/>
+        <w:rPr>
+          <w:rFonts w:ascii="Arial" w:eastAsia="Times New Roman" w:hAnsi="Arial" w:cs="Arial"/>
+        </w:rPr>
+      </w:pPr>
+      <w:r>
+        <w:rPr>
+          <w:rFonts w:ascii="Arial" w:eastAsia="Times New Roman" w:hAnsi="Arial" w:cs="Arial"/>
+        </w:rPr>
+        <w:t xml:space="preserve">Atualmente no mercado podemos citar duas empresas que fornecem serviços semelhantes de credenciamento, como a </w:t>
+      </w:r>
+      <w:proofErr w:type="spellStart"/>
+      <w:r>
+        <w:rPr>
+          <w:rFonts w:ascii="Arial" w:eastAsia="Times New Roman" w:hAnsi="Arial" w:cs="Arial"/>
+        </w:rPr>
+        <w:t>Qrid</w:t>
+      </w:r>
+      <w:proofErr w:type="spellEnd"/>
+      <w:r>
+        <w:rPr>
+          <w:rFonts w:ascii="Arial" w:eastAsia="Times New Roman" w:hAnsi="Arial" w:cs="Arial"/>
+        </w:rPr>
+        <w:t xml:space="preserve"> - uma empresa de soluções de tecnologia para o mercado de eventos e a hub </w:t>
+      </w:r>
+      <w:proofErr w:type="spellStart"/>
+      <w:r>
+        <w:rPr>
+          <w:rFonts w:ascii="Arial" w:eastAsia="Times New Roman" w:hAnsi="Arial" w:cs="Arial"/>
+        </w:rPr>
+        <w:t>connect</w:t>
+      </w:r>
+      <w:proofErr w:type="spellEnd"/>
+      <w:r>
+        <w:rPr>
+          <w:rFonts w:ascii="Arial" w:eastAsia="Times New Roman" w:hAnsi="Arial" w:cs="Arial"/>
+        </w:rPr>
+        <w:t xml:space="preserve"> eventos, no entanto, o foco de seus softwares são o credenciamento do participante do evento.</w:t>
+      </w:r>
+    </w:p>
+    <w:p>
+      <w:pPr>
+        <w:pStyle w:val="PargrafodaLista"/>
+        <w:ind w:left="1080"/>
+        <w:jc w:val="both"/>
+        <w:rPr>
+          <w:rFonts w:ascii="Arial" w:hAnsi="Arial" w:cs="Arial"/>
+          <w:b/>
+          <w:szCs w:val="28"/>
+        </w:rPr>
+      </w:pPr>
+    </w:p>
+    <w:p>
+      <w:pPr>
+        <w:pStyle w:val="PargrafodaLista"/>
         <w:numPr>
           <w:ilvl w:val="1"/>
           <w:numId w:val="1"/>
@@ -1283,6 +1404,62 @@
     <w:p>
       <w:pPr>
         <w:pStyle w:val="PargrafodaLista"/>
+        <w:ind w:left="1080"/>
+        <w:jc w:val="both"/>
+        <w:rPr>
+          <w:rFonts w:ascii="Arial" w:hAnsi="Arial" w:cs="Arial"/>
+          <w:b/>
+          <w:szCs w:val="28"/>
+        </w:rPr>
+      </w:pPr>
+    </w:p>
+    <w:p>
+      <w:pPr>
+        <w:ind w:left="360"/>
+        <w:jc w:val="both"/>
+        <w:rPr>
+          <w:rFonts w:ascii="Arial" w:eastAsia="Arial" w:hAnsi="Arial" w:cs="Arial"/>
+        </w:rPr>
+      </w:pPr>
+      <w:r>
+        <w:rPr>
+          <w:rFonts w:ascii="Arial" w:eastAsia="Arial" w:hAnsi="Arial" w:cs="Arial"/>
+        </w:rPr>
+        <w:t>Em muitos eventos, o processo de credenciamento de funcionários pode ser demorado e ineficiente. Funcionários e colaboradores que chegam para trabalhar, precisam primeiro enfrentar filas, atrasos e confusões, o que prejudica a produtividade e causa até mesmo atraso na abertura do evento ao público.</w:t>
+      </w:r>
+    </w:p>
+    <w:p>
+      <w:pPr>
+        <w:pStyle w:val="PargrafodaLista"/>
+        <w:ind w:left="1080"/>
+        <w:jc w:val="both"/>
+        <w:rPr>
+          <w:rFonts w:ascii="Arial" w:hAnsi="Arial" w:cs="Arial"/>
+          <w:b/>
+          <w:szCs w:val="28"/>
+        </w:rPr>
+      </w:pPr>
+    </w:p>
+    <w:p>
+      <w:pPr>
+        <w:rPr>
+          <w:rFonts w:ascii="Arial" w:hAnsi="Arial" w:cs="Arial"/>
+          <w:b/>
+          <w:szCs w:val="28"/>
+        </w:rPr>
+      </w:pPr>
+      <w:r>
+        <w:rPr>
+          <w:rFonts w:ascii="Arial" w:hAnsi="Arial" w:cs="Arial"/>
+          <w:b/>
+          <w:szCs w:val="28"/>
+        </w:rPr>
+        <w:br w:type="page"/>
+      </w:r>
+    </w:p>
+    <w:p>
+      <w:pPr>
+        <w:pStyle w:val="PargrafodaLista"/>
         <w:numPr>
           <w:ilvl w:val="1"/>
           <w:numId w:val="1"/>
@@ -1300,8 +1477,56 @@
           <w:b/>
           <w:szCs w:val="28"/>
         </w:rPr>
+        <w:lastRenderedPageBreak/>
         <w:t>Justificativa</w:t>
       </w:r>
+    </w:p>
+    <w:p>
+      <w:pPr>
+        <w:pStyle w:val="PargrafodaLista"/>
+        <w:ind w:left="1080"/>
+        <w:jc w:val="both"/>
+        <w:rPr>
+          <w:rFonts w:ascii="Arial" w:hAnsi="Arial" w:cs="Arial"/>
+          <w:b/>
+          <w:szCs w:val="28"/>
+        </w:rPr>
+      </w:pPr>
+    </w:p>
+    <w:p>
+      <w:pPr>
+        <w:ind w:left="360"/>
+        <w:jc w:val="both"/>
+        <w:rPr>
+          <w:rFonts w:ascii="Arial" w:eastAsia="Arial" w:hAnsi="Arial" w:cs="Arial"/>
+          <w:color w:val="111111"/>
+        </w:rPr>
+      </w:pPr>
+      <w:r>
+        <w:rPr>
+          <w:rFonts w:ascii="Arial" w:eastAsia="Arial" w:hAnsi="Arial" w:cs="Arial"/>
+        </w:rPr>
+        <w:t xml:space="preserve">O desenvolvimento de um sistema de credenciamento de funcionários para eventos é uma área de estudo relevante e com impacto significativo. Essa área traz uma nova visão do ramo de eventos que tem evoluído com o tempo como o </w:t>
+      </w:r>
+      <w:r>
+        <w:rPr>
+          <w:rFonts w:ascii="Arial" w:eastAsia="Arial" w:hAnsi="Arial" w:cs="Arial"/>
+          <w:color w:val="111111"/>
+        </w:rPr>
+        <w:t>gerenciamento eficiente dos funcionários envolvidos em congressos, feiras, shows, conferências entre outros. O processo de credenciamento de funcionários pode ser complexo e demorado e isso causa grandes filas, erros em registros e até mesmo falta de organização, o que pode ocasionar em uma experiencia ruim transmitida para o público. Um sistema eficiente reduz custos operacionais e otimiza recursos durante essa fase de credenciamento, além de trazer um lado mais inovador a área em questão, como acompanhar dados de entrada e saída em tempo real e permitir ajustes imediatos.</w:t>
+      </w:r>
+    </w:p>
+    <w:p>
+      <w:pPr>
+        <w:pStyle w:val="PargrafodaLista"/>
+        <w:ind w:left="1080"/>
+        <w:jc w:val="both"/>
+        <w:rPr>
+          <w:rFonts w:ascii="Arial" w:hAnsi="Arial" w:cs="Arial"/>
+          <w:b/>
+          <w:szCs w:val="28"/>
+        </w:rPr>
+      </w:pPr>
     </w:p>
     <w:p>
       <w:pPr>
@@ -1329,6 +1554,56 @@
     <w:p>
       <w:pPr>
         <w:pStyle w:val="PargrafodaLista"/>
+        <w:ind w:left="1080"/>
+        <w:jc w:val="both"/>
+        <w:rPr>
+          <w:rFonts w:ascii="Arial" w:hAnsi="Arial" w:cs="Arial"/>
+          <w:b/>
+          <w:szCs w:val="28"/>
+        </w:rPr>
+      </w:pPr>
+    </w:p>
+    <w:p>
+      <w:pPr>
+        <w:ind w:left="360"/>
+        <w:rPr>
+          <w:rFonts w:ascii="Arial" w:hAnsi="Arial" w:cs="Arial"/>
+          <w:bCs/>
+          <w:szCs w:val="28"/>
+        </w:rPr>
+      </w:pPr>
+      <w:r>
+        <w:rPr>
+          <w:rFonts w:ascii="Arial" w:hAnsi="Arial" w:cs="Arial"/>
+          <w:bCs/>
+          <w:szCs w:val="28"/>
+        </w:rPr>
+        <w:t>Aumentar a agilidade do processo de credenciamento através de software especializado para a tarefa</w:t>
+      </w:r>
+      <w:r>
+        <w:rPr>
+          <w:rFonts w:ascii="Arial" w:hAnsi="Arial" w:cs="Arial"/>
+          <w:bCs/>
+          <w:szCs w:val="28"/>
+        </w:rPr>
+        <w:t>.</w:t>
+      </w:r>
+    </w:p>
+    <w:p>
+      <w:pPr>
+        <w:pStyle w:val="PargrafodaLista"/>
+        <w:ind w:left="1080"/>
+        <w:jc w:val="both"/>
+        <w:rPr>
+          <w:rFonts w:ascii="Arial" w:hAnsi="Arial" w:cs="Arial"/>
+          <w:b/>
+          <w:szCs w:val="28"/>
+        </w:rPr>
+      </w:pPr>
+    </w:p>
+    <w:p>
+      <w:pPr>
+        <w:pStyle w:val="PargrafodaLista"/>
         <w:numPr>
           <w:ilvl w:val="1"/>
           <w:numId w:val="1"/>
@@ -1352,6 +1627,46 @@
     <w:p>
       <w:pPr>
         <w:pStyle w:val="PargrafodaLista"/>
+        <w:ind w:left="1080"/>
+        <w:jc w:val="both"/>
+        <w:rPr>
+          <w:rFonts w:ascii="Arial" w:hAnsi="Arial" w:cs="Arial"/>
+          <w:b/>
+          <w:szCs w:val="28"/>
+        </w:rPr>
+      </w:pPr>
+    </w:p>
+    <w:p>
+      <w:pPr>
+        <w:ind w:firstLine="360"/>
+        <w:jc w:val="both"/>
+        <w:rPr>
+          <w:rFonts w:ascii="Arial" w:hAnsi="Arial" w:cs="Arial"/>
+          <w:szCs w:val="28"/>
+        </w:rPr>
+      </w:pPr>
+      <w:r>
+        <w:rPr>
+          <w:rFonts w:ascii="Arial" w:hAnsi="Arial" w:cs="Arial"/>
+          <w:szCs w:val="28"/>
+        </w:rPr>
+        <w:t>Desenvolver uma aplicação web para credenciamento em eventos.</w:t>
+      </w:r>
+    </w:p>
+    <w:p>
+      <w:pPr>
+        <w:pStyle w:val="PargrafodaLista"/>
+        <w:ind w:left="1080"/>
+        <w:jc w:val="both"/>
+        <w:rPr>
+          <w:rFonts w:ascii="Arial" w:hAnsi="Arial" w:cs="Arial"/>
+          <w:szCs w:val="28"/>
+        </w:rPr>
+      </w:pPr>
+    </w:p>
+    <w:p>
+      <w:pPr>
+        <w:pStyle w:val="PargrafodaLista"/>
         <w:numPr>
           <w:ilvl w:val="1"/>
           <w:numId w:val="1"/>
@@ -1375,6 +1690,179 @@
     <w:p>
       <w:pPr>
         <w:pStyle w:val="PargrafodaLista"/>
+        <w:ind w:left="1080"/>
+        <w:jc w:val="both"/>
+        <w:rPr>
+          <w:rFonts w:ascii="Arial" w:hAnsi="Arial" w:cs="Arial"/>
+          <w:b/>
+          <w:szCs w:val="28"/>
+        </w:rPr>
+      </w:pPr>
+    </w:p>
+    <w:p>
+      <w:pPr>
+        <w:pStyle w:val="PargrafodaLista"/>
+        <w:numPr>
+          <w:ilvl w:val="0"/>
+          <w:numId w:val="3"/>
+        </w:numPr>
+        <w:jc w:val="both"/>
+        <w:rPr>
+          <w:rFonts w:ascii="Arial" w:hAnsi="Arial" w:cs="Arial"/>
+          <w:b/>
+          <w:szCs w:val="28"/>
+        </w:rPr>
+      </w:pPr>
+      <w:r>
+        <w:rPr>
+          <w:rFonts w:ascii="Arial" w:hAnsi="Arial" w:cs="Arial"/>
+          <w:szCs w:val="28"/>
+        </w:rPr>
+        <w:t>Cadastro e login de empresas</w:t>
+      </w:r>
+    </w:p>
+    <w:p>
+      <w:pPr>
+        <w:pStyle w:val="PargrafodaLista"/>
+        <w:numPr>
+          <w:ilvl w:val="0"/>
+          <w:numId w:val="3"/>
+        </w:numPr>
+        <w:jc w:val="both"/>
+        <w:rPr>
+          <w:rFonts w:ascii="Arial" w:hAnsi="Arial" w:cs="Arial"/>
+          <w:b/>
+          <w:szCs w:val="28"/>
+        </w:rPr>
+      </w:pPr>
+      <w:r>
+        <w:rPr>
+          <w:rFonts w:ascii="Arial" w:hAnsi="Arial" w:cs="Arial"/>
+          <w:szCs w:val="28"/>
+        </w:rPr>
+        <w:t>Cadastro e gerenciamento de eventos</w:t>
+      </w:r>
+    </w:p>
+    <w:p>
+      <w:pPr>
+        <w:pStyle w:val="PargrafodaLista"/>
+        <w:numPr>
+          <w:ilvl w:val="0"/>
+          <w:numId w:val="3"/>
+        </w:numPr>
+        <w:jc w:val="both"/>
+        <w:rPr>
+          <w:rFonts w:ascii="Arial" w:hAnsi="Arial" w:cs="Arial"/>
+          <w:b/>
+          <w:szCs w:val="28"/>
+        </w:rPr>
+      </w:pPr>
+      <w:r>
+        <w:rPr>
+          <w:rFonts w:ascii="Arial" w:hAnsi="Arial" w:cs="Arial"/>
+          <w:szCs w:val="28"/>
+        </w:rPr>
+        <w:t>Cadastro de prestadores de serviço</w:t>
+      </w:r>
+    </w:p>
+    <w:p>
+      <w:pPr>
+        <w:pStyle w:val="PargrafodaLista"/>
+        <w:numPr>
+          <w:ilvl w:val="0"/>
+          <w:numId w:val="3"/>
+        </w:numPr>
+        <w:jc w:val="both"/>
+        <w:rPr>
+          <w:rFonts w:ascii="Arial" w:hAnsi="Arial" w:cs="Arial"/>
+          <w:b/>
+          <w:szCs w:val="28"/>
+        </w:rPr>
+      </w:pPr>
+      <w:r>
+        <w:rPr>
+          <w:rFonts w:ascii="Arial" w:hAnsi="Arial" w:cs="Arial"/>
+          <w:szCs w:val="28"/>
+        </w:rPr>
+        <w:t>Cadastro de funcionários</w:t>
+      </w:r>
+    </w:p>
+    <w:p>
+      <w:pPr>
+        <w:pStyle w:val="PargrafodaLista"/>
+        <w:numPr>
+          <w:ilvl w:val="0"/>
+          <w:numId w:val="3"/>
+        </w:numPr>
+        <w:jc w:val="both"/>
+        <w:rPr>
+          <w:rFonts w:ascii="Arial" w:hAnsi="Arial" w:cs="Arial"/>
+          <w:b/>
+          <w:szCs w:val="28"/>
+        </w:rPr>
+      </w:pPr>
+      <w:r>
+        <w:rPr>
+          <w:rFonts w:ascii="Arial" w:hAnsi="Arial" w:cs="Arial"/>
+          <w:szCs w:val="28"/>
+        </w:rPr>
+        <w:t>Gestão dos funcionários cadastrados</w:t>
+      </w:r>
+    </w:p>
+    <w:p>
+      <w:pPr>
+        <w:pStyle w:val="PargrafodaLista"/>
+        <w:numPr>
+          <w:ilvl w:val="0"/>
+          <w:numId w:val="3"/>
+        </w:numPr>
+        <w:jc w:val="both"/>
+        <w:rPr>
+          <w:rFonts w:ascii="Arial" w:hAnsi="Arial" w:cs="Arial"/>
+          <w:b/>
+          <w:szCs w:val="28"/>
+        </w:rPr>
+      </w:pPr>
+      <w:r>
+        <w:rPr>
+          <w:rFonts w:ascii="Arial" w:hAnsi="Arial" w:cs="Arial"/>
+          <w:szCs w:val="28"/>
+        </w:rPr>
+        <w:t>Criação e gestão de relatórios</w:t>
+      </w:r>
+    </w:p>
+    <w:p>
+      <w:pPr>
+        <w:pStyle w:val="PargrafodaLista"/>
+        <w:ind w:left="1080"/>
+        <w:jc w:val="both"/>
+        <w:rPr>
+          <w:rFonts w:ascii="Arial" w:hAnsi="Arial" w:cs="Arial"/>
+          <w:b/>
+          <w:szCs w:val="28"/>
+        </w:rPr>
+      </w:pPr>
+    </w:p>
+    <w:p>
+      <w:pPr>
+        <w:rPr>
+          <w:rFonts w:ascii="Arial" w:hAnsi="Arial" w:cs="Arial"/>
+          <w:b/>
+          <w:szCs w:val="28"/>
+        </w:rPr>
+      </w:pPr>
+      <w:r>
+        <w:rPr>
+          <w:rFonts w:ascii="Arial" w:hAnsi="Arial" w:cs="Arial"/>
+          <w:b/>
+          <w:szCs w:val="28"/>
+        </w:rPr>
+        <w:br w:type="page"/>
+      </w:r>
+    </w:p>
+    <w:p>
+      <w:pPr>
+        <w:pStyle w:val="PargrafodaLista"/>
         <w:numPr>
           <w:ilvl w:val="1"/>
           <w:numId w:val="1"/>
@@ -1392,7 +1880,107 @@
           <w:b/>
           <w:szCs w:val="28"/>
         </w:rPr>
+        <w:lastRenderedPageBreak/>
         <w:t>CANVAS</w:t>
+      </w:r>
+    </w:p>
+    <w:p>
+      <w:pPr>
+        <w:pStyle w:val="PargrafodaLista"/>
+        <w:ind w:left="1080"/>
+        <w:jc w:val="both"/>
+        <w:rPr>
+          <w:rFonts w:ascii="Arial" w:hAnsi="Arial" w:cs="Arial"/>
+          <w:b/>
+          <w:szCs w:val="28"/>
+        </w:rPr>
+      </w:pPr>
+    </w:p>
+    <w:p>
+      <w:pPr>
+        <w:pStyle w:val="NormalWeb"/>
+      </w:pPr>
+      <w:r>
+        <w:rPr>
+          <w:noProof/>
+        </w:rPr>
+        <w:drawing>
+          <wp:inline distT="0" distB="0" distL="0" distR="0" wp14:anchorId="5333E319" wp14:editId="2713E754">
+            <wp:extent cx="6285655" cy="3535680"/>
+            <wp:effectExtent l="0" t="0" r="1270" b="7620"/>
+            <wp:docPr id="3" name="Imagem 3" descr="C:\Users\Lab 06-Micro 10\AppData\Local\Packages\Microsoft.Windows.Photos_8wekyb3d8bbwe\TempState\ShareServiceTempFolder\canvas.jpeg"/>
+            <wp:cNvGraphicFramePr>
+              <a:graphicFrameLocks xmlns:a="http://schemas.openxmlformats.org/drawingml/2006/main" noChangeAspect="1"/>
+            </wp:cNvGraphicFramePr>
+            <a:graphic xmlns:a="http://schemas.openxmlformats.org/drawingml/2006/main">
+              <a:graphicData uri="http://schemas.openxmlformats.org/drawingml/2006/picture">
+                <pic:pic xmlns:pic="http://schemas.openxmlformats.org/drawingml/2006/picture">
+                  <pic:nvPicPr>
+                    <pic:cNvPr id="0" name="Picture 5" descr="C:\Users\Lab 06-Micro 10\AppData\Local\Packages\Microsoft.Windows.Photos_8wekyb3d8bbwe\TempState\ShareServiceTempFolder\canvas.jpeg"/>
+                    <pic:cNvPicPr>
+                      <a:picLocks noChangeAspect="1" noChangeArrowheads="1"/>
+                    </pic:cNvPicPr>
+                  </pic:nvPicPr>
+                  <pic:blipFill>
+                    <a:blip r:embed="rId11" cstate="print">
+                      <a:extLst>
+                        <a:ext uri="{28A0092B-C50C-407E-A947-70E740481C1C}">
+                          <a14:useLocalDpi xmlns:a14="http://schemas.microsoft.com/office/drawing/2010/main" val="0"/>
+                        </a:ext>
+                      </a:extLst>
+                    </a:blip>
+                    <a:srcRect/>
+                    <a:stretch>
+                      <a:fillRect/>
+                    </a:stretch>
+                  </pic:blipFill>
+                  <pic:spPr bwMode="auto">
+                    <a:xfrm>
+                      <a:off x="0" y="0"/>
+                      <a:ext cx="6297589" cy="3542393"/>
+                    </a:xfrm>
+                    <a:prstGeom prst="rect">
+                      <a:avLst/>
+                    </a:prstGeom>
+                    <a:noFill/>
+                    <a:ln>
+                      <a:noFill/>
+                    </a:ln>
+                  </pic:spPr>
+                </pic:pic>
+              </a:graphicData>
+            </a:graphic>
+          </wp:inline>
+        </w:drawing>
+      </w:r>
+    </w:p>
+    <w:p>
+      <w:pPr>
+        <w:pStyle w:val="PargrafodaLista"/>
+        <w:ind w:left="1080"/>
+        <w:jc w:val="both"/>
+        <w:rPr>
+          <w:rFonts w:ascii="Arial" w:hAnsi="Arial" w:cs="Arial"/>
+          <w:b/>
+          <w:szCs w:val="28"/>
+        </w:rPr>
+      </w:pPr>
+    </w:p>
+    <w:p>
+      <w:pPr>
+        <w:rPr>
+          <w:rFonts w:ascii="Arial" w:hAnsi="Arial" w:cs="Arial"/>
+          <w:b/>
+          <w:szCs w:val="28"/>
+        </w:rPr>
+      </w:pPr>
+      <w:r>
+        <w:rPr>
+          <w:rFonts w:ascii="Arial" w:hAnsi="Arial" w:cs="Arial"/>
+          <w:b/>
+          <w:szCs w:val="28"/>
+        </w:rPr>
+        <w:br w:type="page"/>
       </w:r>
     </w:p>
     <w:p>
@@ -1409,12 +1997,15 @@
           <w:szCs w:val="28"/>
         </w:rPr>
       </w:pPr>
-      <w:r>
-        <w:rPr>
-          <w:rFonts w:ascii="Arial" w:hAnsi="Arial" w:cs="Arial"/>
-          <w:b/>
-          <w:szCs w:val="28"/>
-        </w:rPr>
+      <w:bookmarkStart w:id="0" w:name="_GoBack"/>
+      <w:bookmarkEnd w:id="0"/>
+      <w:r>
+        <w:rPr>
+          <w:rFonts w:ascii="Arial" w:hAnsi="Arial" w:cs="Arial"/>
+          <w:b/>
+          <w:szCs w:val="28"/>
+        </w:rPr>
+        <w:lastRenderedPageBreak/>
         <w:t xml:space="preserve">Análise </w:t>
       </w:r>
       <w:proofErr w:type="spellStart"/>
@@ -1436,10 +2027,111 @@
         <w:rPr>
           <w:rFonts w:ascii="Arial" w:hAnsi="Arial" w:cs="Arial"/>
           <w:b/>
-          <w:sz w:val="28"/>
-          <w:szCs w:val="28"/>
-        </w:rPr>
-      </w:pPr>
+          <w:szCs w:val="28"/>
+        </w:rPr>
+      </w:pPr>
+    </w:p>
+    <w:p>
+      <w:pPr>
+        <w:pStyle w:val="NormalWeb"/>
+      </w:pPr>
+      <w:r>
+        <w:rPr>
+          <w:noProof/>
+        </w:rPr>
+        <w:drawing>
+          <wp:inline distT="0" distB="0" distL="0" distR="0" wp14:anchorId="41AEDB5A" wp14:editId="22334789">
+            <wp:extent cx="6400800" cy="4800600"/>
+            <wp:effectExtent l="0" t="0" r="0" b="0"/>
+            <wp:docPr id="1" name="Imagem 1" descr="C:\Users\Lab 06-Micro 10\AppData\Local\Packages\Microsoft.Windows.Photos_8wekyb3d8bbwe\TempState\ShareServiceTempFolder\ANALISE_SWOT.jpeg"/>
+            <wp:cNvGraphicFramePr>
+              <a:graphicFrameLocks xmlns:a="http://schemas.openxmlformats.org/drawingml/2006/main" noChangeAspect="1"/>
+            </wp:cNvGraphicFramePr>
+            <a:graphic xmlns:a="http://schemas.openxmlformats.org/drawingml/2006/main">
+              <a:graphicData uri="http://schemas.openxmlformats.org/drawingml/2006/picture">
+                <pic:pic xmlns:pic="http://schemas.openxmlformats.org/drawingml/2006/picture">
+                  <pic:nvPicPr>
+                    <pic:cNvPr id="0" name="Picture 1" descr="C:\Users\Lab 06-Micro 10\AppData\Local\Packages\Microsoft.Windows.Photos_8wekyb3d8bbwe\TempState\ShareServiceTempFolder\ANALISE_SWOT.jpeg"/>
+                    <pic:cNvPicPr>
+                      <a:picLocks noChangeAspect="1" noChangeArrowheads="1"/>
+                    </pic:cNvPicPr>
+                  </pic:nvPicPr>
+                  <pic:blipFill>
+                    <a:blip r:embed="rId12">
+                      <a:extLst>
+                        <a:ext uri="{28A0092B-C50C-407E-A947-70E740481C1C}">
+                          <a14:useLocalDpi xmlns:a14="http://schemas.microsoft.com/office/drawing/2010/main" val="0"/>
+                        </a:ext>
+                      </a:extLst>
+                    </a:blip>
+                    <a:srcRect/>
+                    <a:stretch>
+                      <a:fillRect/>
+                    </a:stretch>
+                  </pic:blipFill>
+                  <pic:spPr bwMode="auto">
+                    <a:xfrm>
+                      <a:off x="0" y="0"/>
+                      <a:ext cx="6400800" cy="4800600"/>
+                    </a:xfrm>
+                    <a:prstGeom prst="rect">
+                      <a:avLst/>
+                    </a:prstGeom>
+                    <a:noFill/>
+                    <a:ln>
+                      <a:noFill/>
+                    </a:ln>
+                  </pic:spPr>
+                </pic:pic>
+              </a:graphicData>
+            </a:graphic>
+          </wp:inline>
+        </w:drawing>
+      </w:r>
+    </w:p>
+    <w:p>
+      <w:pPr>
+        <w:pStyle w:val="PargrafodaLista"/>
+        <w:ind w:left="1080"/>
+        <w:jc w:val="both"/>
+        <w:rPr>
+          <w:rFonts w:ascii="Arial" w:hAnsi="Arial" w:cs="Arial"/>
+          <w:b/>
+          <w:szCs w:val="28"/>
+        </w:rPr>
+      </w:pPr>
+    </w:p>
+    <w:p>
+      <w:pPr>
+        <w:pStyle w:val="PargrafodaLista"/>
+        <w:ind w:left="1080"/>
+        <w:jc w:val="both"/>
+        <w:rPr>
+          <w:rFonts w:ascii="Arial" w:hAnsi="Arial" w:cs="Arial"/>
+          <w:b/>
+          <w:sz w:val="28"/>
+          <w:szCs w:val="28"/>
+        </w:rPr>
+      </w:pPr>
+    </w:p>
+    <w:p>
+      <w:pPr>
+        <w:rPr>
+          <w:rFonts w:ascii="Arial" w:hAnsi="Arial" w:cs="Arial"/>
+          <w:b/>
+          <w:sz w:val="28"/>
+          <w:szCs w:val="28"/>
+        </w:rPr>
+      </w:pPr>
+      <w:r>
+        <w:rPr>
+          <w:rFonts w:ascii="Arial" w:hAnsi="Arial" w:cs="Arial"/>
+          <w:b/>
+          <w:sz w:val="28"/>
+          <w:szCs w:val="28"/>
+        </w:rPr>
+        <w:br w:type="page"/>
+      </w:r>
     </w:p>
     <w:p>
       <w:pPr>
@@ -1463,6 +2155,7 @@
           <w:sz w:val="28"/>
           <w:szCs w:val="28"/>
         </w:rPr>
+        <w:lastRenderedPageBreak/>
         <w:t>METODOLOGIA</w:t>
       </w:r>
     </w:p>
@@ -1526,6 +2219,182 @@
     <w:p>
       <w:pPr>
         <w:pStyle w:val="PargrafodaLista"/>
+        <w:ind w:left="1080"/>
+        <w:jc w:val="both"/>
+        <w:rPr>
+          <w:rFonts w:ascii="Arial" w:hAnsi="Arial" w:cs="Arial"/>
+          <w:b/>
+          <w:szCs w:val="28"/>
+        </w:rPr>
+      </w:pPr>
+    </w:p>
+    <w:p>
+      <w:pPr>
+        <w:pStyle w:val="PargrafodaLista"/>
+        <w:ind w:left="360"/>
+        <w:jc w:val="both"/>
+        <w:rPr>
+          <w:rFonts w:ascii="Arial" w:hAnsi="Arial" w:cs="Arial"/>
+          <w:bCs/>
+          <w:szCs w:val="28"/>
+        </w:rPr>
+      </w:pPr>
+      <w:r>
+        <w:rPr>
+          <w:rFonts w:ascii="Arial" w:hAnsi="Arial" w:cs="Arial"/>
+          <w:bCs/>
+          <w:szCs w:val="28"/>
+        </w:rPr>
+        <w:t>Pesquisa Explorativa:</w:t>
+      </w:r>
+    </w:p>
+    <w:p>
+      <w:pPr>
+        <w:pStyle w:val="PargrafodaLista"/>
+        <w:ind w:left="360"/>
+        <w:jc w:val="both"/>
+        <w:rPr>
+          <w:rFonts w:ascii="Arial" w:hAnsi="Arial" w:cs="Arial"/>
+          <w:bCs/>
+          <w:szCs w:val="28"/>
+        </w:rPr>
+      </w:pPr>
+    </w:p>
+    <w:p>
+      <w:pPr>
+        <w:pStyle w:val="PargrafodaLista"/>
+        <w:ind w:left="360"/>
+        <w:jc w:val="both"/>
+        <w:rPr>
+          <w:rFonts w:ascii="Arial" w:hAnsi="Arial" w:cs="Arial"/>
+          <w:bCs/>
+          <w:szCs w:val="28"/>
+        </w:rPr>
+      </w:pPr>
+      <w:r>
+        <w:rPr>
+          <w:rFonts w:ascii="Arial" w:hAnsi="Arial" w:cs="Arial"/>
+          <w:bCs/>
+          <w:szCs w:val="28"/>
+        </w:rPr>
+        <w:t>Método de pesquisa que visa proporcionar familiaridade com o problema e formular hipóteses, utilizando de levantamento bibliográfico, entrevistas e análise de exemplos (</w:t>
+      </w:r>
+      <w:proofErr w:type="spellStart"/>
+      <w:r>
+        <w:rPr>
+          <w:rFonts w:ascii="Arial" w:hAnsi="Arial" w:cs="Arial"/>
+          <w:bCs/>
+          <w:szCs w:val="28"/>
+        </w:rPr>
+        <w:t>Gerhardt</w:t>
+      </w:r>
+      <w:proofErr w:type="spellEnd"/>
+      <w:r>
+        <w:rPr>
+          <w:rFonts w:ascii="Arial" w:hAnsi="Arial" w:cs="Arial"/>
+          <w:bCs/>
+          <w:szCs w:val="28"/>
+        </w:rPr>
+        <w:t>; Silveira, 2009).</w:t>
+      </w:r>
+    </w:p>
+    <w:p>
+      <w:pPr>
+        <w:pStyle w:val="PargrafodaLista"/>
+        <w:ind w:left="360"/>
+        <w:jc w:val="both"/>
+        <w:rPr>
+          <w:rFonts w:ascii="Arial" w:hAnsi="Arial" w:cs="Arial"/>
+          <w:bCs/>
+          <w:szCs w:val="28"/>
+        </w:rPr>
+      </w:pPr>
+    </w:p>
+    <w:p>
+      <w:pPr>
+        <w:pStyle w:val="PargrafodaLista"/>
+        <w:ind w:left="360"/>
+        <w:jc w:val="both"/>
+        <w:rPr>
+          <w:rFonts w:ascii="Arial" w:hAnsi="Arial" w:cs="Arial"/>
+          <w:bCs/>
+          <w:szCs w:val="28"/>
+        </w:rPr>
+      </w:pPr>
+      <w:r>
+        <w:rPr>
+          <w:rFonts w:ascii="Arial" w:hAnsi="Arial" w:cs="Arial"/>
+          <w:bCs/>
+          <w:szCs w:val="28"/>
+        </w:rPr>
+        <w:t>Programação Estruturada:</w:t>
+      </w:r>
+    </w:p>
+    <w:p>
+      <w:pPr>
+        <w:pStyle w:val="PargrafodaLista"/>
+        <w:ind w:left="360"/>
+        <w:jc w:val="both"/>
+        <w:rPr>
+          <w:rFonts w:ascii="Arial" w:hAnsi="Arial" w:cs="Arial"/>
+          <w:bCs/>
+          <w:szCs w:val="28"/>
+        </w:rPr>
+      </w:pPr>
+    </w:p>
+    <w:p>
+      <w:pPr>
+        <w:pStyle w:val="PargrafodaLista"/>
+        <w:ind w:left="360"/>
+        <w:jc w:val="both"/>
+        <w:rPr>
+          <w:rFonts w:ascii="Arial" w:hAnsi="Arial" w:cs="Arial"/>
+          <w:bCs/>
+          <w:szCs w:val="28"/>
+        </w:rPr>
+      </w:pPr>
+      <w:r>
+        <w:rPr>
+          <w:rFonts w:ascii="Arial" w:hAnsi="Arial" w:cs="Arial"/>
+          <w:bCs/>
+          <w:szCs w:val="28"/>
+        </w:rPr>
+        <w:t xml:space="preserve">Modelo de programação que define os programas em três estruturas: sequência, decisão e iteração. Este paradigma organiza os programas em blocos lógicos utilizando funções e </w:t>
+      </w:r>
+      <w:proofErr w:type="spellStart"/>
+      <w:r>
+        <w:rPr>
+          <w:rFonts w:ascii="Arial" w:hAnsi="Arial" w:cs="Arial"/>
+          <w:bCs/>
+          <w:szCs w:val="28"/>
+        </w:rPr>
+        <w:t>subrotinas</w:t>
+      </w:r>
+      <w:proofErr w:type="spellEnd"/>
+      <w:r>
+        <w:rPr>
+          <w:rFonts w:ascii="Arial" w:hAnsi="Arial" w:cs="Arial"/>
+          <w:bCs/>
+          <w:szCs w:val="28"/>
+        </w:rPr>
+        <w:t xml:space="preserve"> e permite boa legibilidade do código (especialmente quando modularizado) e a divisão de problemas complexos em blocos menores (Andrade, 2017). </w:t>
+      </w:r>
+    </w:p>
+    <w:p>
+      <w:pPr>
+        <w:pStyle w:val="PargrafodaLista"/>
+        <w:ind w:left="1080"/>
+        <w:jc w:val="both"/>
+        <w:rPr>
+          <w:rFonts w:ascii="Arial" w:hAnsi="Arial" w:cs="Arial"/>
+          <w:b/>
+          <w:szCs w:val="28"/>
+        </w:rPr>
+      </w:pPr>
+    </w:p>
+    <w:p>
+      <w:pPr>
+        <w:pStyle w:val="PargrafodaLista"/>
         <w:numPr>
           <w:ilvl w:val="1"/>
           <w:numId w:val="1"/>
@@ -1621,6 +2490,532 @@
     <w:p>
       <w:pPr>
         <w:pStyle w:val="PargrafodaLista"/>
+        <w:ind w:left="1080"/>
+        <w:jc w:val="both"/>
+        <w:rPr>
+          <w:rFonts w:ascii="Arial" w:hAnsi="Arial" w:cs="Arial"/>
+          <w:b/>
+          <w:szCs w:val="28"/>
+        </w:rPr>
+      </w:pPr>
+    </w:p>
+    <w:p>
+      <w:pPr>
+        <w:pStyle w:val="PargrafodaLista"/>
+        <w:ind w:left="360"/>
+        <w:jc w:val="both"/>
+        <w:rPr>
+          <w:rFonts w:ascii="Arial" w:hAnsi="Arial" w:cs="Arial"/>
+          <w:bCs/>
+          <w:szCs w:val="28"/>
+        </w:rPr>
+      </w:pPr>
+      <w:r>
+        <w:rPr>
+          <w:rFonts w:ascii="Arial" w:hAnsi="Arial" w:cs="Arial"/>
+          <w:bCs/>
+          <w:szCs w:val="28"/>
+        </w:rPr>
+        <w:t>As seguintes linguagens foram utilizadas durante o desenvolvimento do projeto:</w:t>
+      </w:r>
+    </w:p>
+    <w:p>
+      <w:pPr>
+        <w:pStyle w:val="PargrafodaLista"/>
+        <w:ind w:left="360"/>
+        <w:jc w:val="both"/>
+        <w:rPr>
+          <w:rFonts w:ascii="Arial" w:hAnsi="Arial" w:cs="Arial"/>
+          <w:bCs/>
+          <w:szCs w:val="28"/>
+        </w:rPr>
+      </w:pPr>
+    </w:p>
+    <w:p>
+      <w:pPr>
+        <w:pStyle w:val="PargrafodaLista"/>
+        <w:ind w:left="360"/>
+        <w:jc w:val="both"/>
+        <w:rPr>
+          <w:rFonts w:ascii="Arial" w:hAnsi="Arial" w:cs="Arial"/>
+          <w:bCs/>
+          <w:szCs w:val="28"/>
+        </w:rPr>
+      </w:pPr>
+      <w:proofErr w:type="spellStart"/>
+      <w:r>
+        <w:rPr>
+          <w:rFonts w:ascii="Arial" w:hAnsi="Arial" w:cs="Arial"/>
+          <w:bCs/>
+          <w:szCs w:val="28"/>
+        </w:rPr>
+        <w:t>Javascript</w:t>
+      </w:r>
+      <w:proofErr w:type="spellEnd"/>
+      <w:r>
+        <w:rPr>
+          <w:rFonts w:ascii="Arial" w:hAnsi="Arial" w:cs="Arial"/>
+          <w:bCs/>
+          <w:szCs w:val="28"/>
+        </w:rPr>
+        <w:t>:</w:t>
+      </w:r>
+    </w:p>
+    <w:p>
+      <w:pPr>
+        <w:pStyle w:val="PargrafodaLista"/>
+        <w:ind w:left="360"/>
+        <w:jc w:val="both"/>
+        <w:rPr>
+          <w:rFonts w:ascii="Arial" w:hAnsi="Arial" w:cs="Arial"/>
+          <w:bCs/>
+          <w:szCs w:val="28"/>
+        </w:rPr>
+      </w:pPr>
+    </w:p>
+    <w:p>
+      <w:pPr>
+        <w:pStyle w:val="PargrafodaLista"/>
+        <w:ind w:left="360"/>
+        <w:jc w:val="both"/>
+        <w:rPr>
+          <w:rFonts w:ascii="Arial" w:hAnsi="Arial" w:cs="Arial"/>
+          <w:bCs/>
+          <w:szCs w:val="28"/>
+        </w:rPr>
+      </w:pPr>
+      <w:r>
+        <w:rPr>
+          <w:rFonts w:ascii="Arial" w:hAnsi="Arial" w:cs="Arial"/>
+          <w:bCs/>
+          <w:szCs w:val="28"/>
+        </w:rPr>
+        <w:t xml:space="preserve">É a denominação mais popular do que na verdade é o </w:t>
+      </w:r>
+      <w:proofErr w:type="spellStart"/>
+      <w:r>
+        <w:rPr>
+          <w:rFonts w:ascii="Arial" w:hAnsi="Arial" w:cs="Arial"/>
+          <w:bCs/>
+          <w:szCs w:val="28"/>
+        </w:rPr>
+        <w:t>ECMAScript</w:t>
+      </w:r>
+      <w:proofErr w:type="spellEnd"/>
+      <w:r>
+        <w:rPr>
+          <w:rFonts w:ascii="Arial" w:hAnsi="Arial" w:cs="Arial"/>
+          <w:bCs/>
+          <w:szCs w:val="28"/>
+        </w:rPr>
+        <w:t xml:space="preserve">, uma linguagem de programação interpretada, criada pela parceria entre as empresas </w:t>
+      </w:r>
+      <w:r>
+        <w:rPr>
+          <w:rFonts w:ascii="Arial" w:hAnsi="Arial" w:cs="Arial"/>
+          <w:bCs/>
+          <w:i/>
+          <w:iCs/>
+          <w:szCs w:val="28"/>
+        </w:rPr>
+        <w:t>Netscape</w:t>
+      </w:r>
+      <w:r>
+        <w:rPr>
+          <w:rFonts w:ascii="Arial" w:hAnsi="Arial" w:cs="Arial"/>
+          <w:bCs/>
+          <w:szCs w:val="28"/>
+        </w:rPr>
+        <w:t xml:space="preserve"> e </w:t>
+      </w:r>
+      <w:r>
+        <w:rPr>
+          <w:rFonts w:ascii="Arial" w:hAnsi="Arial" w:cs="Arial"/>
+          <w:bCs/>
+          <w:i/>
+          <w:iCs/>
+          <w:szCs w:val="28"/>
+        </w:rPr>
+        <w:t>Sun</w:t>
+      </w:r>
+      <w:r>
+        <w:rPr>
+          <w:rFonts w:ascii="Arial" w:hAnsi="Arial" w:cs="Arial"/>
+          <w:bCs/>
+          <w:i/>
+          <w:iCs/>
+          <w:szCs w:val="28"/>
+        </w:rPr>
+        <w:t xml:space="preserve"> </w:t>
+      </w:r>
+      <w:r>
+        <w:rPr>
+          <w:rFonts w:ascii="Arial" w:hAnsi="Arial" w:cs="Arial"/>
+          <w:bCs/>
+          <w:i/>
+          <w:iCs/>
+          <w:szCs w:val="28"/>
+        </w:rPr>
+        <w:t>Microsystems</w:t>
+      </w:r>
+      <w:r>
+        <w:rPr>
+          <w:rFonts w:ascii="Arial" w:hAnsi="Arial" w:cs="Arial"/>
+          <w:bCs/>
+          <w:szCs w:val="28"/>
+        </w:rPr>
+        <w:t xml:space="preserve"> e posteriormente padronizada pelo </w:t>
+      </w:r>
+      <w:proofErr w:type="spellStart"/>
+      <w:r>
+        <w:rPr>
+          <w:rFonts w:ascii="Arial" w:hAnsi="Arial" w:cs="Arial"/>
+          <w:bCs/>
+          <w:i/>
+          <w:iCs/>
+          <w:szCs w:val="28"/>
+        </w:rPr>
+        <w:t>European</w:t>
+      </w:r>
+      <w:proofErr w:type="spellEnd"/>
+      <w:r>
+        <w:rPr>
+          <w:rFonts w:ascii="Arial" w:hAnsi="Arial" w:cs="Arial"/>
+          <w:bCs/>
+          <w:i/>
+          <w:iCs/>
+          <w:szCs w:val="28"/>
+        </w:rPr>
+        <w:t xml:space="preserve"> Computer </w:t>
+      </w:r>
+      <w:proofErr w:type="spellStart"/>
+      <w:r>
+        <w:rPr>
+          <w:rFonts w:ascii="Arial" w:hAnsi="Arial" w:cs="Arial"/>
+          <w:bCs/>
+          <w:i/>
+          <w:iCs/>
+          <w:szCs w:val="28"/>
+        </w:rPr>
+        <w:t>Manufacturers</w:t>
+      </w:r>
+      <w:proofErr w:type="spellEnd"/>
+      <w:r>
+        <w:rPr>
+          <w:rFonts w:ascii="Arial" w:hAnsi="Arial" w:cs="Arial"/>
+          <w:bCs/>
+          <w:i/>
+          <w:iCs/>
+          <w:szCs w:val="28"/>
+        </w:rPr>
+        <w:t xml:space="preserve"> </w:t>
+      </w:r>
+      <w:proofErr w:type="spellStart"/>
+      <w:r>
+        <w:rPr>
+          <w:rFonts w:ascii="Arial" w:hAnsi="Arial" w:cs="Arial"/>
+          <w:bCs/>
+          <w:i/>
+          <w:iCs/>
+          <w:szCs w:val="28"/>
+        </w:rPr>
+        <w:t>Association</w:t>
+      </w:r>
+      <w:proofErr w:type="spellEnd"/>
+      <w:r>
+        <w:rPr>
+          <w:rFonts w:ascii="Arial" w:hAnsi="Arial" w:cs="Arial"/>
+          <w:bCs/>
+          <w:i/>
+          <w:iCs/>
+          <w:szCs w:val="28"/>
+        </w:rPr>
+        <w:t xml:space="preserve"> (ECMA). </w:t>
+      </w:r>
+      <w:r>
+        <w:rPr>
+          <w:rFonts w:ascii="Arial" w:hAnsi="Arial" w:cs="Arial"/>
+          <w:bCs/>
+          <w:szCs w:val="28"/>
+        </w:rPr>
+        <w:t>Utilizada mais comumente em navegadores para a criação de páginas web dinâmicas (Pérez, 2009).</w:t>
+      </w:r>
+    </w:p>
+    <w:p>
+      <w:pPr>
+        <w:pStyle w:val="PargrafodaLista"/>
+        <w:ind w:left="360"/>
+        <w:jc w:val="both"/>
+        <w:rPr>
+          <w:rFonts w:ascii="Arial" w:hAnsi="Arial" w:cs="Arial"/>
+          <w:bCs/>
+          <w:szCs w:val="28"/>
+        </w:rPr>
+      </w:pPr>
+    </w:p>
+    <w:p>
+      <w:pPr>
+        <w:pStyle w:val="PargrafodaLista"/>
+        <w:ind w:left="360"/>
+        <w:jc w:val="both"/>
+        <w:rPr>
+          <w:rFonts w:ascii="Arial" w:hAnsi="Arial" w:cs="Arial"/>
+          <w:bCs/>
+          <w:szCs w:val="28"/>
+        </w:rPr>
+      </w:pPr>
+      <w:r>
+        <w:rPr>
+          <w:rFonts w:ascii="Arial" w:hAnsi="Arial" w:cs="Arial"/>
+          <w:bCs/>
+          <w:szCs w:val="28"/>
+        </w:rPr>
+        <w:t xml:space="preserve">HTML5: </w:t>
+      </w:r>
+    </w:p>
+    <w:p>
+      <w:pPr>
+        <w:pStyle w:val="PargrafodaLista"/>
+        <w:ind w:left="360"/>
+        <w:jc w:val="both"/>
+        <w:rPr>
+          <w:rFonts w:ascii="Arial" w:hAnsi="Arial" w:cs="Arial"/>
+          <w:bCs/>
+          <w:szCs w:val="28"/>
+        </w:rPr>
+      </w:pPr>
+    </w:p>
+    <w:p>
+      <w:pPr>
+        <w:pStyle w:val="PargrafodaLista"/>
+        <w:ind w:left="360"/>
+        <w:jc w:val="both"/>
+        <w:rPr>
+          <w:rFonts w:ascii="Arial" w:hAnsi="Arial" w:cs="Arial"/>
+          <w:bCs/>
+          <w:szCs w:val="28"/>
+        </w:rPr>
+      </w:pPr>
+      <w:r>
+        <w:rPr>
+          <w:rFonts w:ascii="Arial" w:hAnsi="Arial" w:cs="Arial"/>
+          <w:bCs/>
+          <w:szCs w:val="28"/>
+        </w:rPr>
+        <w:t xml:space="preserve">A quinta revisão da </w:t>
+      </w:r>
+      <w:r>
+        <w:rPr>
+          <w:rFonts w:ascii="Arial" w:hAnsi="Arial" w:cs="Arial"/>
+          <w:bCs/>
+          <w:i/>
+          <w:iCs/>
+          <w:szCs w:val="28"/>
+        </w:rPr>
+        <w:t>Linguagem de Marcação de Hipertexto</w:t>
+      </w:r>
+      <w:r>
+        <w:rPr>
+          <w:rFonts w:ascii="Arial" w:hAnsi="Arial" w:cs="Arial"/>
+          <w:bCs/>
+          <w:szCs w:val="28"/>
+        </w:rPr>
+        <w:t xml:space="preserve"> e a linguagem padrão para a modelagem e organização dos elementos das páginas web (Garro, 2014).</w:t>
+      </w:r>
+    </w:p>
+    <w:p>
+      <w:pPr>
+        <w:pStyle w:val="PargrafodaLista"/>
+        <w:ind w:left="360"/>
+        <w:jc w:val="both"/>
+        <w:rPr>
+          <w:rFonts w:ascii="Arial" w:hAnsi="Arial" w:cs="Arial"/>
+          <w:bCs/>
+          <w:szCs w:val="28"/>
+        </w:rPr>
+      </w:pPr>
+    </w:p>
+    <w:p>
+      <w:pPr>
+        <w:pStyle w:val="PargrafodaLista"/>
+        <w:ind w:left="360"/>
+        <w:jc w:val="both"/>
+        <w:rPr>
+          <w:rFonts w:ascii="Arial" w:hAnsi="Arial" w:cs="Arial"/>
+          <w:bCs/>
+          <w:szCs w:val="28"/>
+        </w:rPr>
+      </w:pPr>
+      <w:r>
+        <w:rPr>
+          <w:rFonts w:ascii="Arial" w:hAnsi="Arial" w:cs="Arial"/>
+          <w:bCs/>
+          <w:szCs w:val="28"/>
+        </w:rPr>
+        <w:t>JSON:</w:t>
+      </w:r>
+    </w:p>
+    <w:p>
+      <w:pPr>
+        <w:pStyle w:val="PargrafodaLista"/>
+        <w:ind w:left="360"/>
+        <w:jc w:val="both"/>
+        <w:rPr>
+          <w:rFonts w:ascii="Arial" w:hAnsi="Arial" w:cs="Arial"/>
+          <w:bCs/>
+          <w:szCs w:val="28"/>
+        </w:rPr>
+      </w:pPr>
+    </w:p>
+    <w:p>
+      <w:pPr>
+        <w:pStyle w:val="PargrafodaLista"/>
+        <w:ind w:left="360"/>
+        <w:jc w:val="both"/>
+        <w:rPr>
+          <w:rFonts w:ascii="Arial" w:hAnsi="Arial" w:cs="Arial"/>
+          <w:bCs/>
+          <w:szCs w:val="28"/>
+        </w:rPr>
+      </w:pPr>
+      <w:proofErr w:type="spellStart"/>
+      <w:r>
+        <w:rPr>
+          <w:rFonts w:ascii="Arial" w:hAnsi="Arial" w:cs="Arial"/>
+          <w:bCs/>
+          <w:i/>
+          <w:iCs/>
+          <w:szCs w:val="28"/>
+        </w:rPr>
+        <w:t>JavaScript</w:t>
+      </w:r>
+      <w:proofErr w:type="spellEnd"/>
+      <w:r>
+        <w:rPr>
+          <w:rFonts w:ascii="Arial" w:hAnsi="Arial" w:cs="Arial"/>
+          <w:bCs/>
+          <w:i/>
+          <w:iCs/>
+          <w:szCs w:val="28"/>
+        </w:rPr>
+        <w:t xml:space="preserve"> </w:t>
+      </w:r>
+      <w:proofErr w:type="spellStart"/>
+      <w:r>
+        <w:rPr>
+          <w:rFonts w:ascii="Arial" w:hAnsi="Arial" w:cs="Arial"/>
+          <w:bCs/>
+          <w:i/>
+          <w:iCs/>
+          <w:szCs w:val="28"/>
+        </w:rPr>
+        <w:t>Object</w:t>
+      </w:r>
+      <w:proofErr w:type="spellEnd"/>
+      <w:r>
+        <w:rPr>
+          <w:rFonts w:ascii="Arial" w:hAnsi="Arial" w:cs="Arial"/>
+          <w:bCs/>
+          <w:i/>
+          <w:iCs/>
+          <w:szCs w:val="28"/>
+        </w:rPr>
+        <w:t xml:space="preserve"> </w:t>
+      </w:r>
+      <w:proofErr w:type="spellStart"/>
+      <w:r>
+        <w:rPr>
+          <w:rFonts w:ascii="Arial" w:hAnsi="Arial" w:cs="Arial"/>
+          <w:bCs/>
+          <w:i/>
+          <w:iCs/>
+          <w:szCs w:val="28"/>
+        </w:rPr>
+        <w:t>Notation</w:t>
+      </w:r>
+      <w:proofErr w:type="spellEnd"/>
+      <w:r>
+        <w:rPr>
+          <w:rFonts w:ascii="Arial" w:hAnsi="Arial" w:cs="Arial"/>
+          <w:bCs/>
+          <w:i/>
+          <w:iCs/>
+          <w:szCs w:val="28"/>
+        </w:rPr>
+        <w:t xml:space="preserve"> </w:t>
+      </w:r>
+      <w:r>
+        <w:rPr>
+          <w:rFonts w:ascii="Arial" w:hAnsi="Arial" w:cs="Arial"/>
+          <w:bCs/>
+          <w:szCs w:val="28"/>
+        </w:rPr>
+        <w:t xml:space="preserve">não é uma linguagem de programação, mas sim um formato para intercâmbio de dados, baseado na notação de Objetos Literais utilizada em </w:t>
+      </w:r>
+      <w:proofErr w:type="spellStart"/>
+      <w:r>
+        <w:rPr>
+          <w:rFonts w:ascii="Arial" w:hAnsi="Arial" w:cs="Arial"/>
+          <w:bCs/>
+          <w:szCs w:val="28"/>
+        </w:rPr>
+        <w:t>JavaScript</w:t>
+      </w:r>
+      <w:proofErr w:type="spellEnd"/>
+      <w:r>
+        <w:rPr>
+          <w:rFonts w:ascii="Arial" w:hAnsi="Arial" w:cs="Arial"/>
+          <w:bCs/>
+          <w:szCs w:val="28"/>
+        </w:rPr>
+        <w:t>, fundamental para a comunicação entre diferentes páginas e aplicações (</w:t>
+      </w:r>
+      <w:proofErr w:type="spellStart"/>
+      <w:r>
+        <w:rPr>
+          <w:rFonts w:ascii="Arial" w:hAnsi="Arial" w:cs="Arial"/>
+          <w:bCs/>
+          <w:szCs w:val="28"/>
+        </w:rPr>
+        <w:t>Basset</w:t>
+      </w:r>
+      <w:proofErr w:type="spellEnd"/>
+      <w:r>
+        <w:rPr>
+          <w:rFonts w:ascii="Arial" w:hAnsi="Arial" w:cs="Arial"/>
+          <w:bCs/>
+          <w:szCs w:val="28"/>
+        </w:rPr>
+        <w:t>, 2015).</w:t>
+      </w:r>
+    </w:p>
+    <w:p>
+      <w:pPr>
+        <w:pStyle w:val="PargrafodaLista"/>
+        <w:ind w:left="1080"/>
+        <w:jc w:val="both"/>
+        <w:rPr>
+          <w:rFonts w:ascii="Arial" w:hAnsi="Arial" w:cs="Arial"/>
+          <w:bCs/>
+          <w:szCs w:val="28"/>
+        </w:rPr>
+      </w:pPr>
+    </w:p>
+    <w:p>
+      <w:pPr>
+        <w:pStyle w:val="PargrafodaLista"/>
+        <w:ind w:left="1080"/>
+        <w:jc w:val="both"/>
+        <w:rPr>
+          <w:rFonts w:ascii="Arial" w:hAnsi="Arial" w:cs="Arial"/>
+          <w:b/>
+          <w:szCs w:val="28"/>
+        </w:rPr>
+      </w:pPr>
+    </w:p>
+    <w:p>
+      <w:pPr>
+        <w:pStyle w:val="PargrafodaLista"/>
         <w:numPr>
           <w:ilvl w:val="1"/>
           <w:numId w:val="1"/>
@@ -1644,6 +3039,263 @@
     <w:p>
       <w:pPr>
         <w:pStyle w:val="PargrafodaLista"/>
+        <w:ind w:left="1080"/>
+        <w:jc w:val="both"/>
+        <w:rPr>
+          <w:rFonts w:ascii="Arial" w:hAnsi="Arial" w:cs="Arial"/>
+          <w:b/>
+          <w:szCs w:val="28"/>
+        </w:rPr>
+      </w:pPr>
+    </w:p>
+    <w:p>
+      <w:pPr>
+        <w:ind w:left="360"/>
+        <w:jc w:val="both"/>
+        <w:rPr>
+          <w:rFonts w:ascii="Arial" w:hAnsi="Arial" w:cs="Arial"/>
+        </w:rPr>
+      </w:pPr>
+      <w:r>
+        <w:rPr>
+          <w:rFonts w:ascii="Arial" w:eastAsia="Times New Roman" w:hAnsi="Arial" w:cs="Arial"/>
+        </w:rPr>
+        <w:t xml:space="preserve">Durante o desenvolvimento do projeto, utilizamos o modelo de estrutura de dados NOSQL, para isso utilizamos a ferramenta </w:t>
+      </w:r>
+      <w:r>
+        <w:rPr>
+          <w:rFonts w:ascii="Arial" w:eastAsia="Times New Roman" w:hAnsi="Arial" w:cs="Arial"/>
+          <w:i/>
+          <w:iCs/>
+        </w:rPr>
+        <w:t xml:space="preserve">Cloud </w:t>
+      </w:r>
+      <w:proofErr w:type="spellStart"/>
+      <w:r>
+        <w:rPr>
+          <w:rFonts w:ascii="Arial" w:eastAsia="Times New Roman" w:hAnsi="Arial" w:cs="Arial"/>
+          <w:i/>
+          <w:iCs/>
+        </w:rPr>
+        <w:t>Firestore</w:t>
+      </w:r>
+      <w:proofErr w:type="spellEnd"/>
+      <w:r>
+        <w:rPr>
+          <w:rFonts w:ascii="Arial" w:eastAsia="Times New Roman" w:hAnsi="Arial" w:cs="Arial"/>
+          <w:i/>
+          <w:iCs/>
+        </w:rPr>
+        <w:t xml:space="preserve">, </w:t>
+      </w:r>
+      <w:r>
+        <w:rPr>
+          <w:rFonts w:ascii="Arial" w:eastAsia="Times New Roman" w:hAnsi="Arial" w:cs="Arial"/>
+        </w:rPr>
+        <w:t xml:space="preserve">uma ferramenta desenvolvida pela </w:t>
+      </w:r>
+      <w:proofErr w:type="spellStart"/>
+      <w:r>
+        <w:rPr>
+          <w:rFonts w:ascii="Arial" w:eastAsia="Times New Roman" w:hAnsi="Arial" w:cs="Arial"/>
+        </w:rPr>
+        <w:t>Firebase</w:t>
+      </w:r>
+      <w:proofErr w:type="spellEnd"/>
+      <w:r>
+        <w:rPr>
+          <w:rFonts w:ascii="Arial" w:eastAsia="Times New Roman" w:hAnsi="Arial" w:cs="Arial"/>
+        </w:rPr>
+        <w:t xml:space="preserve"> e pelo Google Cloud.</w:t>
+      </w:r>
+    </w:p>
+    <w:p>
+      <w:pPr>
+        <w:ind w:left="360"/>
+        <w:jc w:val="both"/>
+        <w:rPr>
+          <w:rFonts w:ascii="Arial" w:hAnsi="Arial" w:cs="Arial"/>
+        </w:rPr>
+      </w:pPr>
+      <w:r>
+        <w:rPr>
+          <w:rFonts w:ascii="Arial" w:eastAsia="Times New Roman" w:hAnsi="Arial" w:cs="Arial"/>
+        </w:rPr>
+        <w:t xml:space="preserve">Optamos por essa ferramenta por sua viabilidade e usabilidade, o </w:t>
+      </w:r>
+      <w:proofErr w:type="spellStart"/>
+      <w:r>
+        <w:rPr>
+          <w:rFonts w:ascii="Arial" w:eastAsia="Times New Roman" w:hAnsi="Arial" w:cs="Arial"/>
+          <w:i/>
+          <w:iCs/>
+        </w:rPr>
+        <w:t>Firestore</w:t>
+      </w:r>
+      <w:proofErr w:type="spellEnd"/>
+      <w:r>
+        <w:rPr>
+          <w:rFonts w:ascii="Arial" w:eastAsia="Times New Roman" w:hAnsi="Arial" w:cs="Arial"/>
+          <w:i/>
+          <w:iCs/>
+        </w:rPr>
+        <w:t xml:space="preserve"> </w:t>
+      </w:r>
+      <w:r>
+        <w:rPr>
+          <w:rFonts w:ascii="Arial" w:eastAsia="Times New Roman" w:hAnsi="Arial" w:cs="Arial"/>
+        </w:rPr>
+        <w:t>permite estruturas de dados hierárquicas flexíveis. Onde pudemos armazenar os dados em documentos organizados em coleções. Além disso em suas consultas a uma grande versatilidade de filtros e classificação o que permite também a recuperação de documentos específicos.</w:t>
+      </w:r>
+    </w:p>
+    <w:p>
+      <w:pPr>
+        <w:ind w:left="360"/>
+        <w:jc w:val="both"/>
+        <w:rPr>
+          <w:rFonts w:ascii="Arial" w:eastAsia="Times New Roman" w:hAnsi="Arial" w:cs="Arial"/>
+        </w:rPr>
+      </w:pPr>
+      <w:r>
+        <w:rPr>
+          <w:rFonts w:ascii="Arial" w:eastAsia="Times New Roman" w:hAnsi="Arial" w:cs="Arial"/>
+        </w:rPr>
+        <w:t>A escolha do NOSQL, foi realizada com base em sua flexibilidade em comparação ao SQL, o que nos permite alto desempenho nas operações e flexibilidade no esquema, esse fator ocorre por não haver a necessidade de definição de esquema antecipadamente. A atualização de documentos no NOSQL pode acontecer de duas formas: atualização completa, que substitui todo o documento por um novo, e atualização parcial, que atualiza atributos específicos. Atualizações parciais são mais eficientes, pois requerem menos transferência de dados.</w:t>
+      </w:r>
+    </w:p>
+    <w:p>
+      <w:pPr>
+        <w:ind w:left="360"/>
+        <w:jc w:val="both"/>
+      </w:pPr>
+      <w:r>
+        <w:rPr>
+          <w:rFonts w:ascii="Arial" w:eastAsia="Times New Roman" w:hAnsi="Arial" w:cs="Arial"/>
+        </w:rPr>
+        <w:t xml:space="preserve">A integração do </w:t>
+      </w:r>
+      <w:r>
+        <w:rPr>
+          <w:rFonts w:ascii="Arial" w:eastAsia="Times New Roman" w:hAnsi="Arial" w:cs="Arial"/>
+          <w:i/>
+          <w:iCs/>
+        </w:rPr>
+        <w:t xml:space="preserve">Cloud </w:t>
+      </w:r>
+      <w:proofErr w:type="spellStart"/>
+      <w:r>
+        <w:rPr>
+          <w:rFonts w:ascii="Arial" w:eastAsia="Times New Roman" w:hAnsi="Arial" w:cs="Arial"/>
+          <w:i/>
+          <w:iCs/>
+        </w:rPr>
+        <w:t>Firestore</w:t>
+      </w:r>
+      <w:proofErr w:type="spellEnd"/>
+      <w:r>
+        <w:rPr>
+          <w:rFonts w:ascii="Arial" w:eastAsia="Times New Roman" w:hAnsi="Arial" w:cs="Arial"/>
+        </w:rPr>
+        <w:t xml:space="preserve"> com sistemas de credenciamento é essencial para garantir a segurança e o controle de acesso aos dados armazenados no </w:t>
+      </w:r>
+      <w:proofErr w:type="spellStart"/>
+      <w:r>
+        <w:rPr>
+          <w:rFonts w:ascii="Arial" w:eastAsia="Times New Roman" w:hAnsi="Arial" w:cs="Arial"/>
+          <w:i/>
+          <w:iCs/>
+        </w:rPr>
+        <w:t>Firestore</w:t>
+      </w:r>
+      <w:proofErr w:type="spellEnd"/>
+      <w:r>
+        <w:rPr>
+          <w:rFonts w:ascii="Arial" w:eastAsia="Times New Roman" w:hAnsi="Arial" w:cs="Arial"/>
+          <w:i/>
+          <w:iCs/>
+        </w:rPr>
+        <w:t xml:space="preserve">. </w:t>
+      </w:r>
+      <w:r>
+        <w:rPr>
+          <w:rFonts w:ascii="Arial" w:eastAsia="Times New Roman" w:hAnsi="Arial" w:cs="Arial"/>
+        </w:rPr>
+        <w:t xml:space="preserve">O </w:t>
+      </w:r>
+      <w:proofErr w:type="spellStart"/>
+      <w:r>
+        <w:rPr>
+          <w:rFonts w:ascii="Arial" w:eastAsia="Times New Roman" w:hAnsi="Arial" w:cs="Arial"/>
+          <w:i/>
+          <w:iCs/>
+        </w:rPr>
+        <w:t>Firestore</w:t>
+      </w:r>
+      <w:proofErr w:type="spellEnd"/>
+      <w:r>
+        <w:rPr>
+          <w:rFonts w:ascii="Arial" w:eastAsia="Times New Roman" w:hAnsi="Arial" w:cs="Arial"/>
+          <w:i/>
+          <w:iCs/>
+        </w:rPr>
+        <w:t xml:space="preserve"> </w:t>
+      </w:r>
+      <w:r>
+        <w:rPr>
+          <w:rFonts w:ascii="Arial" w:eastAsia="Times New Roman" w:hAnsi="Arial" w:cs="Arial"/>
+        </w:rPr>
+        <w:t xml:space="preserve">usa </w:t>
+      </w:r>
+      <w:proofErr w:type="spellStart"/>
+      <w:r>
+        <w:rPr>
+          <w:rFonts w:ascii="Arial" w:eastAsia="Times New Roman" w:hAnsi="Arial" w:cs="Arial"/>
+          <w:i/>
+          <w:iCs/>
+        </w:rPr>
+        <w:t>Firestore</w:t>
+      </w:r>
+      <w:proofErr w:type="spellEnd"/>
+      <w:r>
+        <w:rPr>
+          <w:rFonts w:ascii="Arial" w:eastAsia="Times New Roman" w:hAnsi="Arial" w:cs="Arial"/>
+          <w:i/>
+          <w:iCs/>
+        </w:rPr>
+        <w:t xml:space="preserve"> Security </w:t>
+      </w:r>
+      <w:proofErr w:type="spellStart"/>
+      <w:r>
+        <w:rPr>
+          <w:rFonts w:ascii="Arial" w:eastAsia="Times New Roman" w:hAnsi="Arial" w:cs="Arial"/>
+          <w:i/>
+          <w:iCs/>
+        </w:rPr>
+        <w:t>Rules</w:t>
+      </w:r>
+      <w:proofErr w:type="spellEnd"/>
+      <w:r>
+        <w:rPr>
+          <w:rFonts w:ascii="Arial" w:eastAsia="Times New Roman" w:hAnsi="Arial" w:cs="Arial"/>
+        </w:rPr>
+        <w:t xml:space="preserve"> para controlar o acesso aos dados. Essas regras permitiram que nós determinássemos as políticas de acesso com base em identidades autenticadas.</w:t>
+      </w:r>
+    </w:p>
+    <w:p>
+      <w:pPr>
+        <w:pStyle w:val="PargrafodaLista"/>
+        <w:ind w:left="1080"/>
+        <w:jc w:val="both"/>
+        <w:rPr>
+          <w:rFonts w:ascii="Arial" w:hAnsi="Arial" w:cs="Arial"/>
+          <w:b/>
+          <w:szCs w:val="28"/>
+        </w:rPr>
+      </w:pPr>
+    </w:p>
+    <w:p>
+      <w:pPr>
+        <w:pStyle w:val="PargrafodaLista"/>
         <w:numPr>
           <w:ilvl w:val="1"/>
           <w:numId w:val="1"/>
@@ -2480,8 +4132,6 @@
         </w:rPr>
         <w:t>Elaborar introdução</w:t>
       </w:r>
-      <w:bookmarkStart w:id="0" w:name="_GoBack"/>
-      <w:bookmarkEnd w:id="0"/>
     </w:p>
     <w:p>
       <w:pPr>
@@ -2570,6 +4220,7 @@
           <w:rFonts w:ascii="Arial" w:hAnsi="Arial" w:cs="Arial"/>
           <w:szCs w:val="28"/>
         </w:rPr>
+        <w:lastRenderedPageBreak/>
         <w:t>Elaborar resumo em língua estrangeira</w:t>
       </w:r>
     </w:p>
@@ -2774,6 +4425,88 @@
     <w:p>
       <w:pPr>
         <w:pStyle w:val="PargrafodaLista"/>
+        <w:ind w:left="1080"/>
+        <w:jc w:val="both"/>
+        <w:rPr>
+          <w:rFonts w:ascii="Arial" w:hAnsi="Arial" w:cs="Arial"/>
+          <w:b/>
+          <w:szCs w:val="28"/>
+        </w:rPr>
+      </w:pPr>
+    </w:p>
+    <w:p>
+      <w:pPr>
+        <w:pStyle w:val="NormalWeb"/>
+      </w:pPr>
+      <w:r>
+        <w:rPr>
+          <w:noProof/>
+        </w:rPr>
+        <w:drawing>
+          <wp:inline distT="0" distB="0" distL="0" distR="0" wp14:anchorId="6DB9A125" wp14:editId="3F29240E">
+            <wp:extent cx="6543465" cy="4737100"/>
+            <wp:effectExtent l="0" t="0" r="0" b="6350"/>
+            <wp:docPr id="2" name="Imagem 2" descr="C:\Users\Lab 06-Micro 10\AppData\Local\Packages\Microsoft.Windows.Photos_8wekyb3d8bbwe\TempState\ShareServiceTempFolder\diagrama-de-caso-de-uso2.jpeg"/>
+            <wp:cNvGraphicFramePr>
+              <a:graphicFrameLocks xmlns:a="http://schemas.openxmlformats.org/drawingml/2006/main" noChangeAspect="1"/>
+            </wp:cNvGraphicFramePr>
+            <a:graphic xmlns:a="http://schemas.openxmlformats.org/drawingml/2006/main">
+              <a:graphicData uri="http://schemas.openxmlformats.org/drawingml/2006/picture">
+                <pic:pic xmlns:pic="http://schemas.openxmlformats.org/drawingml/2006/picture">
+                  <pic:nvPicPr>
+                    <pic:cNvPr id="0" name="Picture 3" descr="C:\Users\Lab 06-Micro 10\AppData\Local\Packages\Microsoft.Windows.Photos_8wekyb3d8bbwe\TempState\ShareServiceTempFolder\diagrama-de-caso-de-uso2.jpeg"/>
+                    <pic:cNvPicPr>
+                      <a:picLocks noChangeAspect="1" noChangeArrowheads="1"/>
+                    </pic:cNvPicPr>
+                  </pic:nvPicPr>
+                  <pic:blipFill>
+                    <a:blip r:embed="rId13" cstate="print">
+                      <a:extLst>
+                        <a:ext uri="{28A0092B-C50C-407E-A947-70E740481C1C}">
+                          <a14:useLocalDpi xmlns:a14="http://schemas.microsoft.com/office/drawing/2010/main" val="0"/>
+                        </a:ext>
+                      </a:extLst>
+                    </a:blip>
+                    <a:srcRect/>
+                    <a:stretch>
+                      <a:fillRect/>
+                    </a:stretch>
+                  </pic:blipFill>
+                  <pic:spPr bwMode="auto">
+                    <a:xfrm>
+                      <a:off x="0" y="0"/>
+                      <a:ext cx="6574242" cy="4759381"/>
+                    </a:xfrm>
+                    <a:prstGeom prst="rect">
+                      <a:avLst/>
+                    </a:prstGeom>
+                    <a:noFill/>
+                    <a:ln>
+                      <a:noFill/>
+                    </a:ln>
+                  </pic:spPr>
+                </pic:pic>
+              </a:graphicData>
+            </a:graphic>
+          </wp:inline>
+        </w:drawing>
+      </w:r>
+    </w:p>
+    <w:p>
+      <w:pPr>
+        <w:pStyle w:val="PargrafodaLista"/>
+        <w:ind w:left="1080"/>
+        <w:jc w:val="both"/>
+        <w:rPr>
+          <w:rFonts w:ascii="Arial" w:hAnsi="Arial" w:cs="Arial"/>
+          <w:b/>
+          <w:szCs w:val="28"/>
+        </w:rPr>
+      </w:pPr>
+    </w:p>
+    <w:p>
+      <w:pPr>
+        <w:pStyle w:val="PargrafodaLista"/>
         <w:numPr>
           <w:ilvl w:val="1"/>
           <w:numId w:val="1"/>
@@ -3206,8 +4939,8 @@
       </w:r>
     </w:p>
     <w:sectPr>
-      <w:headerReference w:type="default" r:id="rId10"/>
-      <w:footerReference w:type="default" r:id="rId11"/>
+      <w:headerReference w:type="default" r:id="rId14"/>
+      <w:footerReference w:type="default" r:id="rId15"/>
       <w:pgSz w:w="12240" w:h="15840"/>
       <w:pgMar w:top="1440" w:right="1440" w:bottom="1440" w:left="1440" w:header="720" w:footer="720" w:gutter="0"/>
       <w:cols w:space="720"/>
@@ -3218,7 +4951,7 @@
 </file>
 
 <file path=word/endnotes.xml><?xml version="1.0" encoding="utf-8"?>
-<w:endnotes xmlns:wpc="http://schemas.microsoft.com/office/word/2010/wordprocessingCanvas" xmlns:cx="http://schemas.microsoft.com/office/drawing/2014/chartex" xmlns:cx1="http://schemas.microsoft.com/office/drawing/2015/9/8/chartex" xmlns:mc="http://schemas.openxmlformats.org/markup-compatibility/2006" xmlns:o="urn:schemas-microsoft-com:office:office" xmlns:r="http://schemas.openxmlformats.org/officeDocument/2006/relationships" xmlns:m="http://schemas.openxmlformats.org/officeDocument/2006/math" xmlns:v="urn:schemas-microsoft-com:vml" xmlns:wp14="http://schemas.microsoft.com/office/word/2010/wordprocessingDrawing" xmlns:wp="http://schemas.openxmlformats.org/drawingml/2006/wordprocessingDrawing" xmlns:w10="urn:schemas-microsoft-com:office:word" xmlns:w="http://schemas.openxmlformats.org/wordprocessingml/2006/main" xmlns:w14="http://schemas.microsoft.com/office/word/2010/wordml" xmlns:w15="http://schemas.microsoft.com/office/word/2012/wordml" xmlns:w16se="http://schemas.microsoft.com/office/word/2015/wordml/symex" xmlns:wpg="http://schemas.microsoft.com/office/word/2010/wordprocessingGroup" xmlns:wpi="http://schemas.microsoft.com/office/word/2010/wordprocessingInk" xmlns:wne="http://schemas.microsoft.com/office/word/2006/wordml" xmlns:wps="http://schemas.microsoft.com/office/word/2010/wordprocessingShape" mc:Ignorable="w14 w15 w16se wp14">
+<w:endnotes xmlns:wpc="http://schemas.microsoft.com/office/word/2010/wordprocessingCanvas" xmlns:cx="http://schemas.microsoft.com/office/drawing/2014/chartex" xmlns:cx1="http://schemas.microsoft.com/office/drawing/2015/9/8/chartex" xmlns:cx2="http://schemas.microsoft.com/office/drawing/2015/10/21/chartex" xmlns:cx3="http://schemas.microsoft.com/office/drawing/2016/5/9/chartex" xmlns:cx4="http://schemas.microsoft.com/office/drawing/2016/5/10/chartex" xmlns:cx5="http://schemas.microsoft.com/office/drawing/2016/5/11/chartex" xmlns:cx6="http://schemas.microsoft.com/office/drawing/2016/5/12/chartex" xmlns:cx7="http://schemas.microsoft.com/office/drawing/2016/5/13/chartex" xmlns:cx8="http://schemas.microsoft.com/office/drawing/2016/5/14/chartex" xmlns:mc="http://schemas.openxmlformats.org/markup-compatibility/2006" xmlns:aink="http://schemas.microsoft.com/office/drawing/2016/ink" xmlns:am3d="http://schemas.microsoft.com/office/drawing/2017/model3d" xmlns:o="urn:schemas-microsoft-com:office:office" xmlns:r="http://schemas.openxmlformats.org/officeDocument/2006/relationships" xmlns:m="http://schemas.openxmlformats.org/officeDocument/2006/math" xmlns:v="urn:schemas-microsoft-com:vml" xmlns:wp14="http://schemas.microsoft.com/office/word/2010/wordprocessingDrawing" xmlns:wp="http://schemas.openxmlformats.org/drawingml/2006/wordprocessingDrawing" xmlns:w10="urn:schemas-microsoft-com:office:word" xmlns:w="http://schemas.openxmlformats.org/wordprocessingml/2006/main" xmlns:w14="http://schemas.microsoft.com/office/word/2010/wordml" xmlns:w15="http://schemas.microsoft.com/office/word/2012/wordml" xmlns:w16cid="http://schemas.microsoft.com/office/word/2016/wordml/cid" xmlns:w16se="http://schemas.microsoft.com/office/word/2015/wordml/symex" xmlns:wpg="http://schemas.microsoft.com/office/word/2010/wordprocessingGroup" xmlns:wpi="http://schemas.microsoft.com/office/word/2010/wordprocessingInk" xmlns:wne="http://schemas.microsoft.com/office/word/2006/wordml" xmlns:wps="http://schemas.microsoft.com/office/word/2010/wordprocessingShape" mc:Ignorable="w14 w15 w16se w16cid wp14">
   <w:endnote w:type="separator" w:id="-1">
     <w:p>
       <w:pPr>
@@ -3243,7 +4976,7 @@
 </file>
 
 <file path=word/footer1.xml><?xml version="1.0" encoding="utf-8"?>
-<w:ftr xmlns:wpc="http://schemas.microsoft.com/office/word/2010/wordprocessingCanvas" xmlns:cx="http://schemas.microsoft.com/office/drawing/2014/chartex" xmlns:cx1="http://schemas.microsoft.com/office/drawing/2015/9/8/chartex" xmlns:mc="http://schemas.openxmlformats.org/markup-compatibility/2006" xmlns:o="urn:schemas-microsoft-com:office:office" xmlns:r="http://schemas.openxmlformats.org/officeDocument/2006/relationships" xmlns:m="http://schemas.openxmlformats.org/officeDocument/2006/math" xmlns:v="urn:schemas-microsoft-com:vml" xmlns:wp14="http://schemas.microsoft.com/office/word/2010/wordprocessingDrawing" xmlns:wp="http://schemas.openxmlformats.org/drawingml/2006/wordprocessingDrawing" xmlns:w10="urn:schemas-microsoft-com:office:word" xmlns:w="http://schemas.openxmlformats.org/wordprocessingml/2006/main" xmlns:w14="http://schemas.microsoft.com/office/word/2010/wordml" xmlns:w15="http://schemas.microsoft.com/office/word/2012/wordml" xmlns:w16se="http://schemas.microsoft.com/office/word/2015/wordml/symex" xmlns:wpg="http://schemas.microsoft.com/office/word/2010/wordprocessingGroup" xmlns:wpi="http://schemas.microsoft.com/office/word/2010/wordprocessingInk" xmlns:wne="http://schemas.microsoft.com/office/word/2006/wordml" xmlns:wps="http://schemas.microsoft.com/office/word/2010/wordprocessingShape" mc:Ignorable="w14 w15 w16se wp14">
+<w:ftr xmlns:wpc="http://schemas.microsoft.com/office/word/2010/wordprocessingCanvas" xmlns:cx="http://schemas.microsoft.com/office/drawing/2014/chartex" xmlns:cx1="http://schemas.microsoft.com/office/drawing/2015/9/8/chartex" xmlns:cx2="http://schemas.microsoft.com/office/drawing/2015/10/21/chartex" xmlns:cx3="http://schemas.microsoft.com/office/drawing/2016/5/9/chartex" xmlns:cx4="http://schemas.microsoft.com/office/drawing/2016/5/10/chartex" xmlns:cx5="http://schemas.microsoft.com/office/drawing/2016/5/11/chartex" xmlns:cx6="http://schemas.microsoft.com/office/drawing/2016/5/12/chartex" xmlns:cx7="http://schemas.microsoft.com/office/drawing/2016/5/13/chartex" xmlns:cx8="http://schemas.microsoft.com/office/drawing/2016/5/14/chartex" xmlns:mc="http://schemas.openxmlformats.org/markup-compatibility/2006" xmlns:aink="http://schemas.microsoft.com/office/drawing/2016/ink" xmlns:am3d="http://schemas.microsoft.com/office/drawing/2017/model3d" xmlns:o="urn:schemas-microsoft-com:office:office" xmlns:r="http://schemas.openxmlformats.org/officeDocument/2006/relationships" xmlns:m="http://schemas.openxmlformats.org/officeDocument/2006/math" xmlns:v="urn:schemas-microsoft-com:vml" xmlns:wp14="http://schemas.microsoft.com/office/word/2010/wordprocessingDrawing" xmlns:wp="http://schemas.openxmlformats.org/drawingml/2006/wordprocessingDrawing" xmlns:w10="urn:schemas-microsoft-com:office:word" xmlns:w="http://schemas.openxmlformats.org/wordprocessingml/2006/main" xmlns:w14="http://schemas.microsoft.com/office/word/2010/wordml" xmlns:w15="http://schemas.microsoft.com/office/word/2012/wordml" xmlns:w16cid="http://schemas.microsoft.com/office/word/2016/wordml/cid" xmlns:w16se="http://schemas.microsoft.com/office/word/2015/wordml/symex" xmlns:wpg="http://schemas.microsoft.com/office/word/2010/wordprocessingGroup" xmlns:wpi="http://schemas.microsoft.com/office/word/2010/wordprocessingInk" xmlns:wne="http://schemas.microsoft.com/office/word/2006/wordml" xmlns:wps="http://schemas.microsoft.com/office/word/2010/wordprocessingShape" mc:Ignorable="w14 w15 w16se w16cid wp14">
   <w:tbl>
     <w:tblPr>
       <w:tblW w:w="0" w:type="auto"/>
@@ -3334,7 +5067,7 @@
 </file>
 
 <file path=word/footnotes.xml><?xml version="1.0" encoding="utf-8"?>
-<w:footnotes xmlns:wpc="http://schemas.microsoft.com/office/word/2010/wordprocessingCanvas" xmlns:cx="http://schemas.microsoft.com/office/drawing/2014/chartex" xmlns:cx1="http://schemas.microsoft.com/office/drawing/2015/9/8/chartex" xmlns:mc="http://schemas.openxmlformats.org/markup-compatibility/2006" xmlns:o="urn:schemas-microsoft-com:office:office" xmlns:r="http://schemas.openxmlformats.org/officeDocument/2006/relationships" xmlns:m="http://schemas.openxmlformats.org/officeDocument/2006/math" xmlns:v="urn:schemas-microsoft-com:vml" xmlns:wp14="http://schemas.microsoft.com/office/word/2010/wordprocessingDrawing" xmlns:wp="http://schemas.openxmlformats.org/drawingml/2006/wordprocessingDrawing" xmlns:w10="urn:schemas-microsoft-com:office:word" xmlns:w="http://schemas.openxmlformats.org/wordprocessingml/2006/main" xmlns:w14="http://schemas.microsoft.com/office/word/2010/wordml" xmlns:w15="http://schemas.microsoft.com/office/word/2012/wordml" xmlns:w16se="http://schemas.microsoft.com/office/word/2015/wordml/symex" xmlns:wpg="http://schemas.microsoft.com/office/word/2010/wordprocessingGroup" xmlns:wpi="http://schemas.microsoft.com/office/word/2010/wordprocessingInk" xmlns:wne="http://schemas.microsoft.com/office/word/2006/wordml" xmlns:wps="http://schemas.microsoft.com/office/word/2010/wordprocessingShape" mc:Ignorable="w14 w15 w16se wp14">
+<w:footnotes xmlns:wpc="http://schemas.microsoft.com/office/word/2010/wordprocessingCanvas" xmlns:cx="http://schemas.microsoft.com/office/drawing/2014/chartex" xmlns:cx1="http://schemas.microsoft.com/office/drawing/2015/9/8/chartex" xmlns:cx2="http://schemas.microsoft.com/office/drawing/2015/10/21/chartex" xmlns:cx3="http://schemas.microsoft.com/office/drawing/2016/5/9/chartex" xmlns:cx4="http://schemas.microsoft.com/office/drawing/2016/5/10/chartex" xmlns:cx5="http://schemas.microsoft.com/office/drawing/2016/5/11/chartex" xmlns:cx6="http://schemas.microsoft.com/office/drawing/2016/5/12/chartex" xmlns:cx7="http://schemas.microsoft.com/office/drawing/2016/5/13/chartex" xmlns:cx8="http://schemas.microsoft.com/office/drawing/2016/5/14/chartex" xmlns:mc="http://schemas.openxmlformats.org/markup-compatibility/2006" xmlns:aink="http://schemas.microsoft.com/office/drawing/2016/ink" xmlns:am3d="http://schemas.microsoft.com/office/drawing/2017/model3d" xmlns:o="urn:schemas-microsoft-com:office:office" xmlns:r="http://schemas.openxmlformats.org/officeDocument/2006/relationships" xmlns:m="http://schemas.openxmlformats.org/officeDocument/2006/math" xmlns:v="urn:schemas-microsoft-com:vml" xmlns:wp14="http://schemas.microsoft.com/office/word/2010/wordprocessingDrawing" xmlns:wp="http://schemas.openxmlformats.org/drawingml/2006/wordprocessingDrawing" xmlns:w10="urn:schemas-microsoft-com:office:word" xmlns:w="http://schemas.openxmlformats.org/wordprocessingml/2006/main" xmlns:w14="http://schemas.microsoft.com/office/word/2010/wordml" xmlns:w15="http://schemas.microsoft.com/office/word/2012/wordml" xmlns:w16cid="http://schemas.microsoft.com/office/word/2016/wordml/cid" xmlns:w16se="http://schemas.microsoft.com/office/word/2015/wordml/symex" xmlns:wpg="http://schemas.microsoft.com/office/word/2010/wordprocessingGroup" xmlns:wpi="http://schemas.microsoft.com/office/word/2010/wordprocessingInk" xmlns:wne="http://schemas.microsoft.com/office/word/2006/wordml" xmlns:wps="http://schemas.microsoft.com/office/word/2010/wordprocessingShape" mc:Ignorable="w14 w15 w16se w16cid wp14">
   <w:footnote w:type="separator" w:id="-1">
     <w:p>
       <w:pPr>
@@ -3359,7 +5092,7 @@
 </file>
 
 <file path=word/header1.xml><?xml version="1.0" encoding="utf-8"?>
-<w:hdr xmlns:wpc="http://schemas.microsoft.com/office/word/2010/wordprocessingCanvas" xmlns:cx="http://schemas.microsoft.com/office/drawing/2014/chartex" xmlns:cx1="http://schemas.microsoft.com/office/drawing/2015/9/8/chartex" xmlns:mc="http://schemas.openxmlformats.org/markup-compatibility/2006" xmlns:o="urn:schemas-microsoft-com:office:office" xmlns:r="http://schemas.openxmlformats.org/officeDocument/2006/relationships" xmlns:m="http://schemas.openxmlformats.org/officeDocument/2006/math" xmlns:v="urn:schemas-microsoft-com:vml" xmlns:wp14="http://schemas.microsoft.com/office/word/2010/wordprocessingDrawing" xmlns:wp="http://schemas.openxmlformats.org/drawingml/2006/wordprocessingDrawing" xmlns:w10="urn:schemas-microsoft-com:office:word" xmlns:w="http://schemas.openxmlformats.org/wordprocessingml/2006/main" xmlns:w14="http://schemas.microsoft.com/office/word/2010/wordml" xmlns:w15="http://schemas.microsoft.com/office/word/2012/wordml" xmlns:w16se="http://schemas.microsoft.com/office/word/2015/wordml/symex" xmlns:wpg="http://schemas.microsoft.com/office/word/2010/wordprocessingGroup" xmlns:wpi="http://schemas.microsoft.com/office/word/2010/wordprocessingInk" xmlns:wne="http://schemas.microsoft.com/office/word/2006/wordml" xmlns:wps="http://schemas.microsoft.com/office/word/2010/wordprocessingShape" mc:Ignorable="w14 w15 w16se wp14">
+<w:hdr xmlns:wpc="http://schemas.microsoft.com/office/word/2010/wordprocessingCanvas" xmlns:cx="http://schemas.microsoft.com/office/drawing/2014/chartex" xmlns:cx1="http://schemas.microsoft.com/office/drawing/2015/9/8/chartex" xmlns:cx2="http://schemas.microsoft.com/office/drawing/2015/10/21/chartex" xmlns:cx3="http://schemas.microsoft.com/office/drawing/2016/5/9/chartex" xmlns:cx4="http://schemas.microsoft.com/office/drawing/2016/5/10/chartex" xmlns:cx5="http://schemas.microsoft.com/office/drawing/2016/5/11/chartex" xmlns:cx6="http://schemas.microsoft.com/office/drawing/2016/5/12/chartex" xmlns:cx7="http://schemas.microsoft.com/office/drawing/2016/5/13/chartex" xmlns:cx8="http://schemas.microsoft.com/office/drawing/2016/5/14/chartex" xmlns:mc="http://schemas.openxmlformats.org/markup-compatibility/2006" xmlns:aink="http://schemas.microsoft.com/office/drawing/2016/ink" xmlns:am3d="http://schemas.microsoft.com/office/drawing/2017/model3d" xmlns:o="urn:schemas-microsoft-com:office:office" xmlns:r="http://schemas.openxmlformats.org/officeDocument/2006/relationships" xmlns:m="http://schemas.openxmlformats.org/officeDocument/2006/math" xmlns:v="urn:schemas-microsoft-com:vml" xmlns:wp14="http://schemas.microsoft.com/office/word/2010/wordprocessingDrawing" xmlns:wp="http://schemas.openxmlformats.org/drawingml/2006/wordprocessingDrawing" xmlns:w10="urn:schemas-microsoft-com:office:word" xmlns:w="http://schemas.openxmlformats.org/wordprocessingml/2006/main" xmlns:w14="http://schemas.microsoft.com/office/word/2010/wordml" xmlns:w15="http://schemas.microsoft.com/office/word/2012/wordml" xmlns:w16cid="http://schemas.microsoft.com/office/word/2016/wordml/cid" xmlns:w16se="http://schemas.microsoft.com/office/word/2015/wordml/symex" xmlns:wpg="http://schemas.microsoft.com/office/word/2010/wordprocessingGroup" xmlns:wpi="http://schemas.microsoft.com/office/word/2010/wordprocessingInk" xmlns:wne="http://schemas.microsoft.com/office/word/2006/wordml" xmlns:wps="http://schemas.microsoft.com/office/word/2010/wordprocessingShape" mc:Ignorable="w14 w15 w16se w16cid wp14">
   <w:tbl>
     <w:tblPr>
       <w:tblW w:w="0" w:type="auto"/>
@@ -3420,7 +5153,7 @@
 </file>
 
 <file path=word/numbering.xml><?xml version="1.0" encoding="utf-8"?>
-<w:numbering xmlns:wpc="http://schemas.microsoft.com/office/word/2010/wordprocessingCanvas" xmlns:cx="http://schemas.microsoft.com/office/drawing/2014/chartex" xmlns:cx1="http://schemas.microsoft.com/office/drawing/2015/9/8/chartex" xmlns:mc="http://schemas.openxmlformats.org/markup-compatibility/2006" xmlns:o="urn:schemas-microsoft-com:office:office" xmlns:r="http://schemas.openxmlformats.org/officeDocument/2006/relationships" xmlns:m="http://schemas.openxmlformats.org/officeDocument/2006/math" xmlns:v="urn:schemas-microsoft-com:vml" xmlns:wp14="http://schemas.microsoft.com/office/word/2010/wordprocessingDrawing" xmlns:wp="http://schemas.openxmlformats.org/drawingml/2006/wordprocessingDrawing" xmlns:w10="urn:schemas-microsoft-com:office:word" xmlns:w="http://schemas.openxmlformats.org/wordprocessingml/2006/main" xmlns:w14="http://schemas.microsoft.com/office/word/2010/wordml" xmlns:w15="http://schemas.microsoft.com/office/word/2012/wordml" xmlns:w16se="http://schemas.microsoft.com/office/word/2015/wordml/symex" xmlns:wpg="http://schemas.microsoft.com/office/word/2010/wordprocessingGroup" xmlns:wpi="http://schemas.microsoft.com/office/word/2010/wordprocessingInk" xmlns:wne="http://schemas.microsoft.com/office/word/2006/wordml" xmlns:wps="http://schemas.microsoft.com/office/word/2010/wordprocessingShape" mc:Ignorable="w14 w15 w16se wp14">
+<w:numbering xmlns:wpc="http://schemas.microsoft.com/office/word/2010/wordprocessingCanvas" xmlns:cx="http://schemas.microsoft.com/office/drawing/2014/chartex" xmlns:cx1="http://schemas.microsoft.com/office/drawing/2015/9/8/chartex" xmlns:cx2="http://schemas.microsoft.com/office/drawing/2015/10/21/chartex" xmlns:cx3="http://schemas.microsoft.com/office/drawing/2016/5/9/chartex" xmlns:cx4="http://schemas.microsoft.com/office/drawing/2016/5/10/chartex" xmlns:cx5="http://schemas.microsoft.com/office/drawing/2016/5/11/chartex" xmlns:cx6="http://schemas.microsoft.com/office/drawing/2016/5/12/chartex" xmlns:cx7="http://schemas.microsoft.com/office/drawing/2016/5/13/chartex" xmlns:cx8="http://schemas.microsoft.com/office/drawing/2016/5/14/chartex" xmlns:mc="http://schemas.openxmlformats.org/markup-compatibility/2006" xmlns:aink="http://schemas.microsoft.com/office/drawing/2016/ink" xmlns:am3d="http://schemas.microsoft.com/office/drawing/2017/model3d" xmlns:o="urn:schemas-microsoft-com:office:office" xmlns:r="http://schemas.openxmlformats.org/officeDocument/2006/relationships" xmlns:m="http://schemas.openxmlformats.org/officeDocument/2006/math" xmlns:v="urn:schemas-microsoft-com:vml" xmlns:wp14="http://schemas.microsoft.com/office/word/2010/wordprocessingDrawing" xmlns:wp="http://schemas.openxmlformats.org/drawingml/2006/wordprocessingDrawing" xmlns:w10="urn:schemas-microsoft-com:office:word" xmlns:w="http://schemas.openxmlformats.org/wordprocessingml/2006/main" xmlns:w14="http://schemas.microsoft.com/office/word/2010/wordml" xmlns:w15="http://schemas.microsoft.com/office/word/2012/wordml" xmlns:w16cid="http://schemas.microsoft.com/office/word/2016/wordml/cid" xmlns:w16se="http://schemas.microsoft.com/office/word/2015/wordml/symex" xmlns:wpg="http://schemas.microsoft.com/office/word/2010/wordprocessingGroup" xmlns:wpi="http://schemas.microsoft.com/office/word/2010/wordprocessingInk" xmlns:wne="http://schemas.microsoft.com/office/word/2006/wordml" xmlns:wps="http://schemas.microsoft.com/office/word/2010/wordprocessingShape" mc:Ignorable="w14 w15 w16se w16cid wp14">
   <w:abstractNum w:abstractNumId="0" w15:restartNumberingAfterBreak="0">
     <w:nsid w:val="047361A8"/>
     <w:multiLevelType w:val="multilevel"/>
@@ -3542,14 +5275,254 @@
       </w:rPr>
     </w:lvl>
   </w:abstractNum>
+  <w:abstractNum w:abstractNumId="1" w15:restartNumberingAfterBreak="0">
+    <w:nsid w:val="0AA040AD"/>
+    <w:multiLevelType w:val="multilevel"/>
+    <w:tmpl w:val="E8303614"/>
+    <w:lvl w:ilvl="0">
+      <w:start w:val="1"/>
+      <w:numFmt w:val="bullet"/>
+      <w:lvlText w:val=""/>
+      <w:lvlJc w:val="left"/>
+      <w:pPr>
+        <w:ind w:left="1080" w:hanging="360"/>
+      </w:pPr>
+      <w:rPr>
+        <w:rFonts w:ascii="Symbol" w:hAnsi="Symbol" w:hint="default"/>
+      </w:rPr>
+    </w:lvl>
+    <w:lvl w:ilvl="1">
+      <w:start w:val="1"/>
+      <w:numFmt w:val="decimal"/>
+      <w:isLgl/>
+      <w:lvlText w:val="%1.%2."/>
+      <w:lvlJc w:val="left"/>
+      <w:pPr>
+        <w:ind w:left="1440" w:hanging="720"/>
+      </w:pPr>
+      <w:rPr>
+        <w:rFonts w:hint="default"/>
+      </w:rPr>
+    </w:lvl>
+    <w:lvl w:ilvl="2">
+      <w:start w:val="1"/>
+      <w:numFmt w:val="decimal"/>
+      <w:isLgl/>
+      <w:lvlText w:val="%1.%2.%3."/>
+      <w:lvlJc w:val="left"/>
+      <w:pPr>
+        <w:ind w:left="1440" w:hanging="720"/>
+      </w:pPr>
+      <w:rPr>
+        <w:rFonts w:hint="default"/>
+      </w:rPr>
+    </w:lvl>
+    <w:lvl w:ilvl="3">
+      <w:start w:val="1"/>
+      <w:numFmt w:val="decimal"/>
+      <w:isLgl/>
+      <w:lvlText w:val="%1.%2.%3.%4."/>
+      <w:lvlJc w:val="left"/>
+      <w:pPr>
+        <w:ind w:left="1800" w:hanging="1080"/>
+      </w:pPr>
+      <w:rPr>
+        <w:rFonts w:hint="default"/>
+      </w:rPr>
+    </w:lvl>
+    <w:lvl w:ilvl="4">
+      <w:start w:val="1"/>
+      <w:numFmt w:val="decimal"/>
+      <w:isLgl/>
+      <w:lvlText w:val="%1.%2.%3.%4.%5."/>
+      <w:lvlJc w:val="left"/>
+      <w:pPr>
+        <w:ind w:left="1800" w:hanging="1080"/>
+      </w:pPr>
+      <w:rPr>
+        <w:rFonts w:hint="default"/>
+      </w:rPr>
+    </w:lvl>
+    <w:lvl w:ilvl="5">
+      <w:start w:val="1"/>
+      <w:numFmt w:val="decimal"/>
+      <w:isLgl/>
+      <w:lvlText w:val="%1.%2.%3.%4.%5.%6."/>
+      <w:lvlJc w:val="left"/>
+      <w:pPr>
+        <w:ind w:left="2160" w:hanging="1440"/>
+      </w:pPr>
+      <w:rPr>
+        <w:rFonts w:hint="default"/>
+      </w:rPr>
+    </w:lvl>
+    <w:lvl w:ilvl="6">
+      <w:start w:val="1"/>
+      <w:numFmt w:val="decimal"/>
+      <w:isLgl/>
+      <w:lvlText w:val="%1.%2.%3.%4.%5.%6.%7."/>
+      <w:lvlJc w:val="left"/>
+      <w:pPr>
+        <w:ind w:left="2160" w:hanging="1440"/>
+      </w:pPr>
+      <w:rPr>
+        <w:rFonts w:hint="default"/>
+      </w:rPr>
+    </w:lvl>
+    <w:lvl w:ilvl="7">
+      <w:start w:val="1"/>
+      <w:numFmt w:val="decimal"/>
+      <w:isLgl/>
+      <w:lvlText w:val="%1.%2.%3.%4.%5.%6.%7.%8."/>
+      <w:lvlJc w:val="left"/>
+      <w:pPr>
+        <w:ind w:left="2520" w:hanging="1800"/>
+      </w:pPr>
+      <w:rPr>
+        <w:rFonts w:hint="default"/>
+      </w:rPr>
+    </w:lvl>
+    <w:lvl w:ilvl="8">
+      <w:start w:val="1"/>
+      <w:numFmt w:val="decimal"/>
+      <w:isLgl/>
+      <w:lvlText w:val="%1.%2.%3.%4.%5.%6.%7.%8.%9."/>
+      <w:lvlJc w:val="left"/>
+      <w:pPr>
+        <w:ind w:left="2880" w:hanging="2160"/>
+      </w:pPr>
+      <w:rPr>
+        <w:rFonts w:hint="default"/>
+      </w:rPr>
+    </w:lvl>
+  </w:abstractNum>
+  <w:abstractNum w:abstractNumId="2" w15:restartNumberingAfterBreak="0">
+    <w:nsid w:val="2F1F05B0"/>
+    <w:multiLevelType w:val="hybridMultilevel"/>
+    <w:tmpl w:val="ACC0F16E"/>
+    <w:lvl w:ilvl="0" w:tplc="04160001">
+      <w:start w:val="1"/>
+      <w:numFmt w:val="bullet"/>
+      <w:lvlText w:val=""/>
+      <w:lvlJc w:val="left"/>
+      <w:pPr>
+        <w:ind w:left="1800" w:hanging="360"/>
+      </w:pPr>
+      <w:rPr>
+        <w:rFonts w:ascii="Symbol" w:hAnsi="Symbol" w:hint="default"/>
+      </w:rPr>
+    </w:lvl>
+    <w:lvl w:ilvl="1" w:tplc="04160003" w:tentative="1">
+      <w:start w:val="1"/>
+      <w:numFmt w:val="bullet"/>
+      <w:lvlText w:val="o"/>
+      <w:lvlJc w:val="left"/>
+      <w:pPr>
+        <w:ind w:left="2520" w:hanging="360"/>
+      </w:pPr>
+      <w:rPr>
+        <w:rFonts w:ascii="Courier New" w:hAnsi="Courier New" w:cs="Courier New" w:hint="default"/>
+      </w:rPr>
+    </w:lvl>
+    <w:lvl w:ilvl="2" w:tplc="04160005" w:tentative="1">
+      <w:start w:val="1"/>
+      <w:numFmt w:val="bullet"/>
+      <w:lvlText w:val=""/>
+      <w:lvlJc w:val="left"/>
+      <w:pPr>
+        <w:ind w:left="3240" w:hanging="360"/>
+      </w:pPr>
+      <w:rPr>
+        <w:rFonts w:ascii="Wingdings" w:hAnsi="Wingdings" w:hint="default"/>
+      </w:rPr>
+    </w:lvl>
+    <w:lvl w:ilvl="3" w:tplc="04160001" w:tentative="1">
+      <w:start w:val="1"/>
+      <w:numFmt w:val="bullet"/>
+      <w:lvlText w:val=""/>
+      <w:lvlJc w:val="left"/>
+      <w:pPr>
+        <w:ind w:left="3960" w:hanging="360"/>
+      </w:pPr>
+      <w:rPr>
+        <w:rFonts w:ascii="Symbol" w:hAnsi="Symbol" w:hint="default"/>
+      </w:rPr>
+    </w:lvl>
+    <w:lvl w:ilvl="4" w:tplc="04160003" w:tentative="1">
+      <w:start w:val="1"/>
+      <w:numFmt w:val="bullet"/>
+      <w:lvlText w:val="o"/>
+      <w:lvlJc w:val="left"/>
+      <w:pPr>
+        <w:ind w:left="4680" w:hanging="360"/>
+      </w:pPr>
+      <w:rPr>
+        <w:rFonts w:ascii="Courier New" w:hAnsi="Courier New" w:cs="Courier New" w:hint="default"/>
+      </w:rPr>
+    </w:lvl>
+    <w:lvl w:ilvl="5" w:tplc="04160005" w:tentative="1">
+      <w:start w:val="1"/>
+      <w:numFmt w:val="bullet"/>
+      <w:lvlText w:val=""/>
+      <w:lvlJc w:val="left"/>
+      <w:pPr>
+        <w:ind w:left="5400" w:hanging="360"/>
+      </w:pPr>
+      <w:rPr>
+        <w:rFonts w:ascii="Wingdings" w:hAnsi="Wingdings" w:hint="default"/>
+      </w:rPr>
+    </w:lvl>
+    <w:lvl w:ilvl="6" w:tplc="04160001" w:tentative="1">
+      <w:start w:val="1"/>
+      <w:numFmt w:val="bullet"/>
+      <w:lvlText w:val=""/>
+      <w:lvlJc w:val="left"/>
+      <w:pPr>
+        <w:ind w:left="6120" w:hanging="360"/>
+      </w:pPr>
+      <w:rPr>
+        <w:rFonts w:ascii="Symbol" w:hAnsi="Symbol" w:hint="default"/>
+      </w:rPr>
+    </w:lvl>
+    <w:lvl w:ilvl="7" w:tplc="04160003" w:tentative="1">
+      <w:start w:val="1"/>
+      <w:numFmt w:val="bullet"/>
+      <w:lvlText w:val="o"/>
+      <w:lvlJc w:val="left"/>
+      <w:pPr>
+        <w:ind w:left="6840" w:hanging="360"/>
+      </w:pPr>
+      <w:rPr>
+        <w:rFonts w:ascii="Courier New" w:hAnsi="Courier New" w:cs="Courier New" w:hint="default"/>
+      </w:rPr>
+    </w:lvl>
+    <w:lvl w:ilvl="8" w:tplc="04160005" w:tentative="1">
+      <w:start w:val="1"/>
+      <w:numFmt w:val="bullet"/>
+      <w:lvlText w:val=""/>
+      <w:lvlJc w:val="left"/>
+      <w:pPr>
+        <w:ind w:left="7560" w:hanging="360"/>
+      </w:pPr>
+      <w:rPr>
+        <w:rFonts w:ascii="Wingdings" w:hAnsi="Wingdings" w:hint="default"/>
+      </w:rPr>
+    </w:lvl>
+  </w:abstractNum>
   <w:num w:numId="1">
     <w:abstractNumId w:val="0"/>
+  </w:num>
+  <w:num w:numId="2">
+    <w:abstractNumId w:val="2"/>
+  </w:num>
+  <w:num w:numId="3">
+    <w:abstractNumId w:val="1"/>
   </w:num>
 </w:numbering>
 </file>
 
 <file path=word/styles.xml><?xml version="1.0" encoding="utf-8"?>
-<w:styles xmlns:mc="http://schemas.openxmlformats.org/markup-compatibility/2006" xmlns:r="http://schemas.openxmlformats.org/officeDocument/2006/relationships" xmlns:w="http://schemas.openxmlformats.org/wordprocessingml/2006/main" xmlns:w14="http://schemas.microsoft.com/office/word/2010/wordml" xmlns:w15="http://schemas.microsoft.com/office/word/2012/wordml" xmlns:w16se="http://schemas.microsoft.com/office/word/2015/wordml/symex" mc:Ignorable="w14 w15 w16se">
+<w:styles xmlns:mc="http://schemas.openxmlformats.org/markup-compatibility/2006" xmlns:r="http://schemas.openxmlformats.org/officeDocument/2006/relationships" xmlns:w="http://schemas.openxmlformats.org/wordprocessingml/2006/main" xmlns:w14="http://schemas.microsoft.com/office/word/2010/wordml" xmlns:w15="http://schemas.microsoft.com/office/word/2012/wordml" xmlns:w16cid="http://schemas.microsoft.com/office/word/2016/wordml/cid" xmlns:w16se="http://schemas.microsoft.com/office/word/2015/wordml/symex" mc:Ignorable="w14 w15 w16se w16cid">
   <w:docDefaults>
     <w:rPrDefault>
       <w:rPr>
@@ -3565,7 +5538,7 @@
       </w:pPr>
     </w:pPrDefault>
   </w:docDefaults>
-  <w:latentStyles w:defLockedState="0" w:defUIPriority="99" w:defSemiHidden="0" w:defUnhideWhenUsed="0" w:defQFormat="0" w:count="371">
+  <w:latentStyles w:defLockedState="0" w:defUIPriority="99" w:defSemiHidden="0" w:defUnhideWhenUsed="0" w:defQFormat="0" w:count="375">
     <w:lsdException w:name="Normal" w:uiPriority="0" w:qFormat="1"/>
     <w:lsdException w:name="heading 1" w:uiPriority="9" w:qFormat="1"/>
     <w:lsdException w:name="heading 2" w:semiHidden="1" w:uiPriority="9" w:unhideWhenUsed="1" w:qFormat="1"/>
@@ -3671,7 +5644,6 @@
     <w:lsdException w:name="HTML Sample" w:semiHidden="1" w:unhideWhenUsed="1"/>
     <w:lsdException w:name="HTML Typewriter" w:semiHidden="1" w:unhideWhenUsed="1"/>
     <w:lsdException w:name="HTML Variable" w:semiHidden="1" w:unhideWhenUsed="1"/>
-    <w:lsdException w:name="Normal Table" w:semiHidden="1" w:unhideWhenUsed="1"/>
     <w:lsdException w:name="annotation subject" w:semiHidden="1" w:unhideWhenUsed="1"/>
     <w:lsdException w:name="No List" w:semiHidden="1" w:unhideWhenUsed="1"/>
     <w:lsdException w:name="Outline List 1" w:semiHidden="1" w:unhideWhenUsed="1"/>
@@ -3715,10 +5687,8 @@
     <w:lsdException w:name="Table Elegant" w:semiHidden="1" w:unhideWhenUsed="1"/>
     <w:lsdException w:name="Table Professional" w:semiHidden="1" w:unhideWhenUsed="1"/>
     <w:lsdException w:name="Table Subtle 1" w:semiHidden="1" w:unhideWhenUsed="1"/>
-    <w:lsdException w:name="Table Subtle 2" w:semiHidden="1" w:unhideWhenUsed="1"/>
     <w:lsdException w:name="Table Web 1" w:semiHidden="1" w:unhideWhenUsed="1"/>
     <w:lsdException w:name="Table Web 2" w:semiHidden="1" w:unhideWhenUsed="1"/>
-    <w:lsdException w:name="Table Web 3" w:semiHidden="1" w:unhideWhenUsed="1"/>
     <w:lsdException w:name="Balloon Text" w:semiHidden="1" w:unhideWhenUsed="1"/>
     <w:lsdException w:name="Table Grid" w:uiPriority="39"/>
     <w:lsdException w:name="Table Theme" w:semiHidden="1" w:unhideWhenUsed="1"/>
@@ -3937,6 +5907,10 @@
     <w:lsdException w:name="List Table 5 Dark Accent 6" w:uiPriority="50"/>
     <w:lsdException w:name="List Table 6 Colorful Accent 6" w:uiPriority="51"/>
     <w:lsdException w:name="List Table 7 Colorful Accent 6" w:uiPriority="52"/>
+    <w:lsdException w:name="Mention" w:semiHidden="1" w:unhideWhenUsed="1"/>
+    <w:lsdException w:name="Smart Hyperlink" w:semiHidden="1" w:unhideWhenUsed="1"/>
+    <w:lsdException w:name="Hashtag" w:semiHidden="1" w:unhideWhenUsed="1"/>
+    <w:lsdException w:name="Unresolved Mention" w:semiHidden="1" w:unhideWhenUsed="1"/>
   </w:latentStyles>
   <w:style w:type="paragraph" w:default="1" w:styleId="Normal">
     <w:name w:val="Normal"/>
@@ -4617,6 +6591,21 @@
     <w:link w:val="Rodap"/>
     <w:uiPriority w:val="99"/>
   </w:style>
+  <w:style w:type="paragraph" w:styleId="NormalWeb">
+    <w:name w:val="Normal (Web)"/>
+    <w:basedOn w:val="Normal"/>
+    <w:uiPriority w:val="99"/>
+    <w:semiHidden/>
+    <w:unhideWhenUsed/>
+    <w:rsid w:val="007E6D5A"/>
+    <w:pPr>
+      <w:spacing w:before="100" w:beforeAutospacing="1" w:after="100" w:afterAutospacing="1" w:line="240" w:lineRule="auto"/>
+    </w:pPr>
+    <w:rPr>
+      <w:rFonts w:ascii="Times New Roman" w:eastAsia="Times New Roman" w:hAnsi="Times New Roman" w:cs="Times New Roman"/>
+      <w:lang w:eastAsia="pt-BR"/>
+    </w:rPr>
+  </w:style>
 </w:styles>
 </file>
 
@@ -4891,6 +6880,17 @@
 </file>
 
 <file path=customXml/item2.xml><?xml version="1.0" encoding="utf-8"?>
+<p:properties xmlns:p="http://schemas.microsoft.com/office/2006/metadata/properties" xmlns:xsi="http://www.w3.org/2001/XMLSchema-instance" xmlns:pc="http://schemas.microsoft.com/office/infopath/2007/PartnerControls">
+  <documentManagement>
+    <TaxCatchAll xmlns="3c0713fe-7654-4427-a8a9-8b10d333b601" xsi:nil="true"/>
+    <lcf76f155ced4ddcb4097134ff3c332f xmlns="836714c8-2ad4-4a89-9d05-9f190e800414">
+      <Terms xmlns="http://schemas.microsoft.com/office/infopath/2007/PartnerControls"/>
+    </lcf76f155ced4ddcb4097134ff3c332f>
+  </documentManagement>
+</p:properties>
+</file>
+
+<file path=customXml/item3.xml><?xml version="1.0" encoding="utf-8"?>
 <ct:contentTypeSchema xmlns:ct="http://schemas.microsoft.com/office/2006/metadata/contentType" xmlns:ma="http://schemas.microsoft.com/office/2006/metadata/properties/metaAttributes" ct:_="" ma:_="" ma:contentTypeName="Documento" ma:contentTypeID="0x0101000C8462CB88297B45AC0F73B3278A062D" ma:contentTypeVersion="11" ma:contentTypeDescription="Crie um novo documento." ma:contentTypeScope="" ma:versionID="8a5f3810562691bc6308fc3f40d2a903">
   <xsd:schema xmlns:xsd="http://www.w3.org/2001/XMLSchema" xmlns:xs="http://www.w3.org/2001/XMLSchema" xmlns:p="http://schemas.microsoft.com/office/2006/metadata/properties" xmlns:ns2="836714c8-2ad4-4a89-9d05-9f190e800414" xmlns:ns3="3c0713fe-7654-4427-a8a9-8b10d333b601" targetNamespace="http://schemas.microsoft.com/office/2006/metadata/properties" ma:root="true" ma:fieldsID="f2324c8cf2ecc43aa572926f6b589e60" ns2:_="" ns3:_="">
     <xsd:import namespace="836714c8-2ad4-4a89-9d05-9f190e800414"/>
@@ -5085,15 +7085,8 @@
 </ct:contentTypeSchema>
 </file>
 
-<file path=customXml/item3.xml><?xml version="1.0" encoding="utf-8"?>
-<p:properties xmlns:p="http://schemas.microsoft.com/office/2006/metadata/properties" xmlns:xsi="http://www.w3.org/2001/XMLSchema-instance" xmlns:pc="http://schemas.microsoft.com/office/infopath/2007/PartnerControls">
-  <documentManagement>
-    <TaxCatchAll xmlns="3c0713fe-7654-4427-a8a9-8b10d333b601" xsi:nil="true"/>
-    <lcf76f155ced4ddcb4097134ff3c332f xmlns="836714c8-2ad4-4a89-9d05-9f190e800414">
-      <Terms xmlns="http://schemas.microsoft.com/office/infopath/2007/PartnerControls"/>
-    </lcf76f155ced4ddcb4097134ff3c332f>
-  </documentManagement>
-</p:properties>
+<file path=customXml/item4.xml><?xml version="1.0" encoding="utf-8"?>
+<b:Sources xmlns:b="http://schemas.openxmlformats.org/officeDocument/2006/bibliography" xmlns="http://schemas.openxmlformats.org/officeDocument/2006/bibliography" SelectedStyle="\APASixthEditionOfficeOnline.xsl" StyleName="APA" Version="6"/>
 </file>
 
 <file path=customXml/itemProps1.xml><?xml version="1.0" encoding="utf-8"?>
@@ -5105,14 +7098,39 @@
 </file>
 
 <file path=customXml/itemProps2.xml><?xml version="1.0" encoding="utf-8"?>
-<ds:datastoreItem xmlns:ds="http://schemas.openxmlformats.org/officeDocument/2006/customXml" ds:itemID="{3E654FB5-54DE-4FBD-8ABE-EBDBDF7200A5}"/>
-</file>
-
-<file path=customXml/itemProps3.xml><?xml version="1.0" encoding="utf-8"?>
 <ds:datastoreItem xmlns:ds="http://schemas.openxmlformats.org/officeDocument/2006/customXml" ds:itemID="{84A7560C-CDC0-4157-94EC-29A7034AC6D3}">
   <ds:schemaRefs>
     <ds:schemaRef ds:uri="http://schemas.microsoft.com/office/2006/metadata/properties"/>
     <ds:schemaRef ds:uri="http://schemas.microsoft.com/office/infopath/2007/PartnerControls"/>
+    <ds:schemaRef ds:uri="3c0713fe-7654-4427-a8a9-8b10d333b601"/>
+    <ds:schemaRef ds:uri="836714c8-2ad4-4a89-9d05-9f190e800414"/>
+  </ds:schemaRefs>
+</ds:datastoreItem>
+</file>
+
+<file path=customXml/itemProps3.xml><?xml version="1.0" encoding="utf-8"?>
+<ds:datastoreItem xmlns:ds="http://schemas.openxmlformats.org/officeDocument/2006/customXml" ds:itemID="{3E654FB5-54DE-4FBD-8ABE-EBDBDF7200A5}">
+  <ds:schemaRefs>
+    <ds:schemaRef ds:uri="http://schemas.microsoft.com/office/2006/metadata/contentType"/>
+    <ds:schemaRef ds:uri="http://schemas.microsoft.com/office/2006/metadata/properties/metaAttributes"/>
+    <ds:schemaRef ds:uri="http://www.w3.org/2001/XMLSchema"/>
+    <ds:schemaRef ds:uri="http://schemas.microsoft.com/office/2006/metadata/properties"/>
+    <ds:schemaRef ds:uri="836714c8-2ad4-4a89-9d05-9f190e800414"/>
+    <ds:schemaRef ds:uri="3c0713fe-7654-4427-a8a9-8b10d333b601"/>
+    <ds:schemaRef ds:uri="http://schemas.microsoft.com/office/2006/documentManagement/types"/>
+    <ds:schemaRef ds:uri="http://schemas.microsoft.com/office/infopath/2007/PartnerControls"/>
+    <ds:schemaRef ds:uri="http://schemas.openxmlformats.org/package/2006/metadata/core-properties"/>
+    <ds:schemaRef ds:uri="http://purl.org/dc/elements/1.1/"/>
+    <ds:schemaRef ds:uri="http://purl.org/dc/terms/"/>
+    <ds:schemaRef ds:uri="http://schemas.microsoft.com/internal/obd"/>
+  </ds:schemaRefs>
+</ds:datastoreItem>
+</file>
+
+<file path=customXml/itemProps4.xml><?xml version="1.0" encoding="utf-8"?>
+<ds:datastoreItem xmlns:ds="http://schemas.openxmlformats.org/officeDocument/2006/customXml" ds:itemID="{4132CE1E-7E9A-4617-A30A-4897E2D14ECD}">
+  <ds:schemaRefs>
+    <ds:schemaRef ds:uri="http://schemas.openxmlformats.org/officeDocument/2006/bibliography"/>
   </ds:schemaRefs>
 </ds:datastoreItem>
 </file>
</xml_diff>

<commit_message>
upload de pesquisa de ferramentas de apoio, requisitos e atualização da documentação
</commit_message>
<xml_diff>
--- a/documentos/sistema_de_credenciamento_14-05.docx
+++ b/documentos/sistema_de_credenciamento_14-05.docx
@@ -1997,8 +1997,6 @@
           <w:szCs w:val="28"/>
         </w:rPr>
       </w:pPr>
-      <w:bookmarkStart w:id="0" w:name="_GoBack"/>
-      <w:bookmarkEnd w:id="0"/>
       <w:r>
         <w:rPr>
           <w:rFonts w:ascii="Arial" w:hAnsi="Arial" w:cs="Arial"/>
@@ -2196,6 +2194,460 @@
     <w:p>
       <w:pPr>
         <w:pStyle w:val="PargrafodaLista"/>
+        <w:ind w:left="1080"/>
+        <w:jc w:val="both"/>
+        <w:rPr>
+          <w:rFonts w:ascii="Arial" w:hAnsi="Arial" w:cs="Arial"/>
+          <w:b/>
+          <w:szCs w:val="28"/>
+        </w:rPr>
+      </w:pPr>
+    </w:p>
+    <w:p>
+      <w:pPr>
+        <w:pStyle w:val="PargrafodaLista"/>
+        <w:ind w:left="360"/>
+        <w:jc w:val="both"/>
+        <w:rPr>
+          <w:rFonts w:ascii="Arial" w:hAnsi="Arial" w:cs="Arial"/>
+          <w:szCs w:val="28"/>
+        </w:rPr>
+      </w:pPr>
+      <w:r>
+        <w:rPr>
+          <w:rFonts w:ascii="Arial" w:hAnsi="Arial" w:cs="Arial"/>
+          <w:szCs w:val="28"/>
+        </w:rPr>
+        <w:t>Requisitos não-funcionais:</w:t>
+      </w:r>
+    </w:p>
+    <w:p>
+      <w:pPr>
+        <w:pStyle w:val="PargrafodaLista"/>
+        <w:ind w:left="360"/>
+        <w:jc w:val="both"/>
+        <w:rPr>
+          <w:rFonts w:ascii="Arial" w:hAnsi="Arial" w:cs="Arial"/>
+          <w:szCs w:val="28"/>
+        </w:rPr>
+      </w:pPr>
+    </w:p>
+    <w:p>
+      <w:pPr>
+        <w:pStyle w:val="PargrafodaLista"/>
+        <w:ind w:left="360"/>
+        <w:jc w:val="both"/>
+        <w:rPr>
+          <w:rFonts w:ascii="Arial" w:hAnsi="Arial" w:cs="Arial"/>
+          <w:szCs w:val="28"/>
+        </w:rPr>
+      </w:pPr>
+      <w:r>
+        <w:rPr>
+          <w:rFonts w:ascii="Arial" w:hAnsi="Arial" w:cs="Arial"/>
+          <w:szCs w:val="28"/>
+        </w:rPr>
+        <w:t>RNF01 – O sistema deve possuir uma interface de usuário intuitiva e acessível</w:t>
+      </w:r>
+    </w:p>
+    <w:p>
+      <w:pPr>
+        <w:pStyle w:val="PargrafodaLista"/>
+        <w:ind w:left="360"/>
+        <w:jc w:val="both"/>
+        <w:rPr>
+          <w:rFonts w:ascii="Arial" w:hAnsi="Arial" w:cs="Arial"/>
+          <w:szCs w:val="28"/>
+        </w:rPr>
+      </w:pPr>
+      <w:r>
+        <w:rPr>
+          <w:rFonts w:ascii="Arial" w:hAnsi="Arial" w:cs="Arial"/>
+          <w:szCs w:val="28"/>
+        </w:rPr>
+        <w:t>RNF02 – O sistema deve fornecer mensagens de erro claras e instrutivas</w:t>
+      </w:r>
+    </w:p>
+    <w:p>
+      <w:pPr>
+        <w:pStyle w:val="PargrafodaLista"/>
+        <w:ind w:left="360"/>
+        <w:jc w:val="both"/>
+        <w:rPr>
+          <w:rFonts w:ascii="Arial" w:hAnsi="Arial" w:cs="Arial"/>
+          <w:szCs w:val="28"/>
+        </w:rPr>
+      </w:pPr>
+      <w:r>
+        <w:rPr>
+          <w:rFonts w:ascii="Arial" w:hAnsi="Arial" w:cs="Arial"/>
+          <w:szCs w:val="28"/>
+        </w:rPr>
+        <w:t>RNF03 – O sistema deve ser compatível com os principais navegadores e dispositivos móveis</w:t>
+      </w:r>
+    </w:p>
+    <w:p>
+      <w:pPr>
+        <w:pStyle w:val="PargrafodaLista"/>
+        <w:ind w:left="360"/>
+        <w:jc w:val="both"/>
+        <w:rPr>
+          <w:rFonts w:ascii="Arial" w:hAnsi="Arial" w:cs="Arial"/>
+          <w:szCs w:val="28"/>
+        </w:rPr>
+      </w:pPr>
+      <w:r>
+        <w:rPr>
+          <w:rFonts w:ascii="Arial" w:hAnsi="Arial" w:cs="Arial"/>
+          <w:szCs w:val="28"/>
+        </w:rPr>
+        <w:t>RNF04 – O sistema deve estar disponível para acesso a qualquer momento</w:t>
+      </w:r>
+    </w:p>
+    <w:p>
+      <w:pPr>
+        <w:pStyle w:val="PargrafodaLista"/>
+        <w:ind w:left="360"/>
+        <w:jc w:val="both"/>
+        <w:rPr>
+          <w:rFonts w:ascii="Arial" w:hAnsi="Arial" w:cs="Arial"/>
+          <w:szCs w:val="28"/>
+        </w:rPr>
+      </w:pPr>
+      <w:r>
+        <w:rPr>
+          <w:rFonts w:ascii="Arial" w:hAnsi="Arial" w:cs="Arial"/>
+          <w:szCs w:val="28"/>
+        </w:rPr>
+        <w:t>RNF05 – O sistema deve ser escalável para comportar múltiplos acessos simultâneos</w:t>
+      </w:r>
+    </w:p>
+    <w:p>
+      <w:pPr>
+        <w:pStyle w:val="PargrafodaLista"/>
+        <w:ind w:left="360"/>
+        <w:jc w:val="both"/>
+        <w:rPr>
+          <w:rFonts w:ascii="Arial" w:hAnsi="Arial" w:cs="Arial"/>
+          <w:szCs w:val="28"/>
+        </w:rPr>
+      </w:pPr>
+      <w:r>
+        <w:rPr>
+          <w:rFonts w:ascii="Arial" w:hAnsi="Arial" w:cs="Arial"/>
+          <w:szCs w:val="28"/>
+        </w:rPr>
+        <w:t>RNF06 – O sistema deve ser de fácil manutenção e usabilidade</w:t>
+      </w:r>
+    </w:p>
+    <w:p>
+      <w:pPr>
+        <w:pStyle w:val="PargrafodaLista"/>
+        <w:ind w:left="360"/>
+        <w:jc w:val="both"/>
+        <w:rPr>
+          <w:rFonts w:ascii="Arial" w:hAnsi="Arial" w:cs="Arial"/>
+          <w:szCs w:val="28"/>
+        </w:rPr>
+      </w:pPr>
+    </w:p>
+    <w:p>
+      <w:pPr>
+        <w:pStyle w:val="PargrafodaLista"/>
+        <w:ind w:left="360"/>
+        <w:jc w:val="both"/>
+        <w:rPr>
+          <w:rFonts w:ascii="Arial" w:hAnsi="Arial" w:cs="Arial"/>
+          <w:szCs w:val="28"/>
+        </w:rPr>
+      </w:pPr>
+      <w:r>
+        <w:rPr>
+          <w:rFonts w:ascii="Arial" w:hAnsi="Arial" w:cs="Arial"/>
+          <w:szCs w:val="28"/>
+        </w:rPr>
+        <w:t>Requisitos funcionais:</w:t>
+      </w:r>
+    </w:p>
+    <w:p>
+      <w:pPr>
+        <w:pStyle w:val="PargrafodaLista"/>
+        <w:ind w:left="360"/>
+        <w:jc w:val="both"/>
+        <w:rPr>
+          <w:rFonts w:ascii="Arial" w:hAnsi="Arial" w:cs="Arial"/>
+          <w:szCs w:val="28"/>
+        </w:rPr>
+      </w:pPr>
+    </w:p>
+    <w:p>
+      <w:pPr>
+        <w:pStyle w:val="PargrafodaLista"/>
+        <w:ind w:left="360"/>
+        <w:jc w:val="both"/>
+        <w:rPr>
+          <w:rFonts w:ascii="Arial" w:hAnsi="Arial" w:cs="Arial"/>
+          <w:szCs w:val="28"/>
+        </w:rPr>
+      </w:pPr>
+      <w:r>
+        <w:rPr>
+          <w:rFonts w:ascii="Arial" w:hAnsi="Arial" w:cs="Arial"/>
+          <w:szCs w:val="28"/>
+        </w:rPr>
+        <w:t>RF01 – O sistema deve ser capaz de cadastrar a empresa matriz</w:t>
+      </w:r>
+    </w:p>
+    <w:p>
+      <w:pPr>
+        <w:pStyle w:val="PargrafodaLista"/>
+        <w:ind w:left="360"/>
+        <w:jc w:val="both"/>
+        <w:rPr>
+          <w:rFonts w:ascii="Arial" w:hAnsi="Arial" w:cs="Arial"/>
+          <w:szCs w:val="28"/>
+        </w:rPr>
+      </w:pPr>
+      <w:r>
+        <w:rPr>
+          <w:rFonts w:ascii="Arial" w:hAnsi="Arial" w:cs="Arial"/>
+          <w:szCs w:val="28"/>
+        </w:rPr>
+        <w:t>RF02 – O sistema deve ser capaz de autenticar as empresas cadastradas</w:t>
+      </w:r>
+    </w:p>
+    <w:p>
+      <w:pPr>
+        <w:pStyle w:val="PargrafodaLista"/>
+        <w:ind w:left="360"/>
+        <w:jc w:val="both"/>
+        <w:rPr>
+          <w:rFonts w:ascii="Arial" w:hAnsi="Arial" w:cs="Arial"/>
+          <w:szCs w:val="28"/>
+        </w:rPr>
+      </w:pPr>
+      <w:r>
+        <w:rPr>
+          <w:rFonts w:ascii="Arial" w:hAnsi="Arial" w:cs="Arial"/>
+          <w:szCs w:val="28"/>
+        </w:rPr>
+        <w:t>RF03 – O sistema deve permitir à empresa matriz cadastrar eventos na plataforma</w:t>
+      </w:r>
+    </w:p>
+    <w:p>
+      <w:pPr>
+        <w:pStyle w:val="PargrafodaLista"/>
+        <w:ind w:left="360"/>
+        <w:jc w:val="both"/>
+        <w:rPr>
+          <w:rFonts w:ascii="Arial" w:hAnsi="Arial" w:cs="Arial"/>
+          <w:szCs w:val="28"/>
+        </w:rPr>
+      </w:pPr>
+      <w:r>
+        <w:rPr>
+          <w:rFonts w:ascii="Arial" w:hAnsi="Arial" w:cs="Arial"/>
+          <w:szCs w:val="28"/>
+        </w:rPr>
+        <w:t>RF04 – A aplicação deve permitir à empresa matriz editar os eventos cadastrados</w:t>
+      </w:r>
+    </w:p>
+    <w:p>
+      <w:pPr>
+        <w:pStyle w:val="PargrafodaLista"/>
+        <w:ind w:left="360"/>
+        <w:jc w:val="both"/>
+        <w:rPr>
+          <w:rFonts w:ascii="Arial" w:hAnsi="Arial" w:cs="Arial"/>
+          <w:szCs w:val="28"/>
+        </w:rPr>
+      </w:pPr>
+      <w:r>
+        <w:rPr>
+          <w:rFonts w:ascii="Arial" w:hAnsi="Arial" w:cs="Arial"/>
+          <w:szCs w:val="28"/>
+        </w:rPr>
+        <w:t xml:space="preserve">RF05 </w:t>
+      </w:r>
+      <w:r>
+        <w:rPr>
+          <w:rFonts w:ascii="Arial" w:hAnsi="Arial" w:cs="Arial"/>
+          <w:szCs w:val="28"/>
+        </w:rPr>
+        <w:t>–</w:t>
+      </w:r>
+      <w:r>
+        <w:rPr>
+          <w:rFonts w:ascii="Arial" w:hAnsi="Arial" w:cs="Arial"/>
+          <w:szCs w:val="28"/>
+        </w:rPr>
+        <w:t xml:space="preserve"> </w:t>
+      </w:r>
+      <w:r>
+        <w:rPr>
+          <w:rFonts w:ascii="Arial" w:hAnsi="Arial" w:cs="Arial"/>
+          <w:szCs w:val="28"/>
+        </w:rPr>
+        <w:t>O software deve permitir que a empresa matriz envie links de convite às empresas prestadoras de serviço</w:t>
+      </w:r>
+    </w:p>
+    <w:p>
+      <w:pPr>
+        <w:pStyle w:val="PargrafodaLista"/>
+        <w:ind w:left="360"/>
+        <w:jc w:val="both"/>
+        <w:rPr>
+          <w:rFonts w:ascii="Arial" w:hAnsi="Arial" w:cs="Arial"/>
+          <w:szCs w:val="28"/>
+        </w:rPr>
+      </w:pPr>
+      <w:r>
+        <w:rPr>
+          <w:rFonts w:ascii="Arial" w:hAnsi="Arial" w:cs="Arial"/>
+          <w:szCs w:val="28"/>
+        </w:rPr>
+        <w:t>RF06 – O software deve validar o acesso das empresas convidadas</w:t>
+      </w:r>
+    </w:p>
+    <w:p>
+      <w:pPr>
+        <w:pStyle w:val="PargrafodaLista"/>
+        <w:ind w:left="360"/>
+        <w:jc w:val="both"/>
+        <w:rPr>
+          <w:rFonts w:ascii="Arial" w:hAnsi="Arial" w:cs="Arial"/>
+          <w:szCs w:val="28"/>
+        </w:rPr>
+      </w:pPr>
+      <w:r>
+        <w:rPr>
+          <w:rFonts w:ascii="Arial" w:hAnsi="Arial" w:cs="Arial"/>
+          <w:szCs w:val="28"/>
+        </w:rPr>
+        <w:t>RF07 – A aplicação deve permitir que as empresas convidadas registrem os dados de seus funcionários à base de dados</w:t>
+      </w:r>
+    </w:p>
+    <w:p>
+      <w:pPr>
+        <w:pStyle w:val="PargrafodaLista"/>
+        <w:ind w:left="360"/>
+        <w:jc w:val="both"/>
+        <w:rPr>
+          <w:rFonts w:ascii="Arial" w:hAnsi="Arial" w:cs="Arial"/>
+          <w:szCs w:val="28"/>
+        </w:rPr>
+      </w:pPr>
+      <w:r>
+        <w:rPr>
+          <w:rFonts w:ascii="Arial" w:hAnsi="Arial" w:cs="Arial"/>
+          <w:szCs w:val="28"/>
+        </w:rPr>
+        <w:t>RF08 – O sistema deve exibir os funcionários cadastrados ao visualizar o evento</w:t>
+      </w:r>
+    </w:p>
+    <w:p>
+      <w:pPr>
+        <w:pStyle w:val="PargrafodaLista"/>
+        <w:ind w:left="360"/>
+        <w:jc w:val="both"/>
+        <w:rPr>
+          <w:rFonts w:ascii="Arial" w:hAnsi="Arial" w:cs="Arial"/>
+          <w:szCs w:val="28"/>
+        </w:rPr>
+      </w:pPr>
+      <w:r>
+        <w:rPr>
+          <w:rFonts w:ascii="Arial" w:hAnsi="Arial" w:cs="Arial"/>
+          <w:szCs w:val="28"/>
+        </w:rPr>
+        <w:t>RF09 – O sistema deve permitir o controle de horário dos funcionários na tela de visualização</w:t>
+      </w:r>
+    </w:p>
+    <w:p>
+      <w:pPr>
+        <w:pStyle w:val="PargrafodaLista"/>
+        <w:ind w:left="360"/>
+        <w:jc w:val="both"/>
+        <w:rPr>
+          <w:rFonts w:ascii="Arial" w:hAnsi="Arial" w:cs="Arial"/>
+          <w:szCs w:val="28"/>
+        </w:rPr>
+      </w:pPr>
+      <w:r>
+        <w:rPr>
+          <w:rFonts w:ascii="Arial" w:hAnsi="Arial" w:cs="Arial"/>
+          <w:szCs w:val="28"/>
+        </w:rPr>
+        <w:t>RF10 – O sistema deve permitir à empresa matriz sinalizar os eventos como encerrados</w:t>
+      </w:r>
+    </w:p>
+    <w:p>
+      <w:pPr>
+        <w:pStyle w:val="PargrafodaLista"/>
+        <w:ind w:left="360"/>
+        <w:jc w:val="both"/>
+        <w:rPr>
+          <w:rFonts w:ascii="Arial" w:hAnsi="Arial" w:cs="Arial"/>
+          <w:szCs w:val="28"/>
+        </w:rPr>
+      </w:pPr>
+      <w:r>
+        <w:rPr>
+          <w:rFonts w:ascii="Arial" w:hAnsi="Arial" w:cs="Arial"/>
+          <w:szCs w:val="28"/>
+        </w:rPr>
+        <w:t>RF11 – A aplicação deve gerar um relatório com os horários dos funcionários ao encerrar um evento</w:t>
+      </w:r>
+    </w:p>
+    <w:p>
+      <w:pPr>
+        <w:pStyle w:val="PargrafodaLista"/>
+        <w:ind w:left="360"/>
+        <w:jc w:val="both"/>
+        <w:rPr>
+          <w:rFonts w:ascii="Arial" w:hAnsi="Arial" w:cs="Arial"/>
+          <w:szCs w:val="28"/>
+        </w:rPr>
+      </w:pPr>
+      <w:r>
+        <w:rPr>
+          <w:rFonts w:ascii="Arial" w:hAnsi="Arial" w:cs="Arial"/>
+          <w:szCs w:val="28"/>
+        </w:rPr>
+        <w:t>RF12 – Os relatórios e eventos cadastrados devem ser exibidos à empresa matriz em uma única tela</w:t>
+      </w:r>
+    </w:p>
+    <w:p>
+      <w:pPr>
+        <w:pStyle w:val="PargrafodaLista"/>
+        <w:ind w:left="1080"/>
+        <w:jc w:val="both"/>
+        <w:rPr>
+          <w:rFonts w:ascii="Arial" w:hAnsi="Arial" w:cs="Arial"/>
+          <w:szCs w:val="28"/>
+        </w:rPr>
+      </w:pPr>
+    </w:p>
+    <w:p>
+      <w:pPr>
+        <w:rPr>
+          <w:rFonts w:ascii="Arial" w:hAnsi="Arial" w:cs="Arial"/>
+          <w:b/>
+          <w:szCs w:val="28"/>
+        </w:rPr>
+      </w:pPr>
+      <w:r>
+        <w:rPr>
+          <w:rFonts w:ascii="Arial" w:hAnsi="Arial" w:cs="Arial"/>
+          <w:b/>
+          <w:szCs w:val="28"/>
+        </w:rPr>
+        <w:br w:type="page"/>
+      </w:r>
+    </w:p>
+    <w:p>
+      <w:pPr>
+        <w:pStyle w:val="PargrafodaLista"/>
         <w:numPr>
           <w:ilvl w:val="1"/>
           <w:numId w:val="1"/>
@@ -2207,12 +2659,15 @@
           <w:szCs w:val="28"/>
         </w:rPr>
       </w:pPr>
-      <w:r>
-        <w:rPr>
-          <w:rFonts w:ascii="Arial" w:hAnsi="Arial" w:cs="Arial"/>
-          <w:b/>
-          <w:szCs w:val="28"/>
-        </w:rPr>
+      <w:bookmarkStart w:id="0" w:name="_GoBack"/>
+      <w:bookmarkEnd w:id="0"/>
+      <w:r>
+        <w:rPr>
+          <w:rFonts w:ascii="Arial" w:hAnsi="Arial" w:cs="Arial"/>
+          <w:b/>
+          <w:szCs w:val="28"/>
+        </w:rPr>
+        <w:lastRenderedPageBreak/>
         <w:t>Técnicas Utilizadas</w:t>
       </w:r>
     </w:p>
@@ -2430,6 +2885,331 @@
     <w:p>
       <w:pPr>
         <w:pStyle w:val="PargrafodaLista"/>
+        <w:ind w:left="360"/>
+        <w:jc w:val="both"/>
+        <w:rPr>
+          <w:rFonts w:ascii="Arial" w:hAnsi="Arial" w:cs="Arial"/>
+          <w:szCs w:val="28"/>
+        </w:rPr>
+      </w:pPr>
+      <w:r>
+        <w:rPr>
+          <w:rFonts w:ascii="Arial" w:hAnsi="Arial" w:cs="Arial"/>
+          <w:szCs w:val="28"/>
+        </w:rPr>
+        <w:t>Modelo Incremental:</w:t>
+      </w:r>
+    </w:p>
+    <w:p>
+      <w:pPr>
+        <w:pStyle w:val="PargrafodaLista"/>
+        <w:ind w:left="360"/>
+        <w:jc w:val="both"/>
+        <w:rPr>
+          <w:rFonts w:ascii="Arial" w:hAnsi="Arial" w:cs="Arial"/>
+          <w:szCs w:val="28"/>
+        </w:rPr>
+      </w:pPr>
+    </w:p>
+    <w:p>
+      <w:pPr>
+        <w:pStyle w:val="PargrafodaLista"/>
+        <w:ind w:left="360"/>
+        <w:jc w:val="both"/>
+        <w:rPr>
+          <w:rStyle w:val="eop"/>
+          <w:rFonts w:ascii="Arial" w:hAnsi="Arial" w:cs="Arial"/>
+          <w:color w:val="000000"/>
+          <w:shd w:val="clear" w:color="auto" w:fill="FFFFFF"/>
+        </w:rPr>
+      </w:pPr>
+      <w:r>
+        <w:rPr>
+          <w:rStyle w:val="normaltextrun"/>
+          <w:rFonts w:ascii="Arial" w:hAnsi="Arial" w:cs="Arial"/>
+          <w:color w:val="000000"/>
+          <w:shd w:val="clear" w:color="auto" w:fill="FFFFFF"/>
+        </w:rPr>
+        <w:t>O modelo de desenvolvimento de projetos incremental é uma forma de trabalho usada em projetos de software e outros tipos de projetos. Nele, o projeto é dividido em partes menores, chamadas incrementos, que são feitas e entregues uma de cada vez. Cada incremento adiciona novas funcionalidades ao produto final, permitindo que o projeto cresça de maneira gradual até estar completo.</w:t>
+      </w:r>
+    </w:p>
+    <w:p>
+      <w:pPr>
+        <w:pStyle w:val="PargrafodaLista"/>
+        <w:ind w:left="360"/>
+        <w:jc w:val="both"/>
+        <w:rPr>
+          <w:rFonts w:ascii="Arial" w:hAnsi="Arial" w:cs="Arial"/>
+          <w:szCs w:val="28"/>
+        </w:rPr>
+      </w:pPr>
+    </w:p>
+    <w:p>
+      <w:pPr>
+        <w:pStyle w:val="paragraph"/>
+        <w:spacing w:before="0" w:after="0"/>
+        <w:textAlignment w:val="baseline"/>
+        <w:rPr>
+          <w:rFonts w:ascii="Segoe UI" w:hAnsi="Segoe UI" w:cs="Segoe UI"/>
+          <w:sz w:val="18"/>
+          <w:szCs w:val="18"/>
+        </w:rPr>
+      </w:pPr>
+      <w:r>
+        <w:rPr>
+          <w:rStyle w:val="normaltextrun"/>
+          <w:rFonts w:ascii="Arial" w:eastAsiaTheme="majorEastAsia" w:hAnsi="Arial" w:cs="Arial"/>
+          <w:b/>
+          <w:bCs/>
+        </w:rPr>
+        <w:t>Características do Modelo Incremental</w:t>
+      </w:r>
+      <w:r>
+        <w:rPr>
+          <w:rStyle w:val="eop"/>
+          <w:rFonts w:ascii="Arial" w:eastAsiaTheme="majorEastAsia" w:hAnsi="Arial" w:cs="Arial"/>
+        </w:rPr>
+        <w:t> </w:t>
+      </w:r>
+    </w:p>
+    <w:p>
+      <w:pPr>
+        <w:pStyle w:val="paragraph"/>
+        <w:numPr>
+          <w:ilvl w:val="0"/>
+          <w:numId w:val="4"/>
+        </w:numPr>
+        <w:spacing w:before="0" w:beforeAutospacing="0" w:after="0" w:afterAutospacing="0"/>
+        <w:ind w:left="360" w:firstLine="0"/>
+        <w:textAlignment w:val="baseline"/>
+        <w:rPr>
+          <w:rFonts w:ascii="Arial" w:hAnsi="Arial" w:cs="Arial"/>
+        </w:rPr>
+      </w:pPr>
+      <w:r>
+        <w:rPr>
+          <w:rStyle w:val="normaltextrun"/>
+          <w:rFonts w:ascii="Arial" w:eastAsiaTheme="majorEastAsia" w:hAnsi="Arial" w:cs="Arial"/>
+          <w:b/>
+          <w:bCs/>
+        </w:rPr>
+        <w:t>Divisão em Incrementos</w:t>
+      </w:r>
+      <w:r>
+        <w:rPr>
+          <w:rStyle w:val="normaltextrun"/>
+          <w:rFonts w:ascii="Arial" w:eastAsiaTheme="majorEastAsia" w:hAnsi="Arial" w:cs="Arial"/>
+        </w:rPr>
+        <w:t>: O projeto é dividido em partes menores, cada uma sendo uma versão funcional do produto.</w:t>
+      </w:r>
+      <w:r>
+        <w:rPr>
+          <w:rStyle w:val="eop"/>
+          <w:rFonts w:ascii="Arial" w:eastAsiaTheme="majorEastAsia" w:hAnsi="Arial" w:cs="Arial"/>
+        </w:rPr>
+        <w:t> </w:t>
+      </w:r>
+    </w:p>
+    <w:p>
+      <w:pPr>
+        <w:pStyle w:val="paragraph"/>
+        <w:numPr>
+          <w:ilvl w:val="0"/>
+          <w:numId w:val="4"/>
+        </w:numPr>
+        <w:spacing w:before="0" w:beforeAutospacing="0" w:after="0" w:afterAutospacing="0"/>
+        <w:ind w:left="360" w:firstLine="0"/>
+        <w:textAlignment w:val="baseline"/>
+        <w:rPr>
+          <w:rFonts w:ascii="Arial" w:hAnsi="Arial" w:cs="Arial"/>
+        </w:rPr>
+      </w:pPr>
+      <w:r>
+        <w:rPr>
+          <w:rStyle w:val="normaltextrun"/>
+          <w:rFonts w:ascii="Arial" w:eastAsiaTheme="majorEastAsia" w:hAnsi="Arial" w:cs="Arial"/>
+          <w:b/>
+          <w:bCs/>
+        </w:rPr>
+        <w:t>Entrega Gradual</w:t>
+      </w:r>
+      <w:r>
+        <w:rPr>
+          <w:rStyle w:val="normaltextrun"/>
+          <w:rFonts w:ascii="Arial" w:eastAsiaTheme="majorEastAsia" w:hAnsi="Arial" w:cs="Arial"/>
+        </w:rPr>
+        <w:t>: Cada parte é testada e entregue ao cliente ou usuário final, permitindo ver o progresso do projeto e incorporar feedback.</w:t>
+      </w:r>
+      <w:r>
+        <w:rPr>
+          <w:rStyle w:val="eop"/>
+          <w:rFonts w:ascii="Arial" w:eastAsiaTheme="majorEastAsia" w:hAnsi="Arial" w:cs="Arial"/>
+        </w:rPr>
+        <w:t> </w:t>
+      </w:r>
+    </w:p>
+    <w:p>
+      <w:pPr>
+        <w:pStyle w:val="paragraph"/>
+        <w:numPr>
+          <w:ilvl w:val="0"/>
+          <w:numId w:val="4"/>
+        </w:numPr>
+        <w:spacing w:before="0" w:beforeAutospacing="0" w:after="0" w:afterAutospacing="0"/>
+        <w:ind w:left="360" w:firstLine="0"/>
+        <w:textAlignment w:val="baseline"/>
+        <w:rPr>
+          <w:rFonts w:ascii="Arial" w:hAnsi="Arial" w:cs="Arial"/>
+        </w:rPr>
+      </w:pPr>
+      <w:r>
+        <w:rPr>
+          <w:rStyle w:val="normaltextrun"/>
+          <w:rFonts w:ascii="Arial" w:eastAsiaTheme="majorEastAsia" w:hAnsi="Arial" w:cs="Arial"/>
+          <w:b/>
+          <w:bCs/>
+        </w:rPr>
+        <w:t>Flexibilidade</w:t>
+      </w:r>
+      <w:r>
+        <w:rPr>
+          <w:rStyle w:val="normaltextrun"/>
+          <w:rFonts w:ascii="Arial" w:eastAsiaTheme="majorEastAsia" w:hAnsi="Arial" w:cs="Arial"/>
+        </w:rPr>
+        <w:t>: Mudanças e melhorias podem ser feitas entre as entregas dos incrementos, adaptando-se a novas informações e necessidades.</w:t>
+      </w:r>
+      <w:r>
+        <w:rPr>
+          <w:rStyle w:val="eop"/>
+          <w:rFonts w:ascii="Arial" w:eastAsiaTheme="majorEastAsia" w:hAnsi="Arial" w:cs="Arial"/>
+        </w:rPr>
+        <w:t> </w:t>
+      </w:r>
+    </w:p>
+    <w:p>
+      <w:pPr>
+        <w:pStyle w:val="paragraph"/>
+        <w:numPr>
+          <w:ilvl w:val="0"/>
+          <w:numId w:val="4"/>
+        </w:numPr>
+        <w:spacing w:before="0" w:beforeAutospacing="0" w:after="0" w:afterAutospacing="0"/>
+        <w:ind w:left="360" w:firstLine="0"/>
+        <w:textAlignment w:val="baseline"/>
+        <w:rPr>
+          <w:rFonts w:ascii="Arial" w:hAnsi="Arial" w:cs="Arial"/>
+        </w:rPr>
+      </w:pPr>
+      <w:r>
+        <w:rPr>
+          <w:rStyle w:val="normaltextrun"/>
+          <w:rFonts w:ascii="Arial" w:eastAsiaTheme="majorEastAsia" w:hAnsi="Arial" w:cs="Arial"/>
+          <w:b/>
+          <w:bCs/>
+        </w:rPr>
+        <w:t>Gerenciamento de Riscos</w:t>
+      </w:r>
+      <w:r>
+        <w:rPr>
+          <w:rStyle w:val="normaltextrun"/>
+          <w:rFonts w:ascii="Arial" w:eastAsiaTheme="majorEastAsia" w:hAnsi="Arial" w:cs="Arial"/>
+        </w:rPr>
+        <w:t>: Dividir o projeto em partes menores ajuda a identificar e resolver problemas mais cedo.</w:t>
+      </w:r>
+      <w:r>
+        <w:rPr>
+          <w:rStyle w:val="eop"/>
+          <w:rFonts w:ascii="Arial" w:eastAsiaTheme="majorEastAsia" w:hAnsi="Arial" w:cs="Arial"/>
+        </w:rPr>
+        <w:t> </w:t>
+      </w:r>
+    </w:p>
+    <w:p>
+      <w:pPr>
+        <w:pStyle w:val="paragraph"/>
+        <w:spacing w:before="0" w:beforeAutospacing="0" w:after="0" w:afterAutospacing="0"/>
+        <w:textAlignment w:val="baseline"/>
+        <w:rPr>
+          <w:rFonts w:ascii="Segoe UI" w:hAnsi="Segoe UI" w:cs="Segoe UI"/>
+          <w:sz w:val="18"/>
+          <w:szCs w:val="18"/>
+        </w:rPr>
+      </w:pPr>
+      <w:r>
+        <w:rPr>
+          <w:rStyle w:val="normaltextrun"/>
+          <w:rFonts w:ascii="Arial" w:eastAsiaTheme="majorEastAsia" w:hAnsi="Arial" w:cs="Arial"/>
+        </w:rPr>
+        <w:t xml:space="preserve">Este modelo é útil em projetos onde os requisitos podem mudar ao longo do tempo ou onde é importante lançar o produto rapidamente no mercado. É muito usado no desenvolvimento de software, especialmente em projetos ágeis, e também pode ser </w:t>
+      </w:r>
+      <w:r>
+        <w:rPr>
+          <w:rStyle w:val="normaltextrun"/>
+          <w:rFonts w:ascii="Arial" w:eastAsiaTheme="majorEastAsia" w:hAnsi="Arial" w:cs="Arial"/>
+        </w:rPr>
+        <w:lastRenderedPageBreak/>
+        <w:t>aplicado em outras áreas, como desenvolvimento de produtos físicos, engenharia, e criação de conteúdo e campanhas de marketing.</w:t>
+      </w:r>
+      <w:r>
+        <w:rPr>
+          <w:rStyle w:val="eop"/>
+          <w:rFonts w:ascii="Arial" w:eastAsiaTheme="majorEastAsia" w:hAnsi="Arial" w:cs="Arial"/>
+        </w:rPr>
+        <w:t> </w:t>
+      </w:r>
+    </w:p>
+    <w:p>
+      <w:pPr>
+        <w:pStyle w:val="paragraph"/>
+        <w:spacing w:before="0" w:beforeAutospacing="0" w:after="0" w:afterAutospacing="0"/>
+        <w:textAlignment w:val="baseline"/>
+        <w:rPr>
+          <w:rFonts w:ascii="Segoe UI" w:hAnsi="Segoe UI" w:cs="Segoe UI"/>
+          <w:sz w:val="18"/>
+          <w:szCs w:val="18"/>
+        </w:rPr>
+      </w:pPr>
+      <w:r>
+        <w:rPr>
+          <w:rStyle w:val="normaltextrun"/>
+          <w:rFonts w:ascii="Arial" w:eastAsiaTheme="majorEastAsia" w:hAnsi="Arial" w:cs="Arial"/>
+        </w:rPr>
+        <w:t>O modelo de desenvolvimento incremental é uma abordagem eficaz e flexível, permitindo a entrega contínua de valor, melhorando a gestão de riscos e incorporando feedback constante. Apesar de ser complexo em alguns aspectos, seus benefícios fazem com que seja uma escolha popular para diversos tipos de projetos, resultando em produtos de alta qualidade que atendem melhor às necessidades dos usuários e se adaptam rapidamente às mudanças.</w:t>
+      </w:r>
+      <w:r>
+        <w:rPr>
+          <w:rStyle w:val="eop"/>
+          <w:rFonts w:ascii="Arial" w:eastAsiaTheme="majorEastAsia" w:hAnsi="Arial" w:cs="Arial"/>
+        </w:rPr>
+        <w:t> </w:t>
+      </w:r>
+    </w:p>
+    <w:p>
+      <w:pPr>
+        <w:pStyle w:val="PargrafodaLista"/>
+        <w:ind w:left="360"/>
+        <w:jc w:val="both"/>
+        <w:rPr>
+          <w:rFonts w:ascii="Arial" w:hAnsi="Arial" w:cs="Arial"/>
+          <w:szCs w:val="28"/>
+        </w:rPr>
+      </w:pPr>
+    </w:p>
+    <w:p>
+      <w:pPr>
+        <w:pStyle w:val="PargrafodaLista"/>
+        <w:ind w:left="1080"/>
+        <w:jc w:val="both"/>
+        <w:rPr>
+          <w:rFonts w:ascii="Arial" w:hAnsi="Arial" w:cs="Arial"/>
+          <w:b/>
+          <w:szCs w:val="28"/>
+        </w:rPr>
+      </w:pPr>
+    </w:p>
+    <w:p>
+      <w:pPr>
+        <w:pStyle w:val="PargrafodaLista"/>
         <w:numPr>
           <w:ilvl w:val="0"/>
           <w:numId w:val="1"/>
@@ -3060,6 +3840,7 @@
         <w:rPr>
           <w:rFonts w:ascii="Arial" w:eastAsia="Times New Roman" w:hAnsi="Arial" w:cs="Arial"/>
         </w:rPr>
+        <w:lastRenderedPageBreak/>
         <w:t xml:space="preserve">Durante o desenvolvimento do projeto, utilizamos o modelo de estrutura de dados NOSQL, para isso utilizamos a ferramenta </w:t>
       </w:r>
       <w:r>
@@ -3726,6 +4507,7 @@
           <w:b/>
           <w:szCs w:val="28"/>
         </w:rPr>
+        <w:lastRenderedPageBreak/>
         <w:t>Abril</w:t>
       </w:r>
     </w:p>
@@ -4220,7 +5002,6 @@
           <w:rFonts w:ascii="Arial" w:hAnsi="Arial" w:cs="Arial"/>
           <w:szCs w:val="28"/>
         </w:rPr>
-        <w:lastRenderedPageBreak/>
         <w:t>Elaborar resumo em língua estrangeira</w:t>
       </w:r>
     </w:p>
@@ -4547,7 +5328,6 @@
           <w:b/>
           <w:szCs w:val="28"/>
         </w:rPr>
-        <w:lastRenderedPageBreak/>
         <w:t>Análise de Banco de Dados</w:t>
       </w:r>
     </w:p>
@@ -4728,6 +5508,7 @@
           <w:sz w:val="28"/>
           <w:szCs w:val="28"/>
         </w:rPr>
+        <w:lastRenderedPageBreak/>
         <w:br w:type="page"/>
       </w:r>
     </w:p>
@@ -5509,6 +6290,155 @@
       </w:rPr>
     </w:lvl>
   </w:abstractNum>
+  <w:abstractNum w:abstractNumId="3" w15:restartNumberingAfterBreak="0">
+    <w:nsid w:val="6C3F7D91"/>
+    <w:multiLevelType w:val="multilevel"/>
+    <w:tmpl w:val="0B52AD70"/>
+    <w:lvl w:ilvl="0">
+      <w:start w:val="1"/>
+      <w:numFmt w:val="bullet"/>
+      <w:lvlText w:val=""/>
+      <w:lvlJc w:val="left"/>
+      <w:pPr>
+        <w:tabs>
+          <w:tab w:val="num" w:pos="720"/>
+        </w:tabs>
+        <w:ind w:left="720" w:hanging="360"/>
+      </w:pPr>
+      <w:rPr>
+        <w:rFonts w:ascii="Symbol" w:hAnsi="Symbol" w:hint="default"/>
+        <w:sz w:val="20"/>
+      </w:rPr>
+    </w:lvl>
+    <w:lvl w:ilvl="1" w:tentative="1">
+      <w:start w:val="1"/>
+      <w:numFmt w:val="bullet"/>
+      <w:lvlText w:val=""/>
+      <w:lvlJc w:val="left"/>
+      <w:pPr>
+        <w:tabs>
+          <w:tab w:val="num" w:pos="1440"/>
+        </w:tabs>
+        <w:ind w:left="1440" w:hanging="360"/>
+      </w:pPr>
+      <w:rPr>
+        <w:rFonts w:ascii="Symbol" w:hAnsi="Symbol" w:hint="default"/>
+        <w:sz w:val="20"/>
+      </w:rPr>
+    </w:lvl>
+    <w:lvl w:ilvl="2" w:tentative="1">
+      <w:start w:val="1"/>
+      <w:numFmt w:val="bullet"/>
+      <w:lvlText w:val=""/>
+      <w:lvlJc w:val="left"/>
+      <w:pPr>
+        <w:tabs>
+          <w:tab w:val="num" w:pos="2160"/>
+        </w:tabs>
+        <w:ind w:left="2160" w:hanging="360"/>
+      </w:pPr>
+      <w:rPr>
+        <w:rFonts w:ascii="Symbol" w:hAnsi="Symbol" w:hint="default"/>
+        <w:sz w:val="20"/>
+      </w:rPr>
+    </w:lvl>
+    <w:lvl w:ilvl="3" w:tentative="1">
+      <w:start w:val="1"/>
+      <w:numFmt w:val="bullet"/>
+      <w:lvlText w:val=""/>
+      <w:lvlJc w:val="left"/>
+      <w:pPr>
+        <w:tabs>
+          <w:tab w:val="num" w:pos="2880"/>
+        </w:tabs>
+        <w:ind w:left="2880" w:hanging="360"/>
+      </w:pPr>
+      <w:rPr>
+        <w:rFonts w:ascii="Symbol" w:hAnsi="Symbol" w:hint="default"/>
+        <w:sz w:val="20"/>
+      </w:rPr>
+    </w:lvl>
+    <w:lvl w:ilvl="4" w:tentative="1">
+      <w:start w:val="1"/>
+      <w:numFmt w:val="bullet"/>
+      <w:lvlText w:val=""/>
+      <w:lvlJc w:val="left"/>
+      <w:pPr>
+        <w:tabs>
+          <w:tab w:val="num" w:pos="3600"/>
+        </w:tabs>
+        <w:ind w:left="3600" w:hanging="360"/>
+      </w:pPr>
+      <w:rPr>
+        <w:rFonts w:ascii="Symbol" w:hAnsi="Symbol" w:hint="default"/>
+        <w:sz w:val="20"/>
+      </w:rPr>
+    </w:lvl>
+    <w:lvl w:ilvl="5" w:tentative="1">
+      <w:start w:val="1"/>
+      <w:numFmt w:val="bullet"/>
+      <w:lvlText w:val=""/>
+      <w:lvlJc w:val="left"/>
+      <w:pPr>
+        <w:tabs>
+          <w:tab w:val="num" w:pos="4320"/>
+        </w:tabs>
+        <w:ind w:left="4320" w:hanging="360"/>
+      </w:pPr>
+      <w:rPr>
+        <w:rFonts w:ascii="Symbol" w:hAnsi="Symbol" w:hint="default"/>
+        <w:sz w:val="20"/>
+      </w:rPr>
+    </w:lvl>
+    <w:lvl w:ilvl="6" w:tentative="1">
+      <w:start w:val="1"/>
+      <w:numFmt w:val="bullet"/>
+      <w:lvlText w:val=""/>
+      <w:lvlJc w:val="left"/>
+      <w:pPr>
+        <w:tabs>
+          <w:tab w:val="num" w:pos="5040"/>
+        </w:tabs>
+        <w:ind w:left="5040" w:hanging="360"/>
+      </w:pPr>
+      <w:rPr>
+        <w:rFonts w:ascii="Symbol" w:hAnsi="Symbol" w:hint="default"/>
+        <w:sz w:val="20"/>
+      </w:rPr>
+    </w:lvl>
+    <w:lvl w:ilvl="7" w:tentative="1">
+      <w:start w:val="1"/>
+      <w:numFmt w:val="bullet"/>
+      <w:lvlText w:val=""/>
+      <w:lvlJc w:val="left"/>
+      <w:pPr>
+        <w:tabs>
+          <w:tab w:val="num" w:pos="5760"/>
+        </w:tabs>
+        <w:ind w:left="5760" w:hanging="360"/>
+      </w:pPr>
+      <w:rPr>
+        <w:rFonts w:ascii="Symbol" w:hAnsi="Symbol" w:hint="default"/>
+        <w:sz w:val="20"/>
+      </w:rPr>
+    </w:lvl>
+    <w:lvl w:ilvl="8" w:tentative="1">
+      <w:start w:val="1"/>
+      <w:numFmt w:val="bullet"/>
+      <w:lvlText w:val=""/>
+      <w:lvlJc w:val="left"/>
+      <w:pPr>
+        <w:tabs>
+          <w:tab w:val="num" w:pos="6480"/>
+        </w:tabs>
+        <w:ind w:left="6480" w:hanging="360"/>
+      </w:pPr>
+      <w:rPr>
+        <w:rFonts w:ascii="Symbol" w:hAnsi="Symbol" w:hint="default"/>
+        <w:sz w:val="20"/>
+      </w:rPr>
+    </w:lvl>
+  </w:abstractNum>
   <w:num w:numId="1">
     <w:abstractNumId w:val="0"/>
   </w:num>
@@ -5517,6 +6447,9 @@
   </w:num>
   <w:num w:numId="3">
     <w:abstractNumId w:val="1"/>
+  </w:num>
+  <w:num w:numId="4">
+    <w:abstractNumId w:val="3"/>
   </w:num>
 </w:numbering>
 </file>
@@ -5644,6 +6577,7 @@
     <w:lsdException w:name="HTML Sample" w:semiHidden="1" w:unhideWhenUsed="1"/>
     <w:lsdException w:name="HTML Typewriter" w:semiHidden="1" w:unhideWhenUsed="1"/>
     <w:lsdException w:name="HTML Variable" w:semiHidden="1" w:unhideWhenUsed="1"/>
+    <w:lsdException w:name="Normal Table" w:semiHidden="1" w:unhideWhenUsed="1"/>
     <w:lsdException w:name="annotation subject" w:semiHidden="1" w:unhideWhenUsed="1"/>
     <w:lsdException w:name="No List" w:semiHidden="1" w:unhideWhenUsed="1"/>
     <w:lsdException w:name="Outline List 1" w:semiHidden="1" w:unhideWhenUsed="1"/>
@@ -5687,8 +6621,10 @@
     <w:lsdException w:name="Table Elegant" w:semiHidden="1" w:unhideWhenUsed="1"/>
     <w:lsdException w:name="Table Professional" w:semiHidden="1" w:unhideWhenUsed="1"/>
     <w:lsdException w:name="Table Subtle 1" w:semiHidden="1" w:unhideWhenUsed="1"/>
+    <w:lsdException w:name="Table Subtle 2" w:semiHidden="1" w:unhideWhenUsed="1"/>
     <w:lsdException w:name="Table Web 1" w:semiHidden="1" w:unhideWhenUsed="1"/>
     <w:lsdException w:name="Table Web 2" w:semiHidden="1" w:unhideWhenUsed="1"/>
+    <w:lsdException w:name="Table Web 3" w:semiHidden="1" w:unhideWhenUsed="1"/>
     <w:lsdException w:name="Balloon Text" w:semiHidden="1" w:unhideWhenUsed="1"/>
     <w:lsdException w:name="Table Grid" w:uiPriority="39"/>
     <w:lsdException w:name="Table Theme" w:semiHidden="1" w:unhideWhenUsed="1"/>
@@ -6606,6 +7542,28 @@
       <w:lang w:eastAsia="pt-BR"/>
     </w:rPr>
   </w:style>
+  <w:style w:type="character" w:customStyle="1" w:styleId="normaltextrun">
+    <w:name w:val="normaltextrun"/>
+    <w:basedOn w:val="Fontepargpadro"/>
+    <w:rsid w:val="003C6469"/>
+  </w:style>
+  <w:style w:type="character" w:customStyle="1" w:styleId="eop">
+    <w:name w:val="eop"/>
+    <w:basedOn w:val="Fontepargpadro"/>
+    <w:rsid w:val="003C6469"/>
+  </w:style>
+  <w:style w:type="paragraph" w:customStyle="1" w:styleId="paragraph">
+    <w:name w:val="paragraph"/>
+    <w:basedOn w:val="Normal"/>
+    <w:rsid w:val="003C6469"/>
+    <w:pPr>
+      <w:spacing w:before="100" w:beforeAutospacing="1" w:after="100" w:afterAutospacing="1" w:line="240" w:lineRule="auto"/>
+    </w:pPr>
+    <w:rPr>
+      <w:rFonts w:ascii="Times New Roman" w:eastAsia="Times New Roman" w:hAnsi="Times New Roman" w:cs="Times New Roman"/>
+      <w:lang w:eastAsia="pt-BR"/>
+    </w:rPr>
+  </w:style>
 </w:styles>
 </file>
 
@@ -6871,15 +7829,6 @@
 </file>
 
 <file path=customXml/item1.xml><?xml version="1.0" encoding="utf-8"?>
-<?mso-contentType ?>
-<FormTemplates xmlns="http://schemas.microsoft.com/sharepoint/v3/contenttype/forms">
-  <Display>DocumentLibraryForm</Display>
-  <Edit>DocumentLibraryForm</Edit>
-  <New>DocumentLibraryForm</New>
-</FormTemplates>
-</file>
-
-<file path=customXml/item2.xml><?xml version="1.0" encoding="utf-8"?>
 <p:properties xmlns:p="http://schemas.microsoft.com/office/2006/metadata/properties" xmlns:xsi="http://www.w3.org/2001/XMLSchema-instance" xmlns:pc="http://schemas.microsoft.com/office/infopath/2007/PartnerControls">
   <documentManagement>
     <TaxCatchAll xmlns="3c0713fe-7654-4427-a8a9-8b10d333b601" xsi:nil="true"/>
@@ -6888,6 +7837,15 @@
     </lcf76f155ced4ddcb4097134ff3c332f>
   </documentManagement>
 </p:properties>
+</file>
+
+<file path=customXml/item2.xml><?xml version="1.0" encoding="utf-8"?>
+<?mso-contentType ?>
+<FormTemplates xmlns="http://schemas.microsoft.com/sharepoint/v3/contenttype/forms">
+  <Display>DocumentLibraryForm</Display>
+  <Edit>DocumentLibraryForm</Edit>
+  <New>DocumentLibraryForm</New>
+</FormTemplates>
 </file>
 
 <file path=customXml/item3.xml><?xml version="1.0" encoding="utf-8"?>
@@ -7090,20 +8048,20 @@
 </file>
 
 <file path=customXml/itemProps1.xml><?xml version="1.0" encoding="utf-8"?>
-<ds:datastoreItem xmlns:ds="http://schemas.openxmlformats.org/officeDocument/2006/customXml" ds:itemID="{36838146-3056-4C19-AB5E-34327D05892E}">
-  <ds:schemaRefs>
-    <ds:schemaRef ds:uri="http://schemas.microsoft.com/sharepoint/v3/contenttype/forms"/>
-  </ds:schemaRefs>
-</ds:datastoreItem>
-</file>
-
-<file path=customXml/itemProps2.xml><?xml version="1.0" encoding="utf-8"?>
 <ds:datastoreItem xmlns:ds="http://schemas.openxmlformats.org/officeDocument/2006/customXml" ds:itemID="{84A7560C-CDC0-4157-94EC-29A7034AC6D3}">
   <ds:schemaRefs>
     <ds:schemaRef ds:uri="http://schemas.microsoft.com/office/2006/metadata/properties"/>
     <ds:schemaRef ds:uri="http://schemas.microsoft.com/office/infopath/2007/PartnerControls"/>
     <ds:schemaRef ds:uri="3c0713fe-7654-4427-a8a9-8b10d333b601"/>
     <ds:schemaRef ds:uri="836714c8-2ad4-4a89-9d05-9f190e800414"/>
+  </ds:schemaRefs>
+</ds:datastoreItem>
+</file>
+
+<file path=customXml/itemProps2.xml><?xml version="1.0" encoding="utf-8"?>
+<ds:datastoreItem xmlns:ds="http://schemas.openxmlformats.org/officeDocument/2006/customXml" ds:itemID="{36838146-3056-4C19-AB5E-34327D05892E}">
+  <ds:schemaRefs>
+    <ds:schemaRef ds:uri="http://schemas.microsoft.com/sharepoint/v3/contenttype/forms"/>
   </ds:schemaRefs>
 </ds:datastoreItem>
 </file>
@@ -7128,7 +8086,7 @@
 </file>
 
 <file path=customXml/itemProps4.xml><?xml version="1.0" encoding="utf-8"?>
-<ds:datastoreItem xmlns:ds="http://schemas.openxmlformats.org/officeDocument/2006/customXml" ds:itemID="{4132CE1E-7E9A-4617-A30A-4897E2D14ECD}">
+<ds:datastoreItem xmlns:ds="http://schemas.openxmlformats.org/officeDocument/2006/customXml" ds:itemID="{BACDEE3F-A54E-4706-AB97-A9719717A276}">
   <ds:schemaRefs>
     <ds:schemaRef ds:uri="http://schemas.openxmlformats.org/officeDocument/2006/bibliography"/>
   </ds:schemaRefs>

</xml_diff>

<commit_message>
atualização da documentação abnt
</commit_message>
<xml_diff>
--- a/documentos/sistema_de_credenciamento_14-05.docx
+++ b/documentos/sistema_de_credenciamento_14-05.docx
@@ -6842,34 +6842,857 @@
     <w:p>
       <w:pPr>
         <w:pStyle w:val="PargrafodaLista"/>
+        <w:ind w:left="360"/>
+        <w:jc w:val="both"/>
+        <w:rPr>
+          <w:rFonts w:ascii="Arial" w:hAnsi="Arial" w:cs="Arial"/>
+          <w:szCs w:val="28"/>
+        </w:rPr>
+      </w:pPr>
+      <w:r>
+        <w:rPr>
+          <w:rFonts w:ascii="Arial" w:hAnsi="Arial" w:cs="Arial"/>
+          <w:szCs w:val="28"/>
+        </w:rPr>
+        <w:t>Login</w:t>
+      </w:r>
+    </w:p>
+    <w:p>
+      <w:pPr>
+        <w:pStyle w:val="PargrafodaLista"/>
         <w:ind w:left="1080"/>
         <w:jc w:val="both"/>
         <w:rPr>
           <w:rFonts w:ascii="Arial" w:hAnsi="Arial" w:cs="Arial"/>
           <w:b/>
+          <w:szCs w:val="28"/>
+        </w:rPr>
+      </w:pPr>
+    </w:p>
+    <w:p>
+      <w:pPr>
+        <w:pStyle w:val="PargrafodaLista"/>
+        <w:ind w:left="1080"/>
+        <w:jc w:val="both"/>
+        <w:rPr>
+          <w:rFonts w:ascii="Arial" w:hAnsi="Arial" w:cs="Arial"/>
+          <w:b/>
+          <w:szCs w:val="28"/>
+        </w:rPr>
+      </w:pPr>
+      <w:r>
+        <w:rPr>
+          <w:rFonts w:ascii="Arial" w:hAnsi="Arial" w:cs="Arial"/>
+          <w:b/>
+          <w:noProof/>
+          <w:szCs w:val="28"/>
+        </w:rPr>
+        <w:drawing>
+          <wp:inline distT="0" distB="0" distL="0" distR="0" wp14:anchorId="1C992552" wp14:editId="503DCF44">
+            <wp:extent cx="5943600" cy="3341370"/>
+            <wp:effectExtent l="0" t="0" r="0" b="0"/>
+            <wp:docPr id="4" name="Imagem 4"/>
+            <wp:cNvGraphicFramePr>
+              <a:graphicFrameLocks xmlns:a="http://schemas.openxmlformats.org/drawingml/2006/main" noChangeAspect="1"/>
+            </wp:cNvGraphicFramePr>
+            <a:graphic xmlns:a="http://schemas.openxmlformats.org/drawingml/2006/main">
+              <a:graphicData uri="http://schemas.openxmlformats.org/drawingml/2006/picture">
+                <pic:pic xmlns:pic="http://schemas.openxmlformats.org/drawingml/2006/picture">
+                  <pic:nvPicPr>
+                    <pic:cNvPr id="4" name="1-1-wireframe-login.png"/>
+                    <pic:cNvPicPr/>
+                  </pic:nvPicPr>
+                  <pic:blipFill>
+                    <a:blip r:embed="rId14">
+                      <a:extLst>
+                        <a:ext uri="{28A0092B-C50C-407E-A947-70E740481C1C}">
+                          <a14:useLocalDpi xmlns:a14="http://schemas.microsoft.com/office/drawing/2010/main" val="0"/>
+                        </a:ext>
+                      </a:extLst>
+                    </a:blip>
+                    <a:stretch>
+                      <a:fillRect/>
+                    </a:stretch>
+                  </pic:blipFill>
+                  <pic:spPr>
+                    <a:xfrm>
+                      <a:off x="0" y="0"/>
+                      <a:ext cx="5943600" cy="3341370"/>
+                    </a:xfrm>
+                    <a:prstGeom prst="rect">
+                      <a:avLst/>
+                    </a:prstGeom>
+                  </pic:spPr>
+                </pic:pic>
+              </a:graphicData>
+            </a:graphic>
+          </wp:inline>
+        </w:drawing>
+      </w:r>
+    </w:p>
+    <w:p>
+      <w:pPr>
+        <w:rPr>
+          <w:rFonts w:ascii="Arial" w:hAnsi="Arial" w:cs="Arial"/>
+          <w:b/>
+          <w:szCs w:val="28"/>
+        </w:rPr>
+      </w:pPr>
+      <w:r>
+        <w:rPr>
+          <w:rFonts w:ascii="Arial" w:hAnsi="Arial" w:cs="Arial"/>
+          <w:b/>
+          <w:szCs w:val="28"/>
+        </w:rPr>
+        <w:br w:type="page"/>
+      </w:r>
+    </w:p>
+    <w:p>
+      <w:pPr>
+        <w:pStyle w:val="PargrafodaLista"/>
+        <w:ind w:left="0"/>
+        <w:jc w:val="both"/>
+        <w:rPr>
+          <w:rFonts w:ascii="Arial" w:hAnsi="Arial" w:cs="Arial"/>
+          <w:szCs w:val="28"/>
+        </w:rPr>
+      </w:pPr>
+      <w:r>
+        <w:rPr>
+          <w:rFonts w:ascii="Arial" w:hAnsi="Arial" w:cs="Arial"/>
+          <w:szCs w:val="28"/>
+        </w:rPr>
+        <w:lastRenderedPageBreak/>
+        <w:t>Cadastro:</w:t>
+      </w:r>
+      <w:r>
+        <w:rPr>
+          <w:rFonts w:ascii="Arial" w:hAnsi="Arial" w:cs="Arial"/>
+          <w:szCs w:val="28"/>
+        </w:rPr>
+        <w:tab/>
+        <w:t xml:space="preserve"> </w:t>
+      </w:r>
+    </w:p>
+    <w:p>
+      <w:pPr>
+        <w:pStyle w:val="PargrafodaLista"/>
+        <w:ind w:left="1080"/>
+        <w:jc w:val="both"/>
+        <w:rPr>
+          <w:rFonts w:ascii="Arial" w:hAnsi="Arial" w:cs="Arial"/>
+          <w:b/>
+          <w:szCs w:val="28"/>
+        </w:rPr>
+      </w:pPr>
+    </w:p>
+    <w:p>
+      <w:pPr>
+        <w:pStyle w:val="PargrafodaLista"/>
+        <w:ind w:left="1080"/>
+        <w:jc w:val="both"/>
+        <w:rPr>
+          <w:rFonts w:ascii="Arial" w:hAnsi="Arial" w:cs="Arial"/>
+          <w:b/>
+          <w:szCs w:val="28"/>
+        </w:rPr>
+      </w:pPr>
+      <w:r>
+        <w:rPr>
+          <w:rFonts w:ascii="Arial" w:hAnsi="Arial" w:cs="Arial"/>
+          <w:b/>
+          <w:noProof/>
+          <w:szCs w:val="28"/>
+        </w:rPr>
+        <w:drawing>
+          <wp:inline distT="0" distB="0" distL="0" distR="0" wp14:anchorId="337065B8" wp14:editId="11BB3450">
+            <wp:extent cx="5943600" cy="3341370"/>
+            <wp:effectExtent l="0" t="0" r="0" b="0"/>
+            <wp:docPr id="5" name="Imagem 5"/>
+            <wp:cNvGraphicFramePr>
+              <a:graphicFrameLocks xmlns:a="http://schemas.openxmlformats.org/drawingml/2006/main" noChangeAspect="1"/>
+            </wp:cNvGraphicFramePr>
+            <a:graphic xmlns:a="http://schemas.openxmlformats.org/drawingml/2006/main">
+              <a:graphicData uri="http://schemas.openxmlformats.org/drawingml/2006/picture">
+                <pic:pic xmlns:pic="http://schemas.openxmlformats.org/drawingml/2006/picture">
+                  <pic:nvPicPr>
+                    <pic:cNvPr id="5" name="1-2-wireframe-cadastro-empresa.png"/>
+                    <pic:cNvPicPr/>
+                  </pic:nvPicPr>
+                  <pic:blipFill>
+                    <a:blip r:embed="rId15">
+                      <a:extLst>
+                        <a:ext uri="{28A0092B-C50C-407E-A947-70E740481C1C}">
+                          <a14:useLocalDpi xmlns:a14="http://schemas.microsoft.com/office/drawing/2010/main" val="0"/>
+                        </a:ext>
+                      </a:extLst>
+                    </a:blip>
+                    <a:stretch>
+                      <a:fillRect/>
+                    </a:stretch>
+                  </pic:blipFill>
+                  <pic:spPr>
+                    <a:xfrm>
+                      <a:off x="0" y="0"/>
+                      <a:ext cx="5943600" cy="3341370"/>
+                    </a:xfrm>
+                    <a:prstGeom prst="rect">
+                      <a:avLst/>
+                    </a:prstGeom>
+                  </pic:spPr>
+                </pic:pic>
+              </a:graphicData>
+            </a:graphic>
+          </wp:inline>
+        </w:drawing>
+      </w:r>
+    </w:p>
+    <w:p>
+      <w:pPr>
+        <w:pStyle w:val="PargrafodaLista"/>
+        <w:ind w:left="1080"/>
+        <w:jc w:val="both"/>
+        <w:rPr>
+          <w:rFonts w:ascii="Arial" w:hAnsi="Arial" w:cs="Arial"/>
+          <w:b/>
+          <w:szCs w:val="28"/>
+        </w:rPr>
+      </w:pPr>
+    </w:p>
+    <w:p>
+      <w:pPr>
+        <w:rPr>
+          <w:rFonts w:ascii="Arial" w:hAnsi="Arial" w:cs="Arial"/>
+          <w:b/>
+          <w:szCs w:val="28"/>
+        </w:rPr>
+      </w:pPr>
+      <w:r>
+        <w:rPr>
+          <w:rFonts w:ascii="Arial" w:hAnsi="Arial" w:cs="Arial"/>
+          <w:b/>
+          <w:szCs w:val="28"/>
+        </w:rPr>
+        <w:br w:type="page"/>
+      </w:r>
+    </w:p>
+    <w:p>
+      <w:pPr>
+        <w:jc w:val="both"/>
+        <w:rPr>
+          <w:rFonts w:ascii="Arial" w:hAnsi="Arial" w:cs="Arial"/>
+          <w:szCs w:val="28"/>
+        </w:rPr>
+      </w:pPr>
+      <w:r>
+        <w:rPr>
+          <w:rFonts w:ascii="Arial" w:hAnsi="Arial" w:cs="Arial"/>
+          <w:szCs w:val="28"/>
+        </w:rPr>
+        <w:lastRenderedPageBreak/>
+        <w:t>Dashboard:</w:t>
+      </w:r>
+    </w:p>
+    <w:p>
+      <w:pPr>
+        <w:pStyle w:val="PargrafodaLista"/>
+        <w:ind w:left="1080"/>
+        <w:jc w:val="both"/>
+        <w:rPr>
+          <w:rFonts w:ascii="Arial" w:hAnsi="Arial" w:cs="Arial"/>
+          <w:b/>
+          <w:szCs w:val="28"/>
+        </w:rPr>
+      </w:pPr>
+      <w:r>
+        <w:rPr>
+          <w:rFonts w:ascii="Arial" w:hAnsi="Arial" w:cs="Arial"/>
+          <w:b/>
+          <w:noProof/>
+          <w:szCs w:val="28"/>
+        </w:rPr>
+        <w:drawing>
+          <wp:inline distT="0" distB="0" distL="0" distR="0" wp14:anchorId="11B8487E" wp14:editId="55D2A3E6">
+            <wp:extent cx="5943600" cy="3341370"/>
+            <wp:effectExtent l="0" t="0" r="0" b="0"/>
+            <wp:docPr id="6" name="Imagem 6"/>
+            <wp:cNvGraphicFramePr>
+              <a:graphicFrameLocks xmlns:a="http://schemas.openxmlformats.org/drawingml/2006/main" noChangeAspect="1"/>
+            </wp:cNvGraphicFramePr>
+            <a:graphic xmlns:a="http://schemas.openxmlformats.org/drawingml/2006/main">
+              <a:graphicData uri="http://schemas.openxmlformats.org/drawingml/2006/picture">
+                <pic:pic xmlns:pic="http://schemas.openxmlformats.org/drawingml/2006/picture">
+                  <pic:nvPicPr>
+                    <pic:cNvPr id="6" name="2-wireframe-dashboard.png"/>
+                    <pic:cNvPicPr/>
+                  </pic:nvPicPr>
+                  <pic:blipFill>
+                    <a:blip r:embed="rId16">
+                      <a:extLst>
+                        <a:ext uri="{28A0092B-C50C-407E-A947-70E740481C1C}">
+                          <a14:useLocalDpi xmlns:a14="http://schemas.microsoft.com/office/drawing/2010/main" val="0"/>
+                        </a:ext>
+                      </a:extLst>
+                    </a:blip>
+                    <a:stretch>
+                      <a:fillRect/>
+                    </a:stretch>
+                  </pic:blipFill>
+                  <pic:spPr>
+                    <a:xfrm>
+                      <a:off x="0" y="0"/>
+                      <a:ext cx="5943600" cy="3341370"/>
+                    </a:xfrm>
+                    <a:prstGeom prst="rect">
+                      <a:avLst/>
+                    </a:prstGeom>
+                  </pic:spPr>
+                </pic:pic>
+              </a:graphicData>
+            </a:graphic>
+          </wp:inline>
+        </w:drawing>
+      </w:r>
+    </w:p>
+    <w:p>
+      <w:pPr>
+        <w:rPr>
+          <w:rFonts w:ascii="Arial" w:hAnsi="Arial" w:cs="Arial"/>
+          <w:b/>
+          <w:szCs w:val="28"/>
+        </w:rPr>
+      </w:pPr>
+      <w:r>
+        <w:rPr>
+          <w:rFonts w:ascii="Arial" w:hAnsi="Arial" w:cs="Arial"/>
+          <w:b/>
+          <w:szCs w:val="28"/>
+        </w:rPr>
+        <w:br w:type="page"/>
+      </w:r>
+    </w:p>
+    <w:p>
+      <w:pPr>
+        <w:jc w:val="both"/>
+        <w:rPr>
+          <w:rFonts w:ascii="Arial" w:hAnsi="Arial" w:cs="Arial"/>
+          <w:szCs w:val="28"/>
+        </w:rPr>
+      </w:pPr>
+      <w:r>
+        <w:rPr>
+          <w:rFonts w:ascii="Arial" w:hAnsi="Arial" w:cs="Arial"/>
+          <w:szCs w:val="28"/>
+        </w:rPr>
+        <w:lastRenderedPageBreak/>
+        <w:t>Cadastro de evento:</w:t>
+      </w:r>
+    </w:p>
+    <w:p>
+      <w:pPr>
+        <w:pStyle w:val="PargrafodaLista"/>
+        <w:ind w:left="1080"/>
+        <w:jc w:val="both"/>
+        <w:rPr>
+          <w:rFonts w:ascii="Arial" w:hAnsi="Arial" w:cs="Arial"/>
+          <w:b/>
+          <w:szCs w:val="28"/>
+        </w:rPr>
+      </w:pPr>
+      <w:r>
+        <w:rPr>
+          <w:rFonts w:ascii="Arial" w:hAnsi="Arial" w:cs="Arial"/>
+          <w:b/>
+          <w:noProof/>
+          <w:szCs w:val="28"/>
+        </w:rPr>
+        <w:drawing>
+          <wp:inline distT="0" distB="0" distL="0" distR="0" wp14:anchorId="0CA6FA2F" wp14:editId="0CE6894C">
+            <wp:extent cx="5943600" cy="3341370"/>
+            <wp:effectExtent l="0" t="0" r="0" b="0"/>
+            <wp:docPr id="7" name="Imagem 7"/>
+            <wp:cNvGraphicFramePr>
+              <a:graphicFrameLocks xmlns:a="http://schemas.openxmlformats.org/drawingml/2006/main" noChangeAspect="1"/>
+            </wp:cNvGraphicFramePr>
+            <a:graphic xmlns:a="http://schemas.openxmlformats.org/drawingml/2006/main">
+              <a:graphicData uri="http://schemas.openxmlformats.org/drawingml/2006/picture">
+                <pic:pic xmlns:pic="http://schemas.openxmlformats.org/drawingml/2006/picture">
+                  <pic:nvPicPr>
+                    <pic:cNvPr id="7" name="3-wireframe-evento-cadastro.png"/>
+                    <pic:cNvPicPr/>
+                  </pic:nvPicPr>
+                  <pic:blipFill>
+                    <a:blip r:embed="rId17">
+                      <a:extLst>
+                        <a:ext uri="{28A0092B-C50C-407E-A947-70E740481C1C}">
+                          <a14:useLocalDpi xmlns:a14="http://schemas.microsoft.com/office/drawing/2010/main" val="0"/>
+                        </a:ext>
+                      </a:extLst>
+                    </a:blip>
+                    <a:stretch>
+                      <a:fillRect/>
+                    </a:stretch>
+                  </pic:blipFill>
+                  <pic:spPr>
+                    <a:xfrm>
+                      <a:off x="0" y="0"/>
+                      <a:ext cx="5943600" cy="3341370"/>
+                    </a:xfrm>
+                    <a:prstGeom prst="rect">
+                      <a:avLst/>
+                    </a:prstGeom>
+                  </pic:spPr>
+                </pic:pic>
+              </a:graphicData>
+            </a:graphic>
+          </wp:inline>
+        </w:drawing>
+      </w:r>
+    </w:p>
+    <w:p>
+      <w:pPr>
+        <w:pStyle w:val="PargrafodaLista"/>
+        <w:ind w:left="1080"/>
+        <w:jc w:val="both"/>
+        <w:rPr>
+          <w:rFonts w:ascii="Arial" w:hAnsi="Arial" w:cs="Arial"/>
+          <w:b/>
+          <w:szCs w:val="28"/>
+        </w:rPr>
+      </w:pPr>
+    </w:p>
+    <w:p>
+      <w:pPr>
+        <w:rPr>
+          <w:rFonts w:ascii="Arial" w:hAnsi="Arial" w:cs="Arial"/>
+          <w:b/>
+          <w:szCs w:val="28"/>
+        </w:rPr>
+      </w:pPr>
+      <w:r>
+        <w:rPr>
+          <w:rFonts w:ascii="Arial" w:hAnsi="Arial" w:cs="Arial"/>
+          <w:b/>
+          <w:szCs w:val="28"/>
+        </w:rPr>
+        <w:br w:type="page"/>
+      </w:r>
+    </w:p>
+    <w:p>
+      <w:pPr>
+        <w:jc w:val="both"/>
+        <w:rPr>
+          <w:rFonts w:ascii="Arial" w:hAnsi="Arial" w:cs="Arial"/>
+          <w:szCs w:val="28"/>
+        </w:rPr>
+      </w:pPr>
+      <w:r>
+        <w:rPr>
+          <w:rFonts w:ascii="Arial" w:hAnsi="Arial" w:cs="Arial"/>
+          <w:szCs w:val="28"/>
+        </w:rPr>
+        <w:lastRenderedPageBreak/>
+        <w:t>Visualização do evento:</w:t>
+      </w:r>
+    </w:p>
+    <w:p>
+      <w:pPr>
+        <w:pStyle w:val="PargrafodaLista"/>
+        <w:ind w:left="1080"/>
+        <w:jc w:val="both"/>
+        <w:rPr>
+          <w:rFonts w:ascii="Arial" w:hAnsi="Arial" w:cs="Arial"/>
+          <w:b/>
+          <w:szCs w:val="28"/>
+        </w:rPr>
+      </w:pPr>
+      <w:r>
+        <w:rPr>
+          <w:rFonts w:ascii="Arial" w:hAnsi="Arial" w:cs="Arial"/>
+          <w:b/>
+          <w:noProof/>
+          <w:szCs w:val="28"/>
+        </w:rPr>
+        <w:drawing>
+          <wp:inline distT="0" distB="0" distL="0" distR="0" wp14:anchorId="29AE65EB" wp14:editId="032DDAD1">
+            <wp:extent cx="5943600" cy="3341370"/>
+            <wp:effectExtent l="0" t="0" r="0" b="0"/>
+            <wp:docPr id="8" name="Imagem 8"/>
+            <wp:cNvGraphicFramePr>
+              <a:graphicFrameLocks xmlns:a="http://schemas.openxmlformats.org/drawingml/2006/main" noChangeAspect="1"/>
+            </wp:cNvGraphicFramePr>
+            <a:graphic xmlns:a="http://schemas.openxmlformats.org/drawingml/2006/main">
+              <a:graphicData uri="http://schemas.openxmlformats.org/drawingml/2006/picture">
+                <pic:pic xmlns:pic="http://schemas.openxmlformats.org/drawingml/2006/picture">
+                  <pic:nvPicPr>
+                    <pic:cNvPr id="8" name="4-wireframe-evento-view.png"/>
+                    <pic:cNvPicPr/>
+                  </pic:nvPicPr>
+                  <pic:blipFill>
+                    <a:blip r:embed="rId18">
+                      <a:extLst>
+                        <a:ext uri="{28A0092B-C50C-407E-A947-70E740481C1C}">
+                          <a14:useLocalDpi xmlns:a14="http://schemas.microsoft.com/office/drawing/2010/main" val="0"/>
+                        </a:ext>
+                      </a:extLst>
+                    </a:blip>
+                    <a:stretch>
+                      <a:fillRect/>
+                    </a:stretch>
+                  </pic:blipFill>
+                  <pic:spPr>
+                    <a:xfrm>
+                      <a:off x="0" y="0"/>
+                      <a:ext cx="5943600" cy="3341370"/>
+                    </a:xfrm>
+                    <a:prstGeom prst="rect">
+                      <a:avLst/>
+                    </a:prstGeom>
+                  </pic:spPr>
+                </pic:pic>
+              </a:graphicData>
+            </a:graphic>
+          </wp:inline>
+        </w:drawing>
+      </w:r>
+    </w:p>
+    <w:p>
+      <w:pPr>
+        <w:pStyle w:val="PargrafodaLista"/>
+        <w:ind w:left="1080"/>
+        <w:jc w:val="both"/>
+        <w:rPr>
+          <w:rFonts w:ascii="Arial" w:hAnsi="Arial" w:cs="Arial"/>
+          <w:b/>
+          <w:szCs w:val="28"/>
+        </w:rPr>
+      </w:pPr>
+    </w:p>
+    <w:p>
+      <w:pPr>
+        <w:rPr>
+          <w:rFonts w:ascii="Arial" w:hAnsi="Arial" w:cs="Arial"/>
+          <w:b/>
+          <w:szCs w:val="28"/>
+        </w:rPr>
+      </w:pPr>
+      <w:r>
+        <w:rPr>
+          <w:rFonts w:ascii="Arial" w:hAnsi="Arial" w:cs="Arial"/>
+          <w:b/>
+          <w:szCs w:val="28"/>
+        </w:rPr>
+        <w:br w:type="page"/>
+      </w:r>
+    </w:p>
+    <w:p>
+      <w:pPr>
+        <w:jc w:val="both"/>
+        <w:rPr>
+          <w:rFonts w:ascii="Arial" w:hAnsi="Arial" w:cs="Arial"/>
+          <w:szCs w:val="28"/>
+        </w:rPr>
+      </w:pPr>
+      <w:r>
+        <w:rPr>
+          <w:rFonts w:ascii="Arial" w:hAnsi="Arial" w:cs="Arial"/>
+          <w:szCs w:val="28"/>
+        </w:rPr>
+        <w:lastRenderedPageBreak/>
+        <w:t>Tela de convite:</w:t>
+      </w:r>
+    </w:p>
+    <w:p>
+      <w:pPr>
+        <w:pStyle w:val="PargrafodaLista"/>
+        <w:ind w:left="1080"/>
+        <w:jc w:val="both"/>
+        <w:rPr>
+          <w:rFonts w:ascii="Arial" w:hAnsi="Arial" w:cs="Arial"/>
+          <w:b/>
+          <w:szCs w:val="28"/>
+        </w:rPr>
+      </w:pPr>
+    </w:p>
+    <w:p>
+      <w:pPr>
+        <w:rPr>
+          <w:rFonts w:ascii="Arial" w:hAnsi="Arial" w:cs="Arial"/>
+          <w:b/>
+          <w:szCs w:val="28"/>
+        </w:rPr>
+      </w:pPr>
+      <w:r>
+        <w:rPr>
+          <w:rFonts w:ascii="Arial" w:hAnsi="Arial" w:cs="Arial"/>
+          <w:b/>
+          <w:noProof/>
+          <w:szCs w:val="28"/>
+        </w:rPr>
+        <w:drawing>
+          <wp:inline distT="0" distB="0" distL="0" distR="0" wp14:anchorId="29CAC4A3" wp14:editId="5F75A244">
+            <wp:extent cx="5943600" cy="3341370"/>
+            <wp:effectExtent l="0" t="0" r="0" b="0"/>
+            <wp:docPr id="9" name="Imagem 9"/>
+            <wp:cNvGraphicFramePr>
+              <a:graphicFrameLocks xmlns:a="http://schemas.openxmlformats.org/drawingml/2006/main" noChangeAspect="1"/>
+            </wp:cNvGraphicFramePr>
+            <a:graphic xmlns:a="http://schemas.openxmlformats.org/drawingml/2006/main">
+              <a:graphicData uri="http://schemas.openxmlformats.org/drawingml/2006/picture">
+                <pic:pic xmlns:pic="http://schemas.openxmlformats.org/drawingml/2006/picture">
+                  <pic:nvPicPr>
+                    <pic:cNvPr id="9" name="5-wireframe-convite.png"/>
+                    <pic:cNvPicPr/>
+                  </pic:nvPicPr>
+                  <pic:blipFill>
+                    <a:blip r:embed="rId19">
+                      <a:extLst>
+                        <a:ext uri="{28A0092B-C50C-407E-A947-70E740481C1C}">
+                          <a14:useLocalDpi xmlns:a14="http://schemas.microsoft.com/office/drawing/2010/main" val="0"/>
+                        </a:ext>
+                      </a:extLst>
+                    </a:blip>
+                    <a:stretch>
+                      <a:fillRect/>
+                    </a:stretch>
+                  </pic:blipFill>
+                  <pic:spPr>
+                    <a:xfrm>
+                      <a:off x="0" y="0"/>
+                      <a:ext cx="5943600" cy="3341370"/>
+                    </a:xfrm>
+                    <a:prstGeom prst="rect">
+                      <a:avLst/>
+                    </a:prstGeom>
+                  </pic:spPr>
+                </pic:pic>
+              </a:graphicData>
+            </a:graphic>
+          </wp:inline>
+        </w:drawing>
+      </w:r>
+    </w:p>
+    <w:p>
+      <w:pPr>
+        <w:rPr>
+          <w:rFonts w:ascii="Arial" w:hAnsi="Arial" w:cs="Arial"/>
+          <w:b/>
+          <w:szCs w:val="28"/>
+        </w:rPr>
+      </w:pPr>
+      <w:r>
+        <w:rPr>
+          <w:rFonts w:ascii="Arial" w:hAnsi="Arial" w:cs="Arial"/>
+          <w:b/>
+          <w:szCs w:val="28"/>
+        </w:rPr>
+        <w:br w:type="page"/>
+      </w:r>
+    </w:p>
+    <w:p>
+      <w:pPr>
+        <w:rPr>
+          <w:rFonts w:ascii="Arial" w:hAnsi="Arial" w:cs="Arial"/>
+          <w:szCs w:val="28"/>
+        </w:rPr>
+      </w:pPr>
+      <w:r>
+        <w:rPr>
+          <w:rFonts w:ascii="Arial" w:hAnsi="Arial" w:cs="Arial"/>
+          <w:szCs w:val="28"/>
+        </w:rPr>
+        <w:lastRenderedPageBreak/>
+        <w:t>Cadastro de usuário:</w:t>
+      </w:r>
+    </w:p>
+    <w:p>
+      <w:pPr>
+        <w:rPr>
+          <w:rFonts w:ascii="Arial" w:hAnsi="Arial" w:cs="Arial"/>
+          <w:b/>
+          <w:szCs w:val="28"/>
+        </w:rPr>
+      </w:pPr>
+      <w:r>
+        <w:rPr>
+          <w:rFonts w:ascii="Arial" w:hAnsi="Arial" w:cs="Arial"/>
+          <w:b/>
+          <w:noProof/>
+          <w:szCs w:val="28"/>
+        </w:rPr>
+        <w:drawing>
+          <wp:inline distT="0" distB="0" distL="0" distR="0" wp14:anchorId="77E7BE8A" wp14:editId="000F9003">
+            <wp:extent cx="5943600" cy="3341370"/>
+            <wp:effectExtent l="0" t="0" r="0" b="0"/>
+            <wp:docPr id="10" name="Imagem 10"/>
+            <wp:cNvGraphicFramePr>
+              <a:graphicFrameLocks xmlns:a="http://schemas.openxmlformats.org/drawingml/2006/main" noChangeAspect="1"/>
+            </wp:cNvGraphicFramePr>
+            <a:graphic xmlns:a="http://schemas.openxmlformats.org/drawingml/2006/main">
+              <a:graphicData uri="http://schemas.openxmlformats.org/drawingml/2006/picture">
+                <pic:pic xmlns:pic="http://schemas.openxmlformats.org/drawingml/2006/picture">
+                  <pic:nvPicPr>
+                    <pic:cNvPr id="10" name="6-wireframe-funcionario-cadastro.png"/>
+                    <pic:cNvPicPr/>
+                  </pic:nvPicPr>
+                  <pic:blipFill>
+                    <a:blip r:embed="rId20">
+                      <a:extLst>
+                        <a:ext uri="{28A0092B-C50C-407E-A947-70E740481C1C}">
+                          <a14:useLocalDpi xmlns:a14="http://schemas.microsoft.com/office/drawing/2010/main" val="0"/>
+                        </a:ext>
+                      </a:extLst>
+                    </a:blip>
+                    <a:stretch>
+                      <a:fillRect/>
+                    </a:stretch>
+                  </pic:blipFill>
+                  <pic:spPr>
+                    <a:xfrm>
+                      <a:off x="0" y="0"/>
+                      <a:ext cx="5943600" cy="3341370"/>
+                    </a:xfrm>
+                    <a:prstGeom prst="rect">
+                      <a:avLst/>
+                    </a:prstGeom>
+                  </pic:spPr>
+                </pic:pic>
+              </a:graphicData>
+            </a:graphic>
+          </wp:inline>
+        </w:drawing>
+      </w:r>
+    </w:p>
+    <w:p>
+      <w:pPr>
+        <w:rPr>
+          <w:rFonts w:ascii="Arial" w:hAnsi="Arial" w:cs="Arial"/>
+          <w:b/>
+          <w:szCs w:val="28"/>
+        </w:rPr>
+      </w:pPr>
+      <w:r>
+        <w:rPr>
+          <w:rFonts w:ascii="Arial" w:hAnsi="Arial" w:cs="Arial"/>
+          <w:b/>
+          <w:szCs w:val="28"/>
+        </w:rPr>
+        <w:br w:type="page"/>
+      </w:r>
+    </w:p>
+    <w:p>
+      <w:pPr>
+        <w:rPr>
+          <w:rFonts w:ascii="Arial" w:hAnsi="Arial" w:cs="Arial"/>
+          <w:szCs w:val="28"/>
+        </w:rPr>
+      </w:pPr>
+      <w:r>
+        <w:rPr>
+          <w:rFonts w:ascii="Arial" w:hAnsi="Arial" w:cs="Arial"/>
+          <w:szCs w:val="28"/>
+        </w:rPr>
+        <w:lastRenderedPageBreak/>
+        <w:t>Tela de relatório</w:t>
+      </w:r>
+    </w:p>
+    <w:p>
+      <w:pPr>
+        <w:rPr>
+          <w:rFonts w:ascii="Arial" w:hAnsi="Arial" w:cs="Arial"/>
+          <w:b/>
+          <w:szCs w:val="28"/>
+        </w:rPr>
+      </w:pPr>
+      <w:r>
+        <w:rPr>
+          <w:rFonts w:ascii="Arial" w:hAnsi="Arial" w:cs="Arial"/>
+          <w:b/>
+          <w:noProof/>
+          <w:szCs w:val="28"/>
+        </w:rPr>
+        <w:drawing>
+          <wp:inline distT="0" distB="0" distL="0" distR="0" wp14:anchorId="1A25A92E" wp14:editId="70147B95">
+            <wp:extent cx="5943600" cy="3341370"/>
+            <wp:effectExtent l="0" t="0" r="0" b="0"/>
+            <wp:docPr id="11" name="Imagem 11"/>
+            <wp:cNvGraphicFramePr>
+              <a:graphicFrameLocks xmlns:a="http://schemas.openxmlformats.org/drawingml/2006/main" noChangeAspect="1"/>
+            </wp:cNvGraphicFramePr>
+            <a:graphic xmlns:a="http://schemas.openxmlformats.org/drawingml/2006/main">
+              <a:graphicData uri="http://schemas.openxmlformats.org/drawingml/2006/picture">
+                <pic:pic xmlns:pic="http://schemas.openxmlformats.org/drawingml/2006/picture">
+                  <pic:nvPicPr>
+                    <pic:cNvPr id="11" name="7-wireframe-relatorio.png"/>
+                    <pic:cNvPicPr/>
+                  </pic:nvPicPr>
+                  <pic:blipFill>
+                    <a:blip r:embed="rId21">
+                      <a:extLst>
+                        <a:ext uri="{28A0092B-C50C-407E-A947-70E740481C1C}">
+                          <a14:useLocalDpi xmlns:a14="http://schemas.microsoft.com/office/drawing/2010/main" val="0"/>
+                        </a:ext>
+                      </a:extLst>
+                    </a:blip>
+                    <a:stretch>
+                      <a:fillRect/>
+                    </a:stretch>
+                  </pic:blipFill>
+                  <pic:spPr>
+                    <a:xfrm>
+                      <a:off x="0" y="0"/>
+                      <a:ext cx="5943600" cy="3341370"/>
+                    </a:xfrm>
+                    <a:prstGeom prst="rect">
+                      <a:avLst/>
+                    </a:prstGeom>
+                  </pic:spPr>
+                </pic:pic>
+              </a:graphicData>
+            </a:graphic>
+          </wp:inline>
+        </w:drawing>
+      </w:r>
+    </w:p>
+    <w:p>
+      <w:pPr>
+        <w:rPr>
+          <w:rFonts w:ascii="Arial" w:hAnsi="Arial" w:cs="Arial"/>
+          <w:b/>
+          <w:sz w:val="28"/>
+          <w:szCs w:val="28"/>
+        </w:rPr>
+      </w:pPr>
+      <w:r>
+        <w:rPr>
+          <w:rFonts w:ascii="Arial" w:hAnsi="Arial" w:cs="Arial"/>
+          <w:b/>
+          <w:sz w:val="28"/>
+          <w:szCs w:val="28"/>
+        </w:rPr>
+        <w:br w:type="page"/>
+      </w:r>
+    </w:p>
+    <w:p>
+      <w:pPr>
+        <w:jc w:val="both"/>
+        <w:rPr>
+          <w:rFonts w:ascii="Arial" w:hAnsi="Arial" w:cs="Arial"/>
+          <w:b/>
+          <w:sz w:val="28"/>
           <w:szCs w:val="28"/>
         </w:rPr>
       </w:pPr>
       <w:bookmarkStart w:id="0" w:name="_GoBack"/>
       <w:bookmarkEnd w:id="0"/>
-    </w:p>
-    <w:p>
-      <w:pPr>
-        <w:jc w:val="both"/>
-        <w:rPr>
-          <w:rFonts w:ascii="Arial" w:hAnsi="Arial" w:cs="Arial"/>
-          <w:b/>
-          <w:sz w:val="28"/>
-          <w:szCs w:val="28"/>
-        </w:rPr>
-      </w:pPr>
-      <w:r>
-        <w:rPr>
-          <w:rFonts w:ascii="Arial" w:hAnsi="Arial" w:cs="Arial"/>
-          <w:b/>
-          <w:sz w:val="28"/>
-          <w:szCs w:val="28"/>
-        </w:rPr>
+      <w:r>
+        <w:rPr>
+          <w:rFonts w:ascii="Arial" w:hAnsi="Arial" w:cs="Arial"/>
+          <w:b/>
+          <w:sz w:val="28"/>
+          <w:szCs w:val="28"/>
+        </w:rPr>
+        <w:lastRenderedPageBreak/>
         <w:t>CONSIDERAÇÕES FINAIS</w:t>
       </w:r>
     </w:p>
@@ -7111,8 +7934,8 @@
       </w:r>
     </w:p>
     <w:sectPr>
-      <w:headerReference w:type="default" r:id="rId14"/>
-      <w:footerReference w:type="default" r:id="rId15"/>
+      <w:headerReference w:type="default" r:id="rId22"/>
+      <w:footerReference w:type="default" r:id="rId23"/>
       <w:pgSz w:w="12240" w:h="15840"/>
       <w:pgMar w:top="1440" w:right="1440" w:bottom="1440" w:left="1440" w:header="720" w:footer="720" w:gutter="0"/>
       <w:cols w:space="720"/>
@@ -9592,7 +10415,7 @@
 </file>
 
 <file path=customXml/itemProps4.xml><?xml version="1.0" encoding="utf-8"?>
-<ds:datastoreItem xmlns:ds="http://schemas.openxmlformats.org/officeDocument/2006/customXml" ds:itemID="{3EB23BAE-1E65-465D-B410-654673B5115E}">
+<ds:datastoreItem xmlns:ds="http://schemas.openxmlformats.org/officeDocument/2006/customXml" ds:itemID="{074847C0-5424-4B65-89B3-BD51695374DD}">
   <ds:schemaRefs>
     <ds:schemaRef ds:uri="http://schemas.openxmlformats.org/officeDocument/2006/bibliography"/>
   </ds:schemaRefs>

</xml_diff>

<commit_message>
atualização da documentação oficial
</commit_message>
<xml_diff>
--- a/documentos/sistema_de_credenciamento_14-05.docx
+++ b/documentos/sistema_de_credenciamento_14-05.docx
@@ -6357,6 +6357,19 @@
     <w:p>
       <w:pPr>
         <w:pStyle w:val="PargrafodaLista"/>
+        <w:ind w:left="1080"/>
+        <w:jc w:val="both"/>
+        <w:rPr>
+          <w:rFonts w:ascii="Arial" w:hAnsi="Arial" w:cs="Arial"/>
+          <w:szCs w:val="28"/>
+        </w:rPr>
+      </w:pPr>
+      <w:bookmarkStart w:id="0" w:name="_GoBack"/>
+      <w:bookmarkEnd w:id="0"/>
+    </w:p>
+    <w:p>
+      <w:pPr>
+        <w:pStyle w:val="PargrafodaLista"/>
         <w:numPr>
           <w:ilvl w:val="2"/>
           <w:numId w:val="1"/>
@@ -7683,8 +7696,6 @@
           <w:szCs w:val="28"/>
         </w:rPr>
       </w:pPr>
-      <w:bookmarkStart w:id="0" w:name="_GoBack"/>
-      <w:bookmarkEnd w:id="0"/>
       <w:r>
         <w:rPr>
           <w:rFonts w:ascii="Arial" w:hAnsi="Arial" w:cs="Arial"/>
@@ -10415,7 +10426,7 @@
 </file>
 
 <file path=customXml/itemProps4.xml><?xml version="1.0" encoding="utf-8"?>
-<ds:datastoreItem xmlns:ds="http://schemas.openxmlformats.org/officeDocument/2006/customXml" ds:itemID="{074847C0-5424-4B65-89B3-BD51695374DD}">
+<ds:datastoreItem xmlns:ds="http://schemas.openxmlformats.org/officeDocument/2006/customXml" ds:itemID="{7290B875-AA5E-4E65-82CA-DAC7750FBF9F}">
   <ds:schemaRefs>
     <ds:schemaRef ds:uri="http://schemas.openxmlformats.org/officeDocument/2006/bibliography"/>
   </ds:schemaRefs>

</xml_diff>